<commit_message>
Oops - ugly modifications again!!
</commit_message>
<xml_diff>
--- a/Experiment_Report/U201610136 朱晓光 C语言课程设计报告.docx
+++ b/Experiment_Report/U201610136 朱晓光 C语言课程设计报告.docx
@@ -519,7 +519,7 @@
           </mc:Choice>
           <mc:Fallback>
             <w:pict>
-              <v:shapetype w14:anchorId="288B5DE7" id="_x0000_t32" coordsize="21600,21600" o:spt="32" o:oned="t" path="m,l21600,21600e" filled="f">
+              <v:shapetype w14:anchorId="2874A2C0" id="_x0000_t32" coordsize="21600,21600" o:spt="32" o:oned="t" path="m,l21600,21600e" filled="f">
                 <v:path arrowok="t" fillok="f" o:connecttype="none"/>
                 <o:lock v:ext="edit" shapetype="t"/>
               </v:shapetype>
@@ -2130,6 +2130,9 @@
         <w:t>1.3</w:t>
       </w:r>
       <w:r>
+        <w:t>.1</w:t>
+      </w:r>
+      <w:r>
         <w:t xml:space="preserve"> </w:t>
       </w:r>
       <w:r>
@@ -2147,11 +2150,11 @@
         <w:tblLook w:val="04A0" w:firstRow="1" w:lastRow="0" w:firstColumn="1" w:lastColumn="0" w:noHBand="0" w:noVBand="1"/>
       </w:tblPr>
       <w:tblGrid>
-        <w:gridCol w:w="982"/>
-        <w:gridCol w:w="1880"/>
-        <w:gridCol w:w="1431"/>
-        <w:gridCol w:w="1431"/>
-        <w:gridCol w:w="1432"/>
+        <w:gridCol w:w="845"/>
+        <w:gridCol w:w="1418"/>
+        <w:gridCol w:w="1276"/>
+        <w:gridCol w:w="1134"/>
+        <w:gridCol w:w="1276"/>
       </w:tblGrid>
       <w:tr>
         <w:trPr>
@@ -2159,18 +2162,22 @@
         </w:trPr>
         <w:tc>
           <w:tcPr>
-            <w:tcW w:w="982" w:type="dxa"/>
-          </w:tcPr>
-          <w:p>
-            <w:pPr>
-              <w:pStyle w:val="CExperimentReport-TableContent"/>
-              <w:rPr>
-                <w:rFonts w:hint="eastAsia"/>
-              </w:rPr>
-            </w:pPr>
-            <w:r>
-              <w:rPr>
-                <w:rFonts w:hint="eastAsia"/>
+            <w:tcW w:w="845" w:type="dxa"/>
+          </w:tcPr>
+          <w:p>
+            <w:pPr>
+              <w:pStyle w:val="CExperimentReport-TableContent"/>
+              <w:rPr>
+                <w:rFonts w:hint="eastAsia"/>
+                <w:sz w:val="21"/>
+                <w:szCs w:val="21"/>
+              </w:rPr>
+            </w:pPr>
+            <w:r>
+              <w:rPr>
+                <w:rFonts w:hint="eastAsia"/>
+                <w:sz w:val="21"/>
+                <w:szCs w:val="21"/>
               </w:rPr>
               <w:t>编号</w:t>
             </w:r>
@@ -2178,15 +2185,21 @@
         </w:tc>
         <w:tc>
           <w:tcPr>
-            <w:tcW w:w="1880" w:type="dxa"/>
-          </w:tcPr>
-          <w:p>
-            <w:pPr>
-              <w:pStyle w:val="CExperimentReport-TableContent"/>
-            </w:pPr>
-            <w:r>
-              <w:rPr>
-                <w:rFonts w:hint="eastAsia"/>
+            <w:tcW w:w="1418" w:type="dxa"/>
+          </w:tcPr>
+          <w:p>
+            <w:pPr>
+              <w:pStyle w:val="CExperimentReport-TableContent"/>
+              <w:rPr>
+                <w:sz w:val="21"/>
+                <w:szCs w:val="21"/>
+              </w:rPr>
+            </w:pPr>
+            <w:r>
+              <w:rPr>
+                <w:rFonts w:hint="eastAsia"/>
+                <w:sz w:val="21"/>
+                <w:szCs w:val="21"/>
               </w:rPr>
               <w:t>院系名称</w:t>
             </w:r>
@@ -2194,15 +2207,21 @@
         </w:tc>
         <w:tc>
           <w:tcPr>
-            <w:tcW w:w="1431" w:type="dxa"/>
-          </w:tcPr>
-          <w:p>
-            <w:pPr>
-              <w:pStyle w:val="CExperimentReport-TableContent"/>
-            </w:pPr>
-            <w:r>
-              <w:rPr>
-                <w:rFonts w:hint="eastAsia"/>
+            <w:tcW w:w="1276" w:type="dxa"/>
+          </w:tcPr>
+          <w:p>
+            <w:pPr>
+              <w:pStyle w:val="CExperimentReport-TableContent"/>
+              <w:rPr>
+                <w:sz w:val="21"/>
+                <w:szCs w:val="21"/>
+              </w:rPr>
+            </w:pPr>
+            <w:r>
+              <w:rPr>
+                <w:rFonts w:hint="eastAsia"/>
+                <w:sz w:val="21"/>
+                <w:szCs w:val="21"/>
               </w:rPr>
               <w:t>教师总数</w:t>
             </w:r>
@@ -2210,15 +2229,21 @@
         </w:tc>
         <w:tc>
           <w:tcPr>
-            <w:tcW w:w="1431" w:type="dxa"/>
-          </w:tcPr>
-          <w:p>
-            <w:pPr>
-              <w:pStyle w:val="CExperimentReport-TableContent"/>
-            </w:pPr>
-            <w:r>
-              <w:rPr>
-                <w:rFonts w:hint="eastAsia"/>
+            <w:tcW w:w="1134" w:type="dxa"/>
+          </w:tcPr>
+          <w:p>
+            <w:pPr>
+              <w:pStyle w:val="CExperimentReport-TableContent"/>
+              <w:rPr>
+                <w:sz w:val="21"/>
+                <w:szCs w:val="21"/>
+              </w:rPr>
+            </w:pPr>
+            <w:r>
+              <w:rPr>
+                <w:rFonts w:hint="eastAsia"/>
+                <w:sz w:val="21"/>
+                <w:szCs w:val="21"/>
               </w:rPr>
               <w:t>学生总数</w:t>
             </w:r>
@@ -2226,27 +2251,37 @@
         </w:tc>
         <w:tc>
           <w:tcPr>
-            <w:tcW w:w="1432" w:type="dxa"/>
-          </w:tcPr>
-          <w:p>
-            <w:pPr>
-              <w:pStyle w:val="CExperimentReport-TableContent"/>
-            </w:pPr>
-            <w:r>
-              <w:rPr>
-                <w:rFonts w:hint="eastAsia"/>
+            <w:tcW w:w="1276" w:type="dxa"/>
+          </w:tcPr>
+          <w:p>
+            <w:pPr>
+              <w:pStyle w:val="CExperimentReport-TableContent"/>
+              <w:rPr>
+                <w:sz w:val="21"/>
+                <w:szCs w:val="21"/>
+              </w:rPr>
+            </w:pPr>
+            <w:r>
+              <w:rPr>
+                <w:rFonts w:hint="eastAsia"/>
+                <w:sz w:val="21"/>
+                <w:szCs w:val="21"/>
               </w:rPr>
               <w:t>学</w:t>
             </w:r>
             <w:r>
               <w:rPr>
                 <w:rFonts w:hint="eastAsia"/>
+                <w:sz w:val="21"/>
+                <w:szCs w:val="21"/>
               </w:rPr>
               <w:t>/</w:t>
             </w:r>
             <w:r>
               <w:rPr>
                 <w:rFonts w:hint="eastAsia"/>
+                <w:sz w:val="21"/>
+                <w:szCs w:val="21"/>
               </w:rPr>
               <w:t>教比值</w:t>
             </w:r>
@@ -2259,15 +2294,21 @@
         </w:trPr>
         <w:tc>
           <w:tcPr>
-            <w:tcW w:w="982" w:type="dxa"/>
-          </w:tcPr>
-          <w:p>
-            <w:pPr>
-              <w:pStyle w:val="CExperimentReport-TableContent"/>
-            </w:pPr>
-            <w:r>
-              <w:rPr>
-                <w:rFonts w:hint="eastAsia"/>
+            <w:tcW w:w="845" w:type="dxa"/>
+          </w:tcPr>
+          <w:p>
+            <w:pPr>
+              <w:pStyle w:val="CExperimentReport-TableContent"/>
+              <w:rPr>
+                <w:sz w:val="21"/>
+                <w:szCs w:val="21"/>
+              </w:rPr>
+            </w:pPr>
+            <w:r>
+              <w:rPr>
+                <w:rFonts w:hint="eastAsia"/>
+                <w:sz w:val="21"/>
+                <w:szCs w:val="21"/>
               </w:rPr>
               <w:t>1</w:t>
             </w:r>
@@ -2275,15 +2316,21 @@
         </w:tc>
         <w:tc>
           <w:tcPr>
-            <w:tcW w:w="1880" w:type="dxa"/>
-          </w:tcPr>
-          <w:p>
-            <w:pPr>
-              <w:pStyle w:val="CExperimentReport-TableContent"/>
-            </w:pPr>
-            <w:r>
-              <w:rPr>
-                <w:rFonts w:hint="eastAsia"/>
+            <w:tcW w:w="1418" w:type="dxa"/>
+          </w:tcPr>
+          <w:p>
+            <w:pPr>
+              <w:pStyle w:val="CExperimentReport-TableContent"/>
+              <w:rPr>
+                <w:sz w:val="21"/>
+                <w:szCs w:val="21"/>
+              </w:rPr>
+            </w:pPr>
+            <w:r>
+              <w:rPr>
+                <w:rFonts w:hint="eastAsia"/>
+                <w:sz w:val="21"/>
+                <w:szCs w:val="21"/>
               </w:rPr>
               <w:t>计算机学院</w:t>
             </w:r>
@@ -2291,15 +2338,21 @@
         </w:tc>
         <w:tc>
           <w:tcPr>
-            <w:tcW w:w="1431" w:type="dxa"/>
-          </w:tcPr>
-          <w:p>
-            <w:pPr>
-              <w:pStyle w:val="CExperimentReport-TableContent"/>
-            </w:pPr>
-            <w:r>
-              <w:rPr>
-                <w:rFonts w:hint="eastAsia"/>
+            <w:tcW w:w="1276" w:type="dxa"/>
+          </w:tcPr>
+          <w:p>
+            <w:pPr>
+              <w:pStyle w:val="CExperimentReport-TableContent"/>
+              <w:rPr>
+                <w:sz w:val="21"/>
+                <w:szCs w:val="21"/>
+              </w:rPr>
+            </w:pPr>
+            <w:r>
+              <w:rPr>
+                <w:rFonts w:hint="eastAsia"/>
+                <w:sz w:val="21"/>
+                <w:szCs w:val="21"/>
               </w:rPr>
               <w:t>78</w:t>
             </w:r>
@@ -2307,21 +2360,29 @@
         </w:tc>
         <w:tc>
           <w:tcPr>
-            <w:tcW w:w="1431" w:type="dxa"/>
-          </w:tcPr>
-          <w:p>
-            <w:pPr>
-              <w:pStyle w:val="CExperimentReport-TableContent"/>
-            </w:pPr>
-            <w:r>
-              <w:rPr>
-                <w:rFonts w:hint="eastAsia"/>
+            <w:tcW w:w="1134" w:type="dxa"/>
+          </w:tcPr>
+          <w:p>
+            <w:pPr>
+              <w:pStyle w:val="CExperimentReport-TableContent"/>
+              <w:rPr>
+                <w:sz w:val="21"/>
+                <w:szCs w:val="21"/>
+              </w:rPr>
+            </w:pPr>
+            <w:r>
+              <w:rPr>
+                <w:rFonts w:hint="eastAsia"/>
+                <w:sz w:val="21"/>
+                <w:szCs w:val="21"/>
               </w:rPr>
               <w:t>79</w:t>
             </w:r>
             <w:r>
               <w:rPr>
                 <w:rFonts w:hint="eastAsia"/>
+                <w:sz w:val="21"/>
+                <w:szCs w:val="21"/>
               </w:rPr>
               <w:t>9</w:t>
             </w:r>
@@ -2329,27 +2390,37 @@
         </w:tc>
         <w:tc>
           <w:tcPr>
-            <w:tcW w:w="1432" w:type="dxa"/>
-          </w:tcPr>
-          <w:p>
-            <w:pPr>
-              <w:pStyle w:val="CExperimentReport-TableContent"/>
-            </w:pPr>
-            <w:r>
-              <w:rPr>
-                <w:rFonts w:hint="eastAsia"/>
+            <w:tcW w:w="1276" w:type="dxa"/>
+          </w:tcPr>
+          <w:p>
+            <w:pPr>
+              <w:pStyle w:val="CExperimentReport-TableContent"/>
+              <w:rPr>
+                <w:sz w:val="21"/>
+                <w:szCs w:val="21"/>
+              </w:rPr>
+            </w:pPr>
+            <w:r>
+              <w:rPr>
+                <w:rFonts w:hint="eastAsia"/>
+                <w:sz w:val="21"/>
+                <w:szCs w:val="21"/>
               </w:rPr>
               <w:t>10.</w:t>
             </w:r>
             <w:r>
               <w:rPr>
                 <w:rFonts w:hint="eastAsia"/>
+                <w:sz w:val="21"/>
+                <w:szCs w:val="21"/>
               </w:rPr>
               <w:t>2</w:t>
             </w:r>
             <w:r>
               <w:rPr>
                 <w:rFonts w:hint="eastAsia"/>
+                <w:sz w:val="21"/>
+                <w:szCs w:val="21"/>
               </w:rPr>
               <w:t>4</w:t>
             </w:r>
@@ -2362,15 +2433,21 @@
         </w:trPr>
         <w:tc>
           <w:tcPr>
-            <w:tcW w:w="982" w:type="dxa"/>
-          </w:tcPr>
-          <w:p>
-            <w:pPr>
-              <w:pStyle w:val="CExperimentReport-TableContent"/>
-            </w:pPr>
-            <w:r>
-              <w:rPr>
-                <w:rFonts w:hint="eastAsia"/>
+            <w:tcW w:w="845" w:type="dxa"/>
+          </w:tcPr>
+          <w:p>
+            <w:pPr>
+              <w:pStyle w:val="CExperimentReport-TableContent"/>
+              <w:rPr>
+                <w:sz w:val="21"/>
+                <w:szCs w:val="21"/>
+              </w:rPr>
+            </w:pPr>
+            <w:r>
+              <w:rPr>
+                <w:rFonts w:hint="eastAsia"/>
+                <w:sz w:val="21"/>
+                <w:szCs w:val="21"/>
               </w:rPr>
               <w:t>2</w:t>
             </w:r>
@@ -2378,15 +2455,21 @@
         </w:tc>
         <w:tc>
           <w:tcPr>
-            <w:tcW w:w="1880" w:type="dxa"/>
-          </w:tcPr>
-          <w:p>
-            <w:pPr>
-              <w:pStyle w:val="CExperimentReport-TableContent"/>
-            </w:pPr>
-            <w:r>
-              <w:rPr>
-                <w:rFonts w:hint="eastAsia"/>
+            <w:tcW w:w="1418" w:type="dxa"/>
+          </w:tcPr>
+          <w:p>
+            <w:pPr>
+              <w:pStyle w:val="CExperimentReport-TableContent"/>
+              <w:rPr>
+                <w:sz w:val="21"/>
+                <w:szCs w:val="21"/>
+              </w:rPr>
+            </w:pPr>
+            <w:r>
+              <w:rPr>
+                <w:rFonts w:hint="eastAsia"/>
+                <w:sz w:val="21"/>
+                <w:szCs w:val="21"/>
               </w:rPr>
               <w:t>物理学院</w:t>
             </w:r>
@@ -2394,15 +2477,21 @@
         </w:tc>
         <w:tc>
           <w:tcPr>
-            <w:tcW w:w="1431" w:type="dxa"/>
-          </w:tcPr>
-          <w:p>
-            <w:pPr>
-              <w:pStyle w:val="CExperimentReport-TableContent"/>
-            </w:pPr>
-            <w:r>
-              <w:rPr>
-                <w:rFonts w:hint="eastAsia"/>
+            <w:tcW w:w="1276" w:type="dxa"/>
+          </w:tcPr>
+          <w:p>
+            <w:pPr>
+              <w:pStyle w:val="CExperimentReport-TableContent"/>
+              <w:rPr>
+                <w:sz w:val="21"/>
+                <w:szCs w:val="21"/>
+              </w:rPr>
+            </w:pPr>
+            <w:r>
+              <w:rPr>
+                <w:rFonts w:hint="eastAsia"/>
+                <w:sz w:val="21"/>
+                <w:szCs w:val="21"/>
               </w:rPr>
               <w:t>45</w:t>
             </w:r>
@@ -2410,15 +2499,21 @@
         </w:tc>
         <w:tc>
           <w:tcPr>
-            <w:tcW w:w="1431" w:type="dxa"/>
-          </w:tcPr>
-          <w:p>
-            <w:pPr>
-              <w:pStyle w:val="CExperimentReport-TableContent"/>
-            </w:pPr>
-            <w:r>
-              <w:rPr>
-                <w:rFonts w:hint="eastAsia"/>
+            <w:tcW w:w="1134" w:type="dxa"/>
+          </w:tcPr>
+          <w:p>
+            <w:pPr>
+              <w:pStyle w:val="CExperimentReport-TableContent"/>
+              <w:rPr>
+                <w:sz w:val="21"/>
+                <w:szCs w:val="21"/>
+              </w:rPr>
+            </w:pPr>
+            <w:r>
+              <w:rPr>
+                <w:rFonts w:hint="eastAsia"/>
+                <w:sz w:val="21"/>
+                <w:szCs w:val="21"/>
               </w:rPr>
               <w:t>456</w:t>
             </w:r>
@@ -2426,15 +2521,21 @@
         </w:tc>
         <w:tc>
           <w:tcPr>
-            <w:tcW w:w="1432" w:type="dxa"/>
-          </w:tcPr>
-          <w:p>
-            <w:pPr>
-              <w:pStyle w:val="CExperimentReport-TableContent"/>
-            </w:pPr>
-            <w:r>
-              <w:rPr>
-                <w:rFonts w:hint="eastAsia"/>
+            <w:tcW w:w="1276" w:type="dxa"/>
+          </w:tcPr>
+          <w:p>
+            <w:pPr>
+              <w:pStyle w:val="CExperimentReport-TableContent"/>
+              <w:rPr>
+                <w:sz w:val="21"/>
+                <w:szCs w:val="21"/>
+              </w:rPr>
+            </w:pPr>
+            <w:r>
+              <w:rPr>
+                <w:rFonts w:hint="eastAsia"/>
+                <w:sz w:val="21"/>
+                <w:szCs w:val="21"/>
               </w:rPr>
               <w:t>10.13</w:t>
             </w:r>
@@ -2447,15 +2548,21 @@
         </w:trPr>
         <w:tc>
           <w:tcPr>
-            <w:tcW w:w="982" w:type="dxa"/>
-          </w:tcPr>
-          <w:p>
-            <w:pPr>
-              <w:pStyle w:val="CExperimentReport-TableContent"/>
-            </w:pPr>
-            <w:r>
-              <w:rPr>
-                <w:rFonts w:hint="eastAsia"/>
+            <w:tcW w:w="845" w:type="dxa"/>
+          </w:tcPr>
+          <w:p>
+            <w:pPr>
+              <w:pStyle w:val="CExperimentReport-TableContent"/>
+              <w:rPr>
+                <w:sz w:val="21"/>
+                <w:szCs w:val="21"/>
+              </w:rPr>
+            </w:pPr>
+            <w:r>
+              <w:rPr>
+                <w:rFonts w:hint="eastAsia"/>
+                <w:sz w:val="21"/>
+                <w:szCs w:val="21"/>
               </w:rPr>
               <w:t>...</w:t>
             </w:r>
@@ -2463,41 +2570,57 @@
         </w:tc>
         <w:tc>
           <w:tcPr>
-            <w:tcW w:w="1880" w:type="dxa"/>
-          </w:tcPr>
-          <w:p>
-            <w:pPr>
-              <w:pStyle w:val="CExperimentReport-TableContent"/>
-            </w:pPr>
-          </w:p>
-        </w:tc>
-        <w:tc>
-          <w:tcPr>
-            <w:tcW w:w="1431" w:type="dxa"/>
-          </w:tcPr>
-          <w:p>
-            <w:pPr>
-              <w:pStyle w:val="CExperimentReport-TableContent"/>
-            </w:pPr>
-          </w:p>
-        </w:tc>
-        <w:tc>
-          <w:tcPr>
-            <w:tcW w:w="1431" w:type="dxa"/>
-          </w:tcPr>
-          <w:p>
-            <w:pPr>
-              <w:pStyle w:val="CExperimentReport-TableContent"/>
-            </w:pPr>
-          </w:p>
-        </w:tc>
-        <w:tc>
-          <w:tcPr>
-            <w:tcW w:w="1432" w:type="dxa"/>
-          </w:tcPr>
-          <w:p>
-            <w:pPr>
-              <w:pStyle w:val="CExperimentReport-TableContent"/>
+            <w:tcW w:w="1418" w:type="dxa"/>
+          </w:tcPr>
+          <w:p>
+            <w:pPr>
+              <w:pStyle w:val="CExperimentReport-TableContent"/>
+              <w:rPr>
+                <w:sz w:val="21"/>
+                <w:szCs w:val="21"/>
+              </w:rPr>
+            </w:pPr>
+          </w:p>
+        </w:tc>
+        <w:tc>
+          <w:tcPr>
+            <w:tcW w:w="1276" w:type="dxa"/>
+          </w:tcPr>
+          <w:p>
+            <w:pPr>
+              <w:pStyle w:val="CExperimentReport-TableContent"/>
+              <w:rPr>
+                <w:sz w:val="21"/>
+                <w:szCs w:val="21"/>
+              </w:rPr>
+            </w:pPr>
+          </w:p>
+        </w:tc>
+        <w:tc>
+          <w:tcPr>
+            <w:tcW w:w="1134" w:type="dxa"/>
+          </w:tcPr>
+          <w:p>
+            <w:pPr>
+              <w:pStyle w:val="CExperimentReport-TableContent"/>
+              <w:rPr>
+                <w:sz w:val="21"/>
+                <w:szCs w:val="21"/>
+              </w:rPr>
+            </w:pPr>
+          </w:p>
+        </w:tc>
+        <w:tc>
+          <w:tcPr>
+            <w:tcW w:w="1276" w:type="dxa"/>
+          </w:tcPr>
+          <w:p>
+            <w:pPr>
+              <w:pStyle w:val="CExperimentReport-TableContent"/>
+              <w:rPr>
+                <w:sz w:val="21"/>
+                <w:szCs w:val="21"/>
+              </w:rPr>
             </w:pPr>
           </w:p>
         </w:tc>
@@ -2510,9 +2633,6 @@
           <w:ilvl w:val="0"/>
           <w:numId w:val="8"/>
         </w:numPr>
-        <w:rPr>
-          <w:rFonts w:hint="eastAsia"/>
-        </w:rPr>
       </w:pPr>
       <w:r>
         <w:rPr>
@@ -2525,9 +2645,2290 @@
           <w:rFonts w:hint="eastAsia"/>
         </w:rPr>
         <w:t>某年度</w:t>
+      </w:r>
+      <w:r>
+        <w:rPr>
+          <w:rFonts w:hint="eastAsia"/>
+        </w:rPr>
+        <w:t>各院系科研项目数、</w:t>
+      </w:r>
+      <w:r>
+        <w:rPr>
+          <w:rFonts w:hint="eastAsia"/>
+        </w:rPr>
+        <w:t>973</w:t>
+      </w:r>
+      <w:r>
+        <w:rPr>
+          <w:rFonts w:hint="eastAsia"/>
+        </w:rPr>
+        <w:t>项目数、</w:t>
+      </w:r>
+      <w:r>
+        <w:rPr>
+          <w:rFonts w:hint="eastAsia"/>
+        </w:rPr>
+        <w:t>863</w:t>
+      </w:r>
+      <w:r>
+        <w:rPr>
+          <w:rFonts w:hint="eastAsia"/>
+        </w:rPr>
+        <w:t>项目数以及科研总经费，</w:t>
+      </w:r>
+      <w:proofErr w:type="gramStart"/>
+      <w:r>
+        <w:rPr>
+          <w:rFonts w:hint="eastAsia"/>
+        </w:rPr>
+        <w:t>按科研</w:t>
+      </w:r>
+      <w:proofErr w:type="gramEnd"/>
+      <w:r>
+        <w:rPr>
+          <w:rFonts w:hint="eastAsia"/>
+        </w:rPr>
+        <w:t>项目数降序排序后输出。</w:t>
+      </w:r>
+    </w:p>
+    <w:p>
+      <w:pPr>
+        <w:pStyle w:val="CExperimentReport-TableTitle"/>
+      </w:pPr>
+      <w:r>
+        <w:rPr>
+          <w:rFonts w:hint="eastAsia"/>
+        </w:rPr>
+        <w:t>表</w:t>
+      </w:r>
+      <w:r>
+        <w:rPr>
+          <w:rFonts w:hint="eastAsia"/>
+        </w:rPr>
+        <w:t>1</w:t>
+      </w:r>
+      <w:r>
+        <w:t>.3.2</w:t>
+      </w:r>
+      <w:r>
+        <w:rPr>
+          <w:rFonts w:hint="eastAsia"/>
+        </w:rPr>
+        <w:t xml:space="preserve"> </w:t>
+      </w:r>
+      <w:r>
+        <w:rPr>
+          <w:rFonts w:hint="eastAsia"/>
+        </w:rPr>
+        <w:t>院系科研项目数统计表</w:t>
+      </w:r>
+    </w:p>
+    <w:tbl>
+      <w:tblPr>
+        <w:tblStyle w:val="a7"/>
+        <w:tblW w:w="0" w:type="auto"/>
+        <w:jc w:val="center"/>
+        <w:tblLook w:val="04A0" w:firstRow="1" w:lastRow="0" w:firstColumn="1" w:lastColumn="0" w:noHBand="0" w:noVBand="1"/>
+      </w:tblPr>
+      <w:tblGrid>
+        <w:gridCol w:w="704"/>
+        <w:gridCol w:w="1498"/>
+        <w:gridCol w:w="1383"/>
+        <w:gridCol w:w="1383"/>
+        <w:gridCol w:w="1383"/>
+        <w:gridCol w:w="1383"/>
+      </w:tblGrid>
+      <w:tr>
+        <w:trPr>
+          <w:jc w:val="center"/>
+        </w:trPr>
+        <w:tc>
+          <w:tcPr>
+            <w:tcW w:w="704" w:type="dxa"/>
+          </w:tcPr>
+          <w:p>
+            <w:pPr>
+              <w:pStyle w:val="CExperimentReport-TableContent"/>
+              <w:rPr>
+                <w:rFonts w:hint="eastAsia"/>
+                <w:sz w:val="21"/>
+                <w:szCs w:val="21"/>
+              </w:rPr>
+            </w:pPr>
+            <w:r>
+              <w:rPr>
+                <w:rFonts w:hint="eastAsia"/>
+                <w:sz w:val="21"/>
+                <w:szCs w:val="21"/>
+              </w:rPr>
+              <w:t>编号</w:t>
+            </w:r>
+          </w:p>
+        </w:tc>
+        <w:tc>
+          <w:tcPr>
+            <w:tcW w:w="1498" w:type="dxa"/>
+          </w:tcPr>
+          <w:p>
+            <w:pPr>
+              <w:pStyle w:val="CExperimentReport-TableContent"/>
+              <w:rPr>
+                <w:rFonts w:hint="eastAsia"/>
+                <w:sz w:val="21"/>
+                <w:szCs w:val="21"/>
+              </w:rPr>
+            </w:pPr>
+            <w:r>
+              <w:rPr>
+                <w:rFonts w:hint="eastAsia"/>
+                <w:sz w:val="21"/>
+                <w:szCs w:val="21"/>
+              </w:rPr>
+              <w:t>院系名称</w:t>
+            </w:r>
+          </w:p>
+        </w:tc>
+        <w:tc>
+          <w:tcPr>
+            <w:tcW w:w="1383" w:type="dxa"/>
+          </w:tcPr>
+          <w:p>
+            <w:pPr>
+              <w:pStyle w:val="CExperimentReport-TableContent"/>
+              <w:rPr>
+                <w:rFonts w:hint="eastAsia"/>
+                <w:sz w:val="21"/>
+                <w:szCs w:val="21"/>
+              </w:rPr>
+            </w:pPr>
+            <w:r>
+              <w:rPr>
+                <w:rFonts w:hint="eastAsia"/>
+                <w:sz w:val="21"/>
+                <w:szCs w:val="21"/>
+              </w:rPr>
+              <w:t>项目总数</w:t>
+            </w:r>
+          </w:p>
+        </w:tc>
+        <w:tc>
+          <w:tcPr>
+            <w:tcW w:w="1383" w:type="dxa"/>
+          </w:tcPr>
+          <w:p>
+            <w:pPr>
+              <w:pStyle w:val="CExperimentReport-TableContent"/>
+              <w:rPr>
+                <w:rFonts w:hint="eastAsia"/>
+                <w:sz w:val="21"/>
+                <w:szCs w:val="21"/>
+              </w:rPr>
+            </w:pPr>
+            <w:r>
+              <w:rPr>
+                <w:rFonts w:hint="eastAsia"/>
+                <w:sz w:val="21"/>
+                <w:szCs w:val="21"/>
+              </w:rPr>
+              <w:t>973</w:t>
+            </w:r>
+            <w:r>
+              <w:rPr>
+                <w:rFonts w:hint="eastAsia"/>
+                <w:sz w:val="21"/>
+                <w:szCs w:val="21"/>
+              </w:rPr>
+              <w:t>项目数</w:t>
+            </w:r>
+          </w:p>
+        </w:tc>
+        <w:tc>
+          <w:tcPr>
+            <w:tcW w:w="1383" w:type="dxa"/>
+          </w:tcPr>
+          <w:p>
+            <w:pPr>
+              <w:pStyle w:val="CExperimentReport-TableContent"/>
+              <w:rPr>
+                <w:rFonts w:hint="eastAsia"/>
+                <w:sz w:val="21"/>
+                <w:szCs w:val="21"/>
+              </w:rPr>
+            </w:pPr>
+            <w:r>
+              <w:rPr>
+                <w:rFonts w:hint="eastAsia"/>
+                <w:sz w:val="21"/>
+                <w:szCs w:val="21"/>
+              </w:rPr>
+              <w:t>863</w:t>
+            </w:r>
+            <w:r>
+              <w:rPr>
+                <w:rFonts w:hint="eastAsia"/>
+                <w:sz w:val="21"/>
+                <w:szCs w:val="21"/>
+              </w:rPr>
+              <w:t>项目数</w:t>
+            </w:r>
+          </w:p>
+        </w:tc>
+        <w:tc>
+          <w:tcPr>
+            <w:tcW w:w="1383" w:type="dxa"/>
+          </w:tcPr>
+          <w:p>
+            <w:pPr>
+              <w:pStyle w:val="CExperimentReport-TableContent"/>
+              <w:rPr>
+                <w:rFonts w:hint="eastAsia"/>
+                <w:sz w:val="21"/>
+                <w:szCs w:val="21"/>
+              </w:rPr>
+            </w:pPr>
+            <w:r>
+              <w:rPr>
+                <w:rFonts w:hint="eastAsia"/>
+                <w:sz w:val="21"/>
+                <w:szCs w:val="21"/>
+              </w:rPr>
+              <w:t>科研经费</w:t>
+            </w:r>
+          </w:p>
+        </w:tc>
+      </w:tr>
+      <w:tr>
+        <w:trPr>
+          <w:jc w:val="center"/>
+        </w:trPr>
+        <w:tc>
+          <w:tcPr>
+            <w:tcW w:w="704" w:type="dxa"/>
+          </w:tcPr>
+          <w:p>
+            <w:pPr>
+              <w:pStyle w:val="CExperimentReport-TableContent"/>
+              <w:rPr>
+                <w:rFonts w:hint="eastAsia"/>
+                <w:sz w:val="21"/>
+                <w:szCs w:val="21"/>
+              </w:rPr>
+            </w:pPr>
+            <w:r>
+              <w:rPr>
+                <w:rFonts w:hint="eastAsia"/>
+                <w:sz w:val="21"/>
+                <w:szCs w:val="21"/>
+              </w:rPr>
+              <w:t>1</w:t>
+            </w:r>
+          </w:p>
+        </w:tc>
+        <w:tc>
+          <w:tcPr>
+            <w:tcW w:w="1498" w:type="dxa"/>
+          </w:tcPr>
+          <w:p>
+            <w:pPr>
+              <w:pStyle w:val="CExperimentReport-TableContent"/>
+              <w:rPr>
+                <w:rFonts w:hint="eastAsia"/>
+                <w:sz w:val="21"/>
+                <w:szCs w:val="21"/>
+              </w:rPr>
+            </w:pPr>
+            <w:r>
+              <w:rPr>
+                <w:rFonts w:hint="eastAsia"/>
+                <w:sz w:val="21"/>
+                <w:szCs w:val="21"/>
+              </w:rPr>
+              <w:t>计算机学院</w:t>
+            </w:r>
+          </w:p>
+        </w:tc>
+        <w:tc>
+          <w:tcPr>
+            <w:tcW w:w="1383" w:type="dxa"/>
+          </w:tcPr>
+          <w:p>
+            <w:pPr>
+              <w:pStyle w:val="CExperimentReport-TableContent"/>
+              <w:rPr>
+                <w:rFonts w:hint="eastAsia"/>
+                <w:sz w:val="21"/>
+                <w:szCs w:val="21"/>
+              </w:rPr>
+            </w:pPr>
+            <w:r>
+              <w:rPr>
+                <w:sz w:val="21"/>
+                <w:szCs w:val="21"/>
+              </w:rPr>
+              <w:t>3</w:t>
+            </w:r>
+          </w:p>
+        </w:tc>
+        <w:tc>
+          <w:tcPr>
+            <w:tcW w:w="1383" w:type="dxa"/>
+          </w:tcPr>
+          <w:p>
+            <w:pPr>
+              <w:pStyle w:val="CExperimentReport-TableContent"/>
+              <w:rPr>
+                <w:rFonts w:hint="eastAsia"/>
+                <w:sz w:val="21"/>
+                <w:szCs w:val="21"/>
+              </w:rPr>
+            </w:pPr>
+            <w:r>
+              <w:rPr>
+                <w:rFonts w:hint="eastAsia"/>
+                <w:sz w:val="21"/>
+                <w:szCs w:val="21"/>
+              </w:rPr>
+              <w:t>2</w:t>
+            </w:r>
+          </w:p>
+        </w:tc>
+        <w:tc>
+          <w:tcPr>
+            <w:tcW w:w="1383" w:type="dxa"/>
+          </w:tcPr>
+          <w:p>
+            <w:pPr>
+              <w:pStyle w:val="CExperimentReport-TableContent"/>
+              <w:rPr>
+                <w:rFonts w:hint="eastAsia"/>
+                <w:sz w:val="21"/>
+                <w:szCs w:val="21"/>
+              </w:rPr>
+            </w:pPr>
+            <w:r>
+              <w:rPr>
+                <w:rFonts w:hint="eastAsia"/>
+                <w:sz w:val="21"/>
+                <w:szCs w:val="21"/>
+              </w:rPr>
+              <w:t>0</w:t>
+            </w:r>
+          </w:p>
+        </w:tc>
+        <w:tc>
+          <w:tcPr>
+            <w:tcW w:w="1383" w:type="dxa"/>
+          </w:tcPr>
+          <w:p>
+            <w:pPr>
+              <w:pStyle w:val="CExperimentReport-TableContent"/>
+              <w:rPr>
+                <w:rFonts w:hint="eastAsia"/>
+                <w:sz w:val="21"/>
+                <w:szCs w:val="21"/>
+              </w:rPr>
+            </w:pPr>
+            <w:r>
+              <w:rPr>
+                <w:rFonts w:hint="eastAsia"/>
+                <w:sz w:val="21"/>
+                <w:szCs w:val="21"/>
+              </w:rPr>
+              <w:t>15.84</w:t>
+            </w:r>
+          </w:p>
+        </w:tc>
+      </w:tr>
+      <w:tr>
+        <w:trPr>
+          <w:jc w:val="center"/>
+        </w:trPr>
+        <w:tc>
+          <w:tcPr>
+            <w:tcW w:w="704" w:type="dxa"/>
+          </w:tcPr>
+          <w:p>
+            <w:pPr>
+              <w:pStyle w:val="CExperimentReport-TableContent"/>
+              <w:rPr>
+                <w:rFonts w:hint="eastAsia"/>
+                <w:sz w:val="21"/>
+                <w:szCs w:val="21"/>
+              </w:rPr>
+            </w:pPr>
+            <w:r>
+              <w:rPr>
+                <w:rFonts w:hint="eastAsia"/>
+                <w:sz w:val="21"/>
+                <w:szCs w:val="21"/>
+              </w:rPr>
+              <w:t>2</w:t>
+            </w:r>
+          </w:p>
+        </w:tc>
+        <w:tc>
+          <w:tcPr>
+            <w:tcW w:w="1498" w:type="dxa"/>
+          </w:tcPr>
+          <w:p>
+            <w:pPr>
+              <w:pStyle w:val="CExperimentReport-TableContent"/>
+              <w:rPr>
+                <w:rFonts w:hint="eastAsia"/>
+                <w:sz w:val="21"/>
+                <w:szCs w:val="21"/>
+              </w:rPr>
+            </w:pPr>
+            <w:r>
+              <w:rPr>
+                <w:rFonts w:hint="eastAsia"/>
+                <w:sz w:val="21"/>
+                <w:szCs w:val="21"/>
+              </w:rPr>
+              <w:t>物理学院</w:t>
+            </w:r>
+          </w:p>
+        </w:tc>
+        <w:tc>
+          <w:tcPr>
+            <w:tcW w:w="1383" w:type="dxa"/>
+          </w:tcPr>
+          <w:p>
+            <w:pPr>
+              <w:pStyle w:val="CExperimentReport-TableContent"/>
+              <w:rPr>
+                <w:rFonts w:hint="eastAsia"/>
+                <w:sz w:val="21"/>
+                <w:szCs w:val="21"/>
+              </w:rPr>
+            </w:pPr>
+            <w:r>
+              <w:rPr>
+                <w:rFonts w:hint="eastAsia"/>
+                <w:sz w:val="21"/>
+                <w:szCs w:val="21"/>
+              </w:rPr>
+              <w:t>1</w:t>
+            </w:r>
+          </w:p>
+        </w:tc>
+        <w:tc>
+          <w:tcPr>
+            <w:tcW w:w="1383" w:type="dxa"/>
+          </w:tcPr>
+          <w:p>
+            <w:pPr>
+              <w:pStyle w:val="CExperimentReport-TableContent"/>
+              <w:rPr>
+                <w:rFonts w:hint="eastAsia"/>
+                <w:sz w:val="21"/>
+                <w:szCs w:val="21"/>
+              </w:rPr>
+            </w:pPr>
+            <w:r>
+              <w:rPr>
+                <w:rFonts w:hint="eastAsia"/>
+                <w:sz w:val="21"/>
+                <w:szCs w:val="21"/>
+              </w:rPr>
+              <w:t>0</w:t>
+            </w:r>
+          </w:p>
+        </w:tc>
+        <w:tc>
+          <w:tcPr>
+            <w:tcW w:w="1383" w:type="dxa"/>
+          </w:tcPr>
+          <w:p>
+            <w:pPr>
+              <w:pStyle w:val="CExperimentReport-TableContent"/>
+              <w:rPr>
+                <w:rFonts w:hint="eastAsia"/>
+                <w:sz w:val="21"/>
+                <w:szCs w:val="21"/>
+              </w:rPr>
+            </w:pPr>
+            <w:r>
+              <w:rPr>
+                <w:rFonts w:hint="eastAsia"/>
+                <w:sz w:val="21"/>
+                <w:szCs w:val="21"/>
+              </w:rPr>
+              <w:t>1</w:t>
+            </w:r>
+          </w:p>
+        </w:tc>
+        <w:tc>
+          <w:tcPr>
+            <w:tcW w:w="1383" w:type="dxa"/>
+          </w:tcPr>
+          <w:p>
+            <w:pPr>
+              <w:pStyle w:val="CExperimentReport-TableContent"/>
+              <w:rPr>
+                <w:rFonts w:hint="eastAsia"/>
+                <w:sz w:val="21"/>
+                <w:szCs w:val="21"/>
+              </w:rPr>
+            </w:pPr>
+            <w:r>
+              <w:rPr>
+                <w:rFonts w:hint="eastAsia"/>
+                <w:sz w:val="21"/>
+                <w:szCs w:val="21"/>
+              </w:rPr>
+              <w:t>12.30</w:t>
+            </w:r>
+          </w:p>
+        </w:tc>
+      </w:tr>
+      <w:tr>
+        <w:trPr>
+          <w:jc w:val="center"/>
+        </w:trPr>
+        <w:tc>
+          <w:tcPr>
+            <w:tcW w:w="704" w:type="dxa"/>
+          </w:tcPr>
+          <w:p>
+            <w:pPr>
+              <w:pStyle w:val="CExperimentReport-TableContent"/>
+              <w:rPr>
+                <w:rFonts w:hint="eastAsia"/>
+                <w:sz w:val="21"/>
+                <w:szCs w:val="21"/>
+              </w:rPr>
+            </w:pPr>
+            <w:r>
+              <w:rPr>
+                <w:rFonts w:hint="eastAsia"/>
+                <w:sz w:val="21"/>
+                <w:szCs w:val="21"/>
+              </w:rPr>
+              <w:t>...</w:t>
+            </w:r>
+          </w:p>
+        </w:tc>
+        <w:tc>
+          <w:tcPr>
+            <w:tcW w:w="1498" w:type="dxa"/>
+          </w:tcPr>
+          <w:p>
+            <w:pPr>
+              <w:pStyle w:val="CExperimentReport-TableContent"/>
+              <w:rPr>
+                <w:rFonts w:hint="eastAsia"/>
+                <w:sz w:val="21"/>
+                <w:szCs w:val="21"/>
+              </w:rPr>
+            </w:pPr>
+          </w:p>
+        </w:tc>
+        <w:tc>
+          <w:tcPr>
+            <w:tcW w:w="1383" w:type="dxa"/>
+          </w:tcPr>
+          <w:p>
+            <w:pPr>
+              <w:pStyle w:val="CExperimentReport-TableContent"/>
+              <w:rPr>
+                <w:rFonts w:hint="eastAsia"/>
+                <w:sz w:val="21"/>
+                <w:szCs w:val="21"/>
+              </w:rPr>
+            </w:pPr>
+          </w:p>
+        </w:tc>
+        <w:tc>
+          <w:tcPr>
+            <w:tcW w:w="1383" w:type="dxa"/>
+          </w:tcPr>
+          <w:p>
+            <w:pPr>
+              <w:pStyle w:val="CExperimentReport-TableContent"/>
+              <w:rPr>
+                <w:rFonts w:hint="eastAsia"/>
+                <w:sz w:val="21"/>
+                <w:szCs w:val="21"/>
+              </w:rPr>
+            </w:pPr>
+          </w:p>
+        </w:tc>
+        <w:tc>
+          <w:tcPr>
+            <w:tcW w:w="1383" w:type="dxa"/>
+          </w:tcPr>
+          <w:p>
+            <w:pPr>
+              <w:pStyle w:val="CExperimentReport-TableContent"/>
+              <w:rPr>
+                <w:rFonts w:hint="eastAsia"/>
+                <w:sz w:val="21"/>
+                <w:szCs w:val="21"/>
+              </w:rPr>
+            </w:pPr>
+          </w:p>
+        </w:tc>
+        <w:tc>
+          <w:tcPr>
+            <w:tcW w:w="1383" w:type="dxa"/>
+          </w:tcPr>
+          <w:p>
+            <w:pPr>
+              <w:pStyle w:val="CExperimentReport-TableContent"/>
+              <w:rPr>
+                <w:rFonts w:hint="eastAsia"/>
+                <w:sz w:val="21"/>
+                <w:szCs w:val="21"/>
+              </w:rPr>
+            </w:pPr>
+          </w:p>
+        </w:tc>
+      </w:tr>
+    </w:tbl>
+    <w:p>
+      <w:pPr>
+        <w:pStyle w:val="CExperimentReport"/>
+        <w:numPr>
+          <w:ilvl w:val="0"/>
+          <w:numId w:val="8"/>
+        </w:numPr>
+      </w:pPr>
+      <w:r>
+        <w:rPr>
+          <w:rFonts w:hint="eastAsia"/>
+        </w:rPr>
+        <w:t>统计历年来类别为国家自然科学基金的科研项目数最多的</w:t>
+      </w:r>
+      <w:r>
+        <w:rPr>
+          <w:rFonts w:hint="eastAsia"/>
+        </w:rPr>
+        <w:t>10</w:t>
+      </w:r>
+      <w:r>
+        <w:rPr>
+          <w:rFonts w:hint="eastAsia"/>
+        </w:rPr>
+        <w:t>个科研团队，</w:t>
+      </w:r>
+      <w:r>
+        <w:rPr>
+          <w:rFonts w:hint="eastAsia"/>
+        </w:rPr>
+        <w:t xml:space="preserve"> </w:t>
+      </w:r>
+      <w:r>
+        <w:rPr>
+          <w:rFonts w:hint="eastAsia"/>
+        </w:rPr>
+        <w:t>按项目数降序排序后输出科研团队</w:t>
+      </w:r>
+      <w:r>
+        <w:rPr>
+          <w:rFonts w:hint="eastAsia"/>
+        </w:rPr>
+        <w:t>名称、国家自然科学基金项目数以及项目经费总数。</w:t>
+      </w:r>
+    </w:p>
+    <w:p>
+      <w:pPr>
+        <w:pStyle w:val="CExperimentReport-TableTitle"/>
+      </w:pPr>
+      <w:r>
+        <w:rPr>
+          <w:rFonts w:hint="eastAsia"/>
+        </w:rPr>
+        <w:t>表</w:t>
+      </w:r>
+      <w:r>
+        <w:rPr>
+          <w:rFonts w:hint="eastAsia"/>
+        </w:rPr>
+        <w:t>1.3.3</w:t>
+      </w:r>
+      <w:r>
+        <w:t xml:space="preserve"> </w:t>
+      </w:r>
+      <w:r>
+        <w:rPr>
+          <w:rFonts w:hint="eastAsia"/>
+        </w:rPr>
+        <w:t>国家自然科学基金</w:t>
+      </w:r>
+      <w:r>
+        <w:rPr>
+          <w:rFonts w:hint="eastAsia"/>
+        </w:rPr>
+        <w:t>项目团队统计表</w:t>
+      </w:r>
+    </w:p>
+    <w:tbl>
+      <w:tblPr>
+        <w:tblStyle w:val="a7"/>
+        <w:tblW w:w="0" w:type="auto"/>
+        <w:jc w:val="center"/>
+        <w:tblLook w:val="04A0" w:firstRow="1" w:lastRow="0" w:firstColumn="1" w:lastColumn="0" w:noHBand="0" w:noVBand="1"/>
+      </w:tblPr>
+      <w:tblGrid>
+        <w:gridCol w:w="803"/>
+        <w:gridCol w:w="1319"/>
+        <w:gridCol w:w="1701"/>
+        <w:gridCol w:w="1275"/>
+      </w:tblGrid>
+      <w:tr>
+        <w:trPr>
+          <w:jc w:val="center"/>
+        </w:trPr>
+        <w:tc>
+          <w:tcPr>
+            <w:tcW w:w="803" w:type="dxa"/>
+          </w:tcPr>
+          <w:p>
+            <w:pPr>
+              <w:pStyle w:val="CExperimentReport-TableContent"/>
+              <w:rPr>
+                <w:rFonts w:hint="eastAsia"/>
+                <w:sz w:val="21"/>
+                <w:szCs w:val="21"/>
+              </w:rPr>
+            </w:pPr>
+            <w:r>
+              <w:rPr>
+                <w:rFonts w:hint="eastAsia"/>
+                <w:sz w:val="21"/>
+                <w:szCs w:val="21"/>
+              </w:rPr>
+              <w:t>编号</w:t>
+            </w:r>
+          </w:p>
+        </w:tc>
+        <w:tc>
+          <w:tcPr>
+            <w:tcW w:w="1319" w:type="dxa"/>
+          </w:tcPr>
+          <w:p>
+            <w:pPr>
+              <w:pStyle w:val="CExperimentReport-TableContent"/>
+              <w:rPr>
+                <w:rFonts w:hint="eastAsia"/>
+                <w:sz w:val="21"/>
+                <w:szCs w:val="21"/>
+              </w:rPr>
+            </w:pPr>
+            <w:r>
+              <w:rPr>
+                <w:rFonts w:hint="eastAsia"/>
+                <w:sz w:val="21"/>
+                <w:szCs w:val="21"/>
+              </w:rPr>
+              <w:t>团队名称</w:t>
+            </w:r>
+          </w:p>
+        </w:tc>
+        <w:tc>
+          <w:tcPr>
+            <w:tcW w:w="1701" w:type="dxa"/>
+          </w:tcPr>
+          <w:p>
+            <w:pPr>
+              <w:pStyle w:val="CExperimentReport-TableContent"/>
+              <w:rPr>
+                <w:rFonts w:hint="eastAsia"/>
+                <w:sz w:val="21"/>
+                <w:szCs w:val="21"/>
+              </w:rPr>
+            </w:pPr>
+            <w:r>
+              <w:rPr>
+                <w:rFonts w:hint="eastAsia"/>
+                <w:sz w:val="21"/>
+                <w:szCs w:val="21"/>
+              </w:rPr>
+              <w:t>NSFC</w:t>
+            </w:r>
+            <w:r>
+              <w:rPr>
+                <w:rFonts w:hint="eastAsia"/>
+                <w:sz w:val="21"/>
+                <w:szCs w:val="21"/>
+              </w:rPr>
+              <w:t>项目数</w:t>
+            </w:r>
+          </w:p>
+        </w:tc>
+        <w:tc>
+          <w:tcPr>
+            <w:tcW w:w="1275" w:type="dxa"/>
+          </w:tcPr>
+          <w:p>
+            <w:pPr>
+              <w:pStyle w:val="CExperimentReport-TableContent"/>
+              <w:rPr>
+                <w:rFonts w:hint="eastAsia"/>
+                <w:sz w:val="21"/>
+                <w:szCs w:val="21"/>
+              </w:rPr>
+            </w:pPr>
+            <w:r>
+              <w:rPr>
+                <w:rFonts w:hint="eastAsia"/>
+                <w:sz w:val="21"/>
+                <w:szCs w:val="21"/>
+              </w:rPr>
+              <w:t>项目经费</w:t>
+            </w:r>
+          </w:p>
+        </w:tc>
+      </w:tr>
+      <w:tr>
+        <w:trPr>
+          <w:jc w:val="center"/>
+        </w:trPr>
+        <w:tc>
+          <w:tcPr>
+            <w:tcW w:w="803" w:type="dxa"/>
+          </w:tcPr>
+          <w:p>
+            <w:pPr>
+              <w:pStyle w:val="CExperimentReport-TableContent"/>
+              <w:rPr>
+                <w:rFonts w:hint="eastAsia"/>
+                <w:sz w:val="21"/>
+                <w:szCs w:val="21"/>
+              </w:rPr>
+            </w:pPr>
+            <w:r>
+              <w:rPr>
+                <w:rFonts w:hint="eastAsia"/>
+                <w:sz w:val="21"/>
+                <w:szCs w:val="21"/>
+              </w:rPr>
+              <w:t>1</w:t>
+            </w:r>
+          </w:p>
+        </w:tc>
+        <w:tc>
+          <w:tcPr>
+            <w:tcW w:w="1319" w:type="dxa"/>
+          </w:tcPr>
+          <w:p>
+            <w:pPr>
+              <w:pStyle w:val="CExperimentReport-TableContent"/>
+              <w:rPr>
+                <w:rFonts w:hint="eastAsia"/>
+                <w:sz w:val="21"/>
+                <w:szCs w:val="21"/>
+              </w:rPr>
+            </w:pPr>
+            <w:r>
+              <w:rPr>
+                <w:rFonts w:hint="eastAsia"/>
+                <w:sz w:val="21"/>
+                <w:szCs w:val="21"/>
+              </w:rPr>
+              <w:t>火箭队</w:t>
+            </w:r>
+          </w:p>
+        </w:tc>
+        <w:tc>
+          <w:tcPr>
+            <w:tcW w:w="1701" w:type="dxa"/>
+          </w:tcPr>
+          <w:p>
+            <w:pPr>
+              <w:pStyle w:val="CExperimentReport-TableContent"/>
+              <w:rPr>
+                <w:sz w:val="21"/>
+                <w:szCs w:val="21"/>
+              </w:rPr>
+            </w:pPr>
+            <w:r>
+              <w:rPr>
+                <w:sz w:val="21"/>
+                <w:szCs w:val="21"/>
+              </w:rPr>
+              <w:t>1</w:t>
+            </w:r>
+          </w:p>
+        </w:tc>
+        <w:tc>
+          <w:tcPr>
+            <w:tcW w:w="1275" w:type="dxa"/>
+          </w:tcPr>
+          <w:p>
+            <w:pPr>
+              <w:pStyle w:val="CExperimentReport-TableContent"/>
+              <w:rPr>
+                <w:rFonts w:hint="eastAsia"/>
+                <w:sz w:val="21"/>
+                <w:szCs w:val="21"/>
+              </w:rPr>
+            </w:pPr>
+            <w:r>
+              <w:rPr>
+                <w:rFonts w:hint="eastAsia"/>
+                <w:sz w:val="21"/>
+                <w:szCs w:val="21"/>
+              </w:rPr>
+              <w:t>2.30</w:t>
+            </w:r>
+          </w:p>
+        </w:tc>
+      </w:tr>
+      <w:tr>
+        <w:trPr>
+          <w:jc w:val="center"/>
+        </w:trPr>
+        <w:tc>
+          <w:tcPr>
+            <w:tcW w:w="803" w:type="dxa"/>
+          </w:tcPr>
+          <w:p>
+            <w:pPr>
+              <w:pStyle w:val="CExperimentReport-TableContent"/>
+              <w:rPr>
+                <w:rFonts w:hint="eastAsia"/>
+                <w:sz w:val="21"/>
+                <w:szCs w:val="21"/>
+              </w:rPr>
+            </w:pPr>
+            <w:r>
+              <w:rPr>
+                <w:rFonts w:hint="eastAsia"/>
+                <w:sz w:val="21"/>
+                <w:szCs w:val="21"/>
+              </w:rPr>
+              <w:t>2</w:t>
+            </w:r>
+          </w:p>
+        </w:tc>
+        <w:tc>
+          <w:tcPr>
+            <w:tcW w:w="1319" w:type="dxa"/>
+          </w:tcPr>
+          <w:p>
+            <w:pPr>
+              <w:pStyle w:val="CExperimentReport-TableContent"/>
+              <w:rPr>
+                <w:rFonts w:hint="eastAsia"/>
+                <w:sz w:val="21"/>
+                <w:szCs w:val="21"/>
+              </w:rPr>
+            </w:pPr>
+            <w:r>
+              <w:rPr>
+                <w:rFonts w:hint="eastAsia"/>
+                <w:sz w:val="21"/>
+                <w:szCs w:val="21"/>
+              </w:rPr>
+              <w:t>银河队</w:t>
+            </w:r>
+          </w:p>
+        </w:tc>
+        <w:tc>
+          <w:tcPr>
+            <w:tcW w:w="1701" w:type="dxa"/>
+          </w:tcPr>
+          <w:p>
+            <w:pPr>
+              <w:pStyle w:val="CExperimentReport-TableContent"/>
+              <w:rPr>
+                <w:rFonts w:hint="eastAsia"/>
+                <w:sz w:val="21"/>
+                <w:szCs w:val="21"/>
+              </w:rPr>
+            </w:pPr>
+            <w:r>
+              <w:rPr>
+                <w:rFonts w:hint="eastAsia"/>
+                <w:sz w:val="21"/>
+                <w:szCs w:val="21"/>
+              </w:rPr>
+              <w:t>3</w:t>
+            </w:r>
+          </w:p>
+        </w:tc>
+        <w:tc>
+          <w:tcPr>
+            <w:tcW w:w="1275" w:type="dxa"/>
+          </w:tcPr>
+          <w:p>
+            <w:pPr>
+              <w:pStyle w:val="CExperimentReport-TableContent"/>
+              <w:rPr>
+                <w:rFonts w:hint="eastAsia"/>
+                <w:sz w:val="21"/>
+                <w:szCs w:val="21"/>
+              </w:rPr>
+            </w:pPr>
+            <w:r>
+              <w:rPr>
+                <w:rFonts w:hint="eastAsia"/>
+                <w:sz w:val="21"/>
+                <w:szCs w:val="21"/>
+              </w:rPr>
+              <w:t>12.30</w:t>
+            </w:r>
+          </w:p>
+        </w:tc>
+      </w:tr>
+      <w:tr>
+        <w:trPr>
+          <w:jc w:val="center"/>
+        </w:trPr>
+        <w:tc>
+          <w:tcPr>
+            <w:tcW w:w="803" w:type="dxa"/>
+          </w:tcPr>
+          <w:p>
+            <w:pPr>
+              <w:pStyle w:val="CExperimentReport-TableContent"/>
+              <w:rPr>
+                <w:rFonts w:hint="eastAsia"/>
+                <w:sz w:val="21"/>
+                <w:szCs w:val="21"/>
+              </w:rPr>
+            </w:pPr>
+            <w:r>
+              <w:rPr>
+                <w:rFonts w:hint="eastAsia"/>
+                <w:sz w:val="21"/>
+                <w:szCs w:val="21"/>
+              </w:rPr>
+              <w:t>...</w:t>
+            </w:r>
+          </w:p>
+        </w:tc>
+        <w:tc>
+          <w:tcPr>
+            <w:tcW w:w="1319" w:type="dxa"/>
+          </w:tcPr>
+          <w:p>
+            <w:pPr>
+              <w:pStyle w:val="CExperimentReport-TableContent"/>
+              <w:rPr>
+                <w:rFonts w:hint="eastAsia"/>
+                <w:sz w:val="21"/>
+                <w:szCs w:val="21"/>
+              </w:rPr>
+            </w:pPr>
+          </w:p>
+        </w:tc>
+        <w:tc>
+          <w:tcPr>
+            <w:tcW w:w="1701" w:type="dxa"/>
+          </w:tcPr>
+          <w:p>
+            <w:pPr>
+              <w:pStyle w:val="CExperimentReport-TableContent"/>
+              <w:rPr>
+                <w:rFonts w:hint="eastAsia"/>
+                <w:sz w:val="21"/>
+                <w:szCs w:val="21"/>
+              </w:rPr>
+            </w:pPr>
+          </w:p>
+        </w:tc>
+        <w:tc>
+          <w:tcPr>
+            <w:tcW w:w="1275" w:type="dxa"/>
+          </w:tcPr>
+          <w:p>
+            <w:pPr>
+              <w:pStyle w:val="CExperimentReport-TableContent"/>
+              <w:rPr>
+                <w:rFonts w:hint="eastAsia"/>
+                <w:sz w:val="21"/>
+                <w:szCs w:val="21"/>
+              </w:rPr>
+            </w:pPr>
+          </w:p>
+        </w:tc>
+      </w:tr>
+    </w:tbl>
+    <w:p>
+      <w:pPr>
+        <w:pStyle w:val="CExperimentReport"/>
+        <w:numPr>
+          <w:ilvl w:val="0"/>
+          <w:numId w:val="8"/>
+        </w:numPr>
+      </w:pPr>
+      <w:r>
+        <w:rPr>
+          <w:rFonts w:hint="eastAsia"/>
+        </w:rPr>
+        <w:t>统计科研项目数和教师人数的比值最高的</w:t>
+      </w:r>
+      <w:r>
+        <w:rPr>
+          <w:rFonts w:hint="eastAsia"/>
+        </w:rPr>
+        <w:t>5</w:t>
+      </w:r>
+      <w:r>
+        <w:rPr>
+          <w:rFonts w:hint="eastAsia"/>
+        </w:rPr>
+        <w:t>个科研团队，按比值（保留两位小数）降序排序后输出科研团队名称、教师人数、科研项目数、项目数与教师人数比值。</w:t>
+      </w:r>
+    </w:p>
+    <w:p>
+      <w:pPr>
+        <w:pStyle w:val="CExperimentReport-TableTitle"/>
+      </w:pPr>
+      <w:r>
+        <w:rPr>
+          <w:rFonts w:hint="eastAsia"/>
+        </w:rPr>
+        <w:t>表</w:t>
+      </w:r>
+      <w:r>
+        <w:rPr>
+          <w:rFonts w:hint="eastAsia"/>
+        </w:rPr>
+        <w:t>1.3.4</w:t>
+      </w:r>
+      <w:r>
+        <w:t xml:space="preserve"> </w:t>
+      </w:r>
+      <w:r>
+        <w:rPr>
+          <w:rFonts w:hint="eastAsia"/>
+        </w:rPr>
+        <w:t>团队</w:t>
+      </w:r>
+      <w:r>
+        <w:rPr>
+          <w:rFonts w:hint="eastAsia"/>
+        </w:rPr>
+        <w:t>教师分配统计表</w:t>
+      </w:r>
+    </w:p>
+    <w:tbl>
+      <w:tblPr>
+        <w:tblStyle w:val="a7"/>
+        <w:tblW w:w="0" w:type="auto"/>
+        <w:jc w:val="center"/>
+        <w:tblLook w:val="04A0" w:firstRow="1" w:lastRow="0" w:firstColumn="1" w:lastColumn="0" w:noHBand="0" w:noVBand="1"/>
+      </w:tblPr>
+      <w:tblGrid>
+        <w:gridCol w:w="813"/>
+        <w:gridCol w:w="1313"/>
+        <w:gridCol w:w="1276"/>
+        <w:gridCol w:w="1276"/>
+        <w:gridCol w:w="1701"/>
+      </w:tblGrid>
+      <w:tr>
+        <w:trPr>
+          <w:jc w:val="center"/>
+        </w:trPr>
+        <w:tc>
+          <w:tcPr>
+            <w:tcW w:w="813" w:type="dxa"/>
+          </w:tcPr>
+          <w:p>
+            <w:pPr>
+              <w:pStyle w:val="CExperimentReport-TableContent"/>
+              <w:rPr>
+                <w:sz w:val="21"/>
+                <w:szCs w:val="21"/>
+              </w:rPr>
+            </w:pPr>
+            <w:r>
+              <w:rPr>
+                <w:rFonts w:hint="eastAsia"/>
+                <w:sz w:val="21"/>
+                <w:szCs w:val="21"/>
+              </w:rPr>
+              <w:t>编号</w:t>
+            </w:r>
+          </w:p>
+        </w:tc>
+        <w:tc>
+          <w:tcPr>
+            <w:tcW w:w="1313" w:type="dxa"/>
+          </w:tcPr>
+          <w:p>
+            <w:pPr>
+              <w:pStyle w:val="CExperimentReport-TableContent"/>
+              <w:rPr>
+                <w:rFonts w:hint="eastAsia"/>
+                <w:sz w:val="21"/>
+                <w:szCs w:val="21"/>
+              </w:rPr>
+            </w:pPr>
+            <w:r>
+              <w:rPr>
+                <w:rFonts w:hint="eastAsia"/>
+                <w:sz w:val="21"/>
+                <w:szCs w:val="21"/>
+              </w:rPr>
+              <w:t>团队名称</w:t>
+            </w:r>
+          </w:p>
+        </w:tc>
+        <w:tc>
+          <w:tcPr>
+            <w:tcW w:w="1276" w:type="dxa"/>
+          </w:tcPr>
+          <w:p>
+            <w:pPr>
+              <w:pStyle w:val="CExperimentReport-TableContent"/>
+              <w:rPr>
+                <w:rFonts w:hint="eastAsia"/>
+                <w:sz w:val="21"/>
+                <w:szCs w:val="21"/>
+              </w:rPr>
+            </w:pPr>
+            <w:r>
+              <w:rPr>
+                <w:rFonts w:hint="eastAsia"/>
+                <w:sz w:val="21"/>
+                <w:szCs w:val="21"/>
+              </w:rPr>
+              <w:t>教师人数</w:t>
+            </w:r>
+          </w:p>
+        </w:tc>
+        <w:tc>
+          <w:tcPr>
+            <w:tcW w:w="1276" w:type="dxa"/>
+          </w:tcPr>
+          <w:p>
+            <w:pPr>
+              <w:pStyle w:val="CExperimentReport-TableContent"/>
+              <w:rPr>
+                <w:rFonts w:hint="eastAsia"/>
+                <w:sz w:val="21"/>
+                <w:szCs w:val="21"/>
+              </w:rPr>
+            </w:pPr>
+            <w:r>
+              <w:rPr>
+                <w:rFonts w:hint="eastAsia"/>
+                <w:sz w:val="21"/>
+                <w:szCs w:val="21"/>
+              </w:rPr>
+              <w:t>项目总数</w:t>
+            </w:r>
+          </w:p>
+        </w:tc>
+        <w:tc>
+          <w:tcPr>
+            <w:tcW w:w="1701" w:type="dxa"/>
+          </w:tcPr>
+          <w:p>
+            <w:pPr>
+              <w:pStyle w:val="CExperimentReport-TableContent"/>
+              <w:rPr>
+                <w:rFonts w:hint="eastAsia"/>
+                <w:sz w:val="21"/>
+                <w:szCs w:val="21"/>
+              </w:rPr>
+            </w:pPr>
+            <w:r>
+              <w:rPr>
+                <w:rFonts w:hint="eastAsia"/>
+                <w:sz w:val="21"/>
+                <w:szCs w:val="21"/>
+              </w:rPr>
+              <w:t>项目</w:t>
+            </w:r>
+            <w:r>
+              <w:rPr>
+                <w:rFonts w:hint="eastAsia"/>
+                <w:sz w:val="21"/>
+                <w:szCs w:val="21"/>
+              </w:rPr>
+              <w:t>/</w:t>
+            </w:r>
+            <w:r>
+              <w:rPr>
+                <w:rFonts w:hint="eastAsia"/>
+                <w:sz w:val="21"/>
+                <w:szCs w:val="21"/>
+              </w:rPr>
+              <w:t>教师比值</w:t>
+            </w:r>
+          </w:p>
+        </w:tc>
+      </w:tr>
+      <w:tr>
+        <w:trPr>
+          <w:jc w:val="center"/>
+        </w:trPr>
+        <w:tc>
+          <w:tcPr>
+            <w:tcW w:w="813" w:type="dxa"/>
+          </w:tcPr>
+          <w:p>
+            <w:pPr>
+              <w:pStyle w:val="CExperimentReport-TableContent"/>
+              <w:rPr>
+                <w:sz w:val="21"/>
+                <w:szCs w:val="21"/>
+              </w:rPr>
+            </w:pPr>
+            <w:r>
+              <w:rPr>
+                <w:rFonts w:hint="eastAsia"/>
+                <w:sz w:val="21"/>
+                <w:szCs w:val="21"/>
+              </w:rPr>
+              <w:t>1</w:t>
+            </w:r>
+          </w:p>
+        </w:tc>
+        <w:tc>
+          <w:tcPr>
+            <w:tcW w:w="1313" w:type="dxa"/>
+          </w:tcPr>
+          <w:p>
+            <w:pPr>
+              <w:pStyle w:val="CExperimentReport-TableContent"/>
+              <w:rPr>
+                <w:rFonts w:hint="eastAsia"/>
+                <w:sz w:val="21"/>
+                <w:szCs w:val="21"/>
+              </w:rPr>
+            </w:pPr>
+            <w:r>
+              <w:rPr>
+                <w:rFonts w:hint="eastAsia"/>
+                <w:sz w:val="21"/>
+                <w:szCs w:val="21"/>
+              </w:rPr>
+              <w:t>火箭队</w:t>
+            </w:r>
+          </w:p>
+        </w:tc>
+        <w:tc>
+          <w:tcPr>
+            <w:tcW w:w="1276" w:type="dxa"/>
+          </w:tcPr>
+          <w:p>
+            <w:pPr>
+              <w:pStyle w:val="CExperimentReport-TableContent"/>
+              <w:rPr>
+                <w:sz w:val="21"/>
+                <w:szCs w:val="21"/>
+              </w:rPr>
+            </w:pPr>
+            <w:r>
+              <w:rPr>
+                <w:rFonts w:hint="eastAsia"/>
+                <w:sz w:val="21"/>
+                <w:szCs w:val="21"/>
+              </w:rPr>
+              <w:t>2</w:t>
+            </w:r>
+          </w:p>
+        </w:tc>
+        <w:tc>
+          <w:tcPr>
+            <w:tcW w:w="1276" w:type="dxa"/>
+          </w:tcPr>
+          <w:p>
+            <w:pPr>
+              <w:pStyle w:val="CExperimentReport-TableContent"/>
+              <w:rPr>
+                <w:sz w:val="21"/>
+                <w:szCs w:val="21"/>
+              </w:rPr>
+            </w:pPr>
+            <w:r>
+              <w:rPr>
+                <w:rFonts w:hint="eastAsia"/>
+                <w:sz w:val="21"/>
+                <w:szCs w:val="21"/>
+              </w:rPr>
+              <w:t>2</w:t>
+            </w:r>
+          </w:p>
+        </w:tc>
+        <w:tc>
+          <w:tcPr>
+            <w:tcW w:w="1701" w:type="dxa"/>
+          </w:tcPr>
+          <w:p>
+            <w:pPr>
+              <w:pStyle w:val="CExperimentReport-TableContent"/>
+              <w:rPr>
+                <w:sz w:val="21"/>
+                <w:szCs w:val="21"/>
+              </w:rPr>
+            </w:pPr>
+            <w:r>
+              <w:rPr>
+                <w:rFonts w:hint="eastAsia"/>
+                <w:sz w:val="21"/>
+                <w:szCs w:val="21"/>
+              </w:rPr>
+              <w:t>1.00</w:t>
+            </w:r>
+          </w:p>
+        </w:tc>
+      </w:tr>
+      <w:tr>
+        <w:trPr>
+          <w:jc w:val="center"/>
+        </w:trPr>
+        <w:tc>
+          <w:tcPr>
+            <w:tcW w:w="813" w:type="dxa"/>
+          </w:tcPr>
+          <w:p>
+            <w:pPr>
+              <w:pStyle w:val="CExperimentReport-TableContent"/>
+              <w:rPr>
+                <w:sz w:val="21"/>
+                <w:szCs w:val="21"/>
+              </w:rPr>
+            </w:pPr>
+            <w:r>
+              <w:rPr>
+                <w:rFonts w:hint="eastAsia"/>
+                <w:sz w:val="21"/>
+                <w:szCs w:val="21"/>
+              </w:rPr>
+              <w:t>2</w:t>
+            </w:r>
+          </w:p>
+        </w:tc>
+        <w:tc>
+          <w:tcPr>
+            <w:tcW w:w="1313" w:type="dxa"/>
+          </w:tcPr>
+          <w:p>
+            <w:pPr>
+              <w:pStyle w:val="CExperimentReport-TableContent"/>
+              <w:rPr>
+                <w:sz w:val="21"/>
+                <w:szCs w:val="21"/>
+              </w:rPr>
+            </w:pPr>
+            <w:r>
+              <w:rPr>
+                <w:rFonts w:hint="eastAsia"/>
+                <w:sz w:val="21"/>
+                <w:szCs w:val="21"/>
+              </w:rPr>
+              <w:t>银河队</w:t>
+            </w:r>
+          </w:p>
+        </w:tc>
+        <w:tc>
+          <w:tcPr>
+            <w:tcW w:w="1276" w:type="dxa"/>
+          </w:tcPr>
+          <w:p>
+            <w:pPr>
+              <w:pStyle w:val="CExperimentReport-TableContent"/>
+              <w:rPr>
+                <w:sz w:val="21"/>
+                <w:szCs w:val="21"/>
+              </w:rPr>
+            </w:pPr>
+            <w:r>
+              <w:rPr>
+                <w:rFonts w:hint="eastAsia"/>
+                <w:sz w:val="21"/>
+                <w:szCs w:val="21"/>
+              </w:rPr>
+              <w:t>4</w:t>
+            </w:r>
+          </w:p>
+        </w:tc>
+        <w:tc>
+          <w:tcPr>
+            <w:tcW w:w="1276" w:type="dxa"/>
+          </w:tcPr>
+          <w:p>
+            <w:pPr>
+              <w:pStyle w:val="CExperimentReport-TableContent"/>
+              <w:rPr>
+                <w:sz w:val="21"/>
+                <w:szCs w:val="21"/>
+              </w:rPr>
+            </w:pPr>
+            <w:r>
+              <w:rPr>
+                <w:rFonts w:hint="eastAsia"/>
+                <w:sz w:val="21"/>
+                <w:szCs w:val="21"/>
+              </w:rPr>
+              <w:t>1</w:t>
+            </w:r>
+          </w:p>
+        </w:tc>
+        <w:tc>
+          <w:tcPr>
+            <w:tcW w:w="1701" w:type="dxa"/>
+          </w:tcPr>
+          <w:p>
+            <w:pPr>
+              <w:pStyle w:val="CExperimentReport-TableContent"/>
+              <w:rPr>
+                <w:sz w:val="21"/>
+                <w:szCs w:val="21"/>
+              </w:rPr>
+            </w:pPr>
+            <w:r>
+              <w:rPr>
+                <w:rFonts w:hint="eastAsia"/>
+                <w:sz w:val="21"/>
+                <w:szCs w:val="21"/>
+              </w:rPr>
+              <w:t>4.00</w:t>
+            </w:r>
+          </w:p>
+        </w:tc>
+      </w:tr>
+      <w:tr>
+        <w:trPr>
+          <w:jc w:val="center"/>
+        </w:trPr>
+        <w:tc>
+          <w:tcPr>
+            <w:tcW w:w="813" w:type="dxa"/>
+          </w:tcPr>
+          <w:p>
+            <w:pPr>
+              <w:pStyle w:val="CExperimentReport-TableContent"/>
+              <w:rPr>
+                <w:sz w:val="21"/>
+                <w:szCs w:val="21"/>
+              </w:rPr>
+            </w:pPr>
+            <w:r>
+              <w:rPr>
+                <w:sz w:val="21"/>
+                <w:szCs w:val="21"/>
+              </w:rPr>
+              <w:t>...</w:t>
+            </w:r>
+          </w:p>
+        </w:tc>
+        <w:tc>
+          <w:tcPr>
+            <w:tcW w:w="1313" w:type="dxa"/>
+          </w:tcPr>
+          <w:p>
+            <w:pPr>
+              <w:pStyle w:val="CExperimentReport-TableContent"/>
+              <w:rPr>
+                <w:sz w:val="21"/>
+                <w:szCs w:val="21"/>
+              </w:rPr>
+            </w:pPr>
+          </w:p>
+        </w:tc>
+        <w:tc>
+          <w:tcPr>
+            <w:tcW w:w="1276" w:type="dxa"/>
+          </w:tcPr>
+          <w:p>
+            <w:pPr>
+              <w:pStyle w:val="CExperimentReport-TableContent"/>
+              <w:rPr>
+                <w:sz w:val="21"/>
+                <w:szCs w:val="21"/>
+              </w:rPr>
+            </w:pPr>
+          </w:p>
+        </w:tc>
+        <w:tc>
+          <w:tcPr>
+            <w:tcW w:w="1276" w:type="dxa"/>
+          </w:tcPr>
+          <w:p>
+            <w:pPr>
+              <w:pStyle w:val="CExperimentReport-TableContent"/>
+              <w:rPr>
+                <w:sz w:val="21"/>
+                <w:szCs w:val="21"/>
+              </w:rPr>
+            </w:pPr>
+          </w:p>
+        </w:tc>
+        <w:tc>
+          <w:tcPr>
+            <w:tcW w:w="1701" w:type="dxa"/>
+          </w:tcPr>
+          <w:p>
+            <w:pPr>
+              <w:pStyle w:val="CExperimentReport-TableContent"/>
+              <w:rPr>
+                <w:sz w:val="21"/>
+                <w:szCs w:val="21"/>
+              </w:rPr>
+            </w:pPr>
+          </w:p>
+        </w:tc>
+      </w:tr>
+    </w:tbl>
+    <w:p>
+      <w:pPr>
+        <w:pStyle w:val="CExperimentReport"/>
+        <w:numPr>
+          <w:ilvl w:val="0"/>
+          <w:numId w:val="8"/>
+        </w:numPr>
+      </w:pPr>
+      <w:r>
+        <w:rPr>
+          <w:rFonts w:hint="eastAsia"/>
+        </w:rPr>
+        <w:t>（添加</w:t>
+      </w:r>
+      <w:r>
+        <w:rPr>
+          <w:rFonts w:hint="eastAsia"/>
+        </w:rPr>
+        <w:t>功能</w:t>
+      </w:r>
+      <w:r>
+        <w:rPr>
+          <w:rFonts w:hint="eastAsia"/>
+        </w:rPr>
+        <w:t>）</w:t>
+      </w:r>
+      <w:r>
+        <w:rPr>
+          <w:rFonts w:hint="eastAsia"/>
+        </w:rPr>
+        <w:t>统计项目平均经费最多的</w:t>
+      </w:r>
+      <w:r>
+        <w:rPr>
+          <w:rFonts w:hint="eastAsia"/>
+        </w:rPr>
+        <w:t>5</w:t>
+      </w:r>
+      <w:r>
+        <w:rPr>
+          <w:rFonts w:hint="eastAsia"/>
+        </w:rPr>
+        <w:t>个院系</w:t>
+      </w:r>
+      <w:r>
+        <w:rPr>
+          <w:rFonts w:hint="eastAsia"/>
+        </w:rPr>
+        <w:t>，按平均经费降序排序后输出院系名称、项目总数、</w:t>
+      </w:r>
+      <w:proofErr w:type="gramStart"/>
+      <w:r>
+        <w:rPr>
+          <w:rFonts w:hint="eastAsia"/>
+        </w:rPr>
+        <w:t>总科研</w:t>
+      </w:r>
+      <w:proofErr w:type="gramEnd"/>
+      <w:r>
+        <w:rPr>
+          <w:rFonts w:hint="eastAsia"/>
+        </w:rPr>
+        <w:t>经费、项目平均经费。</w:t>
+      </w:r>
+    </w:p>
+    <w:p>
+      <w:pPr>
+        <w:pStyle w:val="CExperimentReport-TableTitle"/>
+      </w:pPr>
+      <w:r>
+        <w:rPr>
+          <w:rFonts w:hint="eastAsia"/>
+        </w:rPr>
+        <w:lastRenderedPageBreak/>
+        <w:t>表</w:t>
+      </w:r>
+      <w:r>
+        <w:rPr>
+          <w:rFonts w:hint="eastAsia"/>
+        </w:rPr>
+        <w:t>1.3.5</w:t>
+      </w:r>
+      <w:r>
+        <w:t xml:space="preserve"> </w:t>
+      </w:r>
+      <w:r>
+        <w:rPr>
+          <w:rFonts w:hint="eastAsia"/>
+        </w:rPr>
+        <w:t>院系平均项目经费统计表</w:t>
+      </w:r>
+    </w:p>
+    <w:tbl>
+      <w:tblPr>
+        <w:tblStyle w:val="a7"/>
+        <w:tblW w:w="0" w:type="auto"/>
+        <w:jc w:val="center"/>
+        <w:tblLook w:val="04A0" w:firstRow="1" w:lastRow="0" w:firstColumn="1" w:lastColumn="0" w:noHBand="0" w:noVBand="1"/>
+      </w:tblPr>
+      <w:tblGrid>
+        <w:gridCol w:w="671"/>
+        <w:gridCol w:w="1659"/>
+        <w:gridCol w:w="1659"/>
+        <w:gridCol w:w="1659"/>
+        <w:gridCol w:w="1660"/>
+      </w:tblGrid>
+      <w:tr>
+        <w:trPr>
+          <w:jc w:val="center"/>
+        </w:trPr>
+        <w:tc>
+          <w:tcPr>
+            <w:tcW w:w="671" w:type="dxa"/>
+          </w:tcPr>
+          <w:p>
+            <w:pPr>
+              <w:pStyle w:val="CExperimentReport-TableContent"/>
+              <w:rPr>
+                <w:rFonts w:hint="eastAsia"/>
+                <w:sz w:val="21"/>
+                <w:szCs w:val="21"/>
+              </w:rPr>
+            </w:pPr>
+            <w:r>
+              <w:rPr>
+                <w:rFonts w:hint="eastAsia"/>
+                <w:sz w:val="21"/>
+                <w:szCs w:val="21"/>
+              </w:rPr>
+              <w:t>编号</w:t>
+            </w:r>
+          </w:p>
+        </w:tc>
+        <w:tc>
+          <w:tcPr>
+            <w:tcW w:w="1659" w:type="dxa"/>
+          </w:tcPr>
+          <w:p>
+            <w:pPr>
+              <w:pStyle w:val="CExperimentReport-TableContent"/>
+              <w:rPr>
+                <w:rFonts w:hint="eastAsia"/>
+                <w:sz w:val="21"/>
+                <w:szCs w:val="21"/>
+              </w:rPr>
+            </w:pPr>
+            <w:r>
+              <w:rPr>
+                <w:rFonts w:hint="eastAsia"/>
+                <w:sz w:val="21"/>
+                <w:szCs w:val="21"/>
+              </w:rPr>
+              <w:t>院系名称</w:t>
+            </w:r>
+          </w:p>
+        </w:tc>
+        <w:tc>
+          <w:tcPr>
+            <w:tcW w:w="1659" w:type="dxa"/>
+          </w:tcPr>
+          <w:p>
+            <w:pPr>
+              <w:pStyle w:val="CExperimentReport-TableContent"/>
+              <w:rPr>
+                <w:rFonts w:hint="eastAsia"/>
+                <w:sz w:val="21"/>
+                <w:szCs w:val="21"/>
+              </w:rPr>
+            </w:pPr>
+            <w:r>
+              <w:rPr>
+                <w:rFonts w:hint="eastAsia"/>
+                <w:sz w:val="21"/>
+                <w:szCs w:val="21"/>
+              </w:rPr>
+              <w:t>项目总数</w:t>
+            </w:r>
+          </w:p>
+        </w:tc>
+        <w:tc>
+          <w:tcPr>
+            <w:tcW w:w="1659" w:type="dxa"/>
+          </w:tcPr>
+          <w:p>
+            <w:pPr>
+              <w:pStyle w:val="CExperimentReport-TableContent"/>
+              <w:rPr>
+                <w:rFonts w:hint="eastAsia"/>
+                <w:sz w:val="21"/>
+                <w:szCs w:val="21"/>
+              </w:rPr>
+            </w:pPr>
+            <w:r>
+              <w:rPr>
+                <w:rFonts w:hint="eastAsia"/>
+                <w:sz w:val="21"/>
+                <w:szCs w:val="21"/>
+              </w:rPr>
+              <w:t>科研经费</w:t>
+            </w:r>
+          </w:p>
+        </w:tc>
+        <w:tc>
+          <w:tcPr>
+            <w:tcW w:w="1660" w:type="dxa"/>
+          </w:tcPr>
+          <w:p>
+            <w:pPr>
+              <w:pStyle w:val="CExperimentReport-TableContent"/>
+              <w:rPr>
+                <w:rFonts w:hint="eastAsia"/>
+                <w:sz w:val="21"/>
+                <w:szCs w:val="21"/>
+              </w:rPr>
+            </w:pPr>
+            <w:r>
+              <w:rPr>
+                <w:rFonts w:hint="eastAsia"/>
+                <w:sz w:val="21"/>
+                <w:szCs w:val="21"/>
+              </w:rPr>
+              <w:t>项目平均经费</w:t>
+            </w:r>
+          </w:p>
+        </w:tc>
+      </w:tr>
+      <w:tr>
+        <w:trPr>
+          <w:jc w:val="center"/>
+        </w:trPr>
+        <w:tc>
+          <w:tcPr>
+            <w:tcW w:w="671" w:type="dxa"/>
+          </w:tcPr>
+          <w:p>
+            <w:pPr>
+              <w:pStyle w:val="CExperimentReport-TableContent"/>
+              <w:rPr>
+                <w:rFonts w:hint="eastAsia"/>
+                <w:sz w:val="21"/>
+                <w:szCs w:val="21"/>
+              </w:rPr>
+            </w:pPr>
+            <w:r>
+              <w:rPr>
+                <w:rFonts w:hint="eastAsia"/>
+                <w:sz w:val="21"/>
+                <w:szCs w:val="21"/>
+              </w:rPr>
+              <w:t>1</w:t>
+            </w:r>
+          </w:p>
+        </w:tc>
+        <w:tc>
+          <w:tcPr>
+            <w:tcW w:w="1659" w:type="dxa"/>
+          </w:tcPr>
+          <w:p>
+            <w:pPr>
+              <w:pStyle w:val="CExperimentReport-TableContent"/>
+              <w:rPr>
+                <w:rFonts w:hint="eastAsia"/>
+                <w:sz w:val="21"/>
+                <w:szCs w:val="21"/>
+              </w:rPr>
+            </w:pPr>
+            <w:r>
+              <w:rPr>
+                <w:rFonts w:hint="eastAsia"/>
+                <w:sz w:val="21"/>
+                <w:szCs w:val="21"/>
+              </w:rPr>
+              <w:t>计算机学院</w:t>
+            </w:r>
+          </w:p>
+        </w:tc>
+        <w:tc>
+          <w:tcPr>
+            <w:tcW w:w="1659" w:type="dxa"/>
+          </w:tcPr>
+          <w:p>
+            <w:pPr>
+              <w:pStyle w:val="CExperimentReport-TableContent"/>
+              <w:rPr>
+                <w:rFonts w:hint="eastAsia"/>
+                <w:sz w:val="21"/>
+                <w:szCs w:val="21"/>
+              </w:rPr>
+            </w:pPr>
+            <w:r>
+              <w:rPr>
+                <w:rFonts w:hint="eastAsia"/>
+                <w:sz w:val="21"/>
+                <w:szCs w:val="21"/>
+              </w:rPr>
+              <w:t>1</w:t>
+            </w:r>
+          </w:p>
+        </w:tc>
+        <w:tc>
+          <w:tcPr>
+            <w:tcW w:w="1659" w:type="dxa"/>
+          </w:tcPr>
+          <w:p>
+            <w:pPr>
+              <w:pStyle w:val="CExperimentReport-TableContent"/>
+              <w:rPr>
+                <w:rFonts w:hint="eastAsia"/>
+                <w:sz w:val="21"/>
+                <w:szCs w:val="21"/>
+              </w:rPr>
+            </w:pPr>
+            <w:r>
+              <w:rPr>
+                <w:rFonts w:hint="eastAsia"/>
+                <w:sz w:val="21"/>
+                <w:szCs w:val="21"/>
+              </w:rPr>
+              <w:t>12.30</w:t>
+            </w:r>
+          </w:p>
+        </w:tc>
+        <w:tc>
+          <w:tcPr>
+            <w:tcW w:w="1660" w:type="dxa"/>
+          </w:tcPr>
+          <w:p>
+            <w:pPr>
+              <w:pStyle w:val="CExperimentReport-TableContent"/>
+              <w:rPr>
+                <w:rFonts w:hint="eastAsia"/>
+                <w:sz w:val="21"/>
+                <w:szCs w:val="21"/>
+              </w:rPr>
+            </w:pPr>
+            <w:r>
+              <w:rPr>
+                <w:rFonts w:hint="eastAsia"/>
+                <w:sz w:val="21"/>
+                <w:szCs w:val="21"/>
+              </w:rPr>
+              <w:t>12.30</w:t>
+            </w:r>
+          </w:p>
+        </w:tc>
+      </w:tr>
+      <w:tr>
+        <w:trPr>
+          <w:jc w:val="center"/>
+        </w:trPr>
+        <w:tc>
+          <w:tcPr>
+            <w:tcW w:w="671" w:type="dxa"/>
+          </w:tcPr>
+          <w:p>
+            <w:pPr>
+              <w:pStyle w:val="CExperimentReport-TableContent"/>
+              <w:rPr>
+                <w:rFonts w:hint="eastAsia"/>
+                <w:sz w:val="21"/>
+                <w:szCs w:val="21"/>
+              </w:rPr>
+            </w:pPr>
+            <w:r>
+              <w:rPr>
+                <w:rFonts w:hint="eastAsia"/>
+                <w:sz w:val="21"/>
+                <w:szCs w:val="21"/>
+              </w:rPr>
+              <w:t>2</w:t>
+            </w:r>
+          </w:p>
+        </w:tc>
+        <w:tc>
+          <w:tcPr>
+            <w:tcW w:w="1659" w:type="dxa"/>
+          </w:tcPr>
+          <w:p>
+            <w:pPr>
+              <w:pStyle w:val="CExperimentReport-TableContent"/>
+              <w:rPr>
+                <w:rFonts w:hint="eastAsia"/>
+                <w:sz w:val="21"/>
+                <w:szCs w:val="21"/>
+              </w:rPr>
+            </w:pPr>
+            <w:r>
+              <w:rPr>
+                <w:rFonts w:hint="eastAsia"/>
+                <w:sz w:val="21"/>
+                <w:szCs w:val="21"/>
+              </w:rPr>
+              <w:t>物理学院</w:t>
+            </w:r>
+          </w:p>
+        </w:tc>
+        <w:tc>
+          <w:tcPr>
+            <w:tcW w:w="1659" w:type="dxa"/>
+          </w:tcPr>
+          <w:p>
+            <w:pPr>
+              <w:pStyle w:val="CExperimentReport-TableContent"/>
+              <w:rPr>
+                <w:rFonts w:hint="eastAsia"/>
+                <w:sz w:val="21"/>
+                <w:szCs w:val="21"/>
+              </w:rPr>
+            </w:pPr>
+            <w:r>
+              <w:rPr>
+                <w:rFonts w:hint="eastAsia"/>
+                <w:sz w:val="21"/>
+                <w:szCs w:val="21"/>
+              </w:rPr>
+              <w:t>3</w:t>
+            </w:r>
+          </w:p>
+        </w:tc>
+        <w:tc>
+          <w:tcPr>
+            <w:tcW w:w="1659" w:type="dxa"/>
+          </w:tcPr>
+          <w:p>
+            <w:pPr>
+              <w:pStyle w:val="CExperimentReport-TableContent"/>
+              <w:rPr>
+                <w:rFonts w:hint="eastAsia"/>
+                <w:sz w:val="21"/>
+                <w:szCs w:val="21"/>
+              </w:rPr>
+            </w:pPr>
+            <w:r>
+              <w:rPr>
+                <w:rFonts w:hint="eastAsia"/>
+                <w:sz w:val="21"/>
+                <w:szCs w:val="21"/>
+              </w:rPr>
+              <w:t>15.84</w:t>
+            </w:r>
+          </w:p>
+        </w:tc>
+        <w:tc>
+          <w:tcPr>
+            <w:tcW w:w="1660" w:type="dxa"/>
+          </w:tcPr>
+          <w:p>
+            <w:pPr>
+              <w:pStyle w:val="CExperimentReport-TableContent"/>
+              <w:rPr>
+                <w:rFonts w:hint="eastAsia"/>
+                <w:sz w:val="21"/>
+                <w:szCs w:val="21"/>
+              </w:rPr>
+            </w:pPr>
+            <w:r>
+              <w:rPr>
+                <w:rFonts w:hint="eastAsia"/>
+                <w:sz w:val="21"/>
+                <w:szCs w:val="21"/>
+              </w:rPr>
+              <w:t>5.28</w:t>
+            </w:r>
+          </w:p>
+        </w:tc>
+      </w:tr>
+      <w:tr>
+        <w:trPr>
+          <w:jc w:val="center"/>
+        </w:trPr>
+        <w:tc>
+          <w:tcPr>
+            <w:tcW w:w="671" w:type="dxa"/>
+          </w:tcPr>
+          <w:p>
+            <w:pPr>
+              <w:pStyle w:val="CExperimentReport-TableContent"/>
+              <w:rPr>
+                <w:sz w:val="21"/>
+                <w:szCs w:val="21"/>
+              </w:rPr>
+            </w:pPr>
+            <w:r>
+              <w:rPr>
+                <w:sz w:val="21"/>
+                <w:szCs w:val="21"/>
+              </w:rPr>
+              <w:t>...</w:t>
+            </w:r>
+          </w:p>
+        </w:tc>
+        <w:tc>
+          <w:tcPr>
+            <w:tcW w:w="1659" w:type="dxa"/>
+          </w:tcPr>
+          <w:p>
+            <w:pPr>
+              <w:pStyle w:val="CExperimentReport-TableContent"/>
+              <w:rPr>
+                <w:rFonts w:hint="eastAsia"/>
+                <w:sz w:val="21"/>
+                <w:szCs w:val="21"/>
+              </w:rPr>
+            </w:pPr>
+          </w:p>
+        </w:tc>
+        <w:tc>
+          <w:tcPr>
+            <w:tcW w:w="1659" w:type="dxa"/>
+          </w:tcPr>
+          <w:p>
+            <w:pPr>
+              <w:pStyle w:val="CExperimentReport-TableContent"/>
+              <w:rPr>
+                <w:rFonts w:hint="eastAsia"/>
+                <w:sz w:val="21"/>
+                <w:szCs w:val="21"/>
+              </w:rPr>
+            </w:pPr>
+          </w:p>
+        </w:tc>
+        <w:tc>
+          <w:tcPr>
+            <w:tcW w:w="1659" w:type="dxa"/>
+          </w:tcPr>
+          <w:p>
+            <w:pPr>
+              <w:pStyle w:val="CExperimentReport-TableContent"/>
+              <w:rPr>
+                <w:rFonts w:hint="eastAsia"/>
+                <w:sz w:val="21"/>
+                <w:szCs w:val="21"/>
+              </w:rPr>
+            </w:pPr>
+          </w:p>
+        </w:tc>
+        <w:tc>
+          <w:tcPr>
+            <w:tcW w:w="1660" w:type="dxa"/>
+          </w:tcPr>
+          <w:p>
+            <w:pPr>
+              <w:pStyle w:val="CExperimentReport-TableContent"/>
+              <w:rPr>
+                <w:rFonts w:hint="eastAsia"/>
+                <w:sz w:val="21"/>
+                <w:szCs w:val="21"/>
+              </w:rPr>
+            </w:pPr>
+          </w:p>
+        </w:tc>
+      </w:tr>
+    </w:tbl>
+    <w:p>
+      <w:pPr>
+        <w:pStyle w:val="CExperimentReport-Subtitle"/>
+        <w:numPr>
+          <w:ilvl w:val="0"/>
+          <w:numId w:val="3"/>
+        </w:numPr>
+      </w:pPr>
+      <w:r>
+        <w:rPr>
+          <w:rFonts w:hint="eastAsia"/>
+        </w:rPr>
+        <w:t>数据</w:t>
+      </w:r>
+      <w:r>
+        <w:rPr>
+          <w:rFonts w:hint="eastAsia"/>
+        </w:rPr>
+        <w:t>存储功能</w:t>
+      </w:r>
+    </w:p>
+    <w:p>
+      <w:pPr>
+        <w:pStyle w:val="CExperimentReport"/>
+      </w:pPr>
+      <w:r>
+        <w:rPr>
+          <w:rFonts w:hint="eastAsia"/>
+        </w:rPr>
+        <w:t>以上三种信息在程序运行时，以</w:t>
+      </w:r>
+      <w:r>
+        <w:rPr>
+          <w:rFonts w:hint="eastAsia"/>
+        </w:rPr>
+        <w:t>可以动态扩展的</w:t>
+      </w:r>
+      <w:r>
+        <w:rPr>
+          <w:rFonts w:hint="eastAsia"/>
+        </w:rPr>
+        <w:t>链表的形式存储在内存中</w:t>
+      </w:r>
+      <w:r>
+        <w:rPr>
+          <w:rFonts w:hint="eastAsia"/>
+        </w:rPr>
+        <w:t>；同时</w:t>
+      </w:r>
+      <w:r>
+        <w:rPr>
+          <w:rFonts w:hint="eastAsia"/>
+        </w:rPr>
+        <w:t>，</w:t>
+      </w:r>
+      <w:r>
+        <w:rPr>
+          <w:rFonts w:hint="eastAsia"/>
+        </w:rPr>
+        <w:t>在硬盘上以数据文件的形式</w:t>
+      </w:r>
+      <w:r>
+        <w:rPr>
+          <w:rFonts w:hint="eastAsia"/>
+        </w:rPr>
+        <w:t>实现</w:t>
+      </w:r>
+      <w:r>
+        <w:rPr>
+          <w:rFonts w:hint="eastAsia"/>
+        </w:rPr>
+        <w:t>长期保存</w:t>
+      </w:r>
+      <w:r>
+        <w:rPr>
+          <w:rFonts w:hint="eastAsia"/>
+        </w:rPr>
+        <w:t>。在程序退出时将内存中的数据与硬盘上的数据进行同步，</w:t>
       </w:r>
       <w:bookmarkStart w:id="1" w:name="_GoBack"/>
       <w:bookmarkEnd w:id="1"/>
+      <w:r>
+        <w:rPr>
+          <w:rFonts w:hint="eastAsia"/>
+        </w:rPr>
+        <w:t>从而保证数据的一致性以及</w:t>
+      </w:r>
+      <w:r>
+        <w:rPr>
+          <w:rFonts w:hint="eastAsia"/>
+        </w:rPr>
+        <w:t>安全性</w:t>
+      </w:r>
+      <w:r>
+        <w:rPr>
+          <w:rFonts w:hint="eastAsia"/>
+        </w:rPr>
+        <w:t>。</w:t>
+      </w:r>
+    </w:p>
+    <w:p>
+      <w:pPr>
+        <w:pStyle w:val="CExperimentReport"/>
+        <w:rPr>
+          <w:rFonts w:hint="eastAsia"/>
+        </w:rPr>
+      </w:pPr>
     </w:p>
     <w:p>
       <w:pPr>
@@ -4825,8 +7226,8 @@
   </w:compat>
   <w:rsids>
     <w:rsidRoot w:val="00A81BB8"/>
-    <w:rsid w:val="00455D95"/>
     <w:rsid w:val="00A81BB8"/>
+    <w:rsid w:val="00FE217F"/>
   </w:rsids>
   <m:mathPr>
     <m:mathFont m:val="Cambria Math"/>
@@ -5571,7 +7972,7 @@
 </file>
 
 <file path=customXml/itemProps1.xml><?xml version="1.0" encoding="utf-8"?>
-<ds:datastoreItem xmlns:ds="http://schemas.openxmlformats.org/officeDocument/2006/customXml" ds:itemID="{A6461A8E-17EC-4E92-B1F4-68955DE6BA6C}">
+<ds:datastoreItem xmlns:ds="http://schemas.openxmlformats.org/officeDocument/2006/customXml" ds:itemID="{B9BA9DCE-A3E8-44F3-9BE5-B330ECE0C997}">
   <ds:schemaRefs>
     <ds:schemaRef ds:uri="http://schemas.openxmlformats.org/officeDocument/2006/bibliography"/>
   </ds:schemaRefs>

</xml_diff>

<commit_message>
report - code part
</commit_message>
<xml_diff>
--- a/Experiment_Report/U201610136 朱晓光 C语言课程设计报告.docx
+++ b/Experiment_Report/U201610136 朱晓光 C语言课程设计报告.docx
@@ -886,18 +886,8 @@
           <w:sz w:val="28"/>
           <w:szCs w:val="32"/>
         </w:rPr>
-        <w:t>甘草</w:t>
-      </w:r>
-      <w:proofErr w:type="gramStart"/>
-      <w:r>
-        <w:rPr>
-          <w:rFonts w:ascii="宋体" w:hAnsi="宋体" w:hint="eastAsia"/>
-          <w:sz w:val="28"/>
-          <w:szCs w:val="32"/>
-        </w:rPr>
-        <w:t>斌</w:t>
-      </w:r>
-      <w:proofErr w:type="gramEnd"/>
+        <w:t>甘草斌</w:t>
+      </w:r>
     </w:p>
     <w:p>
       <w:pPr>
@@ -3392,19 +3382,11 @@
         </w:rPr>
         <w:t>项目数以及科研总经费，</w:t>
       </w:r>
-      <w:proofErr w:type="gramStart"/>
-      <w:r>
-        <w:rPr>
-          <w:rFonts w:hint="eastAsia"/>
-        </w:rPr>
-        <w:t>按科研</w:t>
-      </w:r>
-      <w:proofErr w:type="gramEnd"/>
-      <w:r>
-        <w:rPr>
-          <w:rFonts w:hint="eastAsia"/>
-        </w:rPr>
-        <w:t>项目数降序排序后输出。</w:t>
+      <w:r>
+        <w:rPr>
+          <w:rFonts w:hint="eastAsia"/>
+        </w:rPr>
+        <w:t>按科研项目数降序排序后输出。</w:t>
       </w:r>
     </w:p>
     <w:p>
@@ -5018,21 +5000,7 @@
         <w:rPr>
           <w:rFonts w:hint="eastAsia"/>
         </w:rPr>
-        <w:t>，按平均经费降序排序后输出院系名称、项目总数、</w:t>
-      </w:r>
-      <w:proofErr w:type="gramStart"/>
-      <w:r>
-        <w:rPr>
-          <w:rFonts w:hint="eastAsia"/>
-        </w:rPr>
-        <w:t>总科研</w:t>
-      </w:r>
-      <w:proofErr w:type="gramEnd"/>
-      <w:r>
-        <w:rPr>
-          <w:rFonts w:hint="eastAsia"/>
-        </w:rPr>
-        <w:t>经费、项目平均经费。</w:t>
+        <w:t>，按平均经费降序排序后输出院系名称、项目总数、总科研经费、项目平均经费。</w:t>
       </w:r>
     </w:p>
     <w:p>
@@ -5825,21 +5793,7 @@
         <w:rPr>
           <w:rFonts w:hint="eastAsia"/>
         </w:rPr>
-        <w:t>文件读写模块包括一系列与系统启动时环境建立与系统结束运行</w:t>
-      </w:r>
-      <w:proofErr w:type="gramStart"/>
-      <w:r>
-        <w:rPr>
-          <w:rFonts w:hint="eastAsia"/>
-        </w:rPr>
-        <w:t>时数据</w:t>
-      </w:r>
-      <w:proofErr w:type="gramEnd"/>
-      <w:r>
-        <w:rPr>
-          <w:rFonts w:hint="eastAsia"/>
-        </w:rPr>
-        <w:t>保存</w:t>
+        <w:t>文件读写模块包括一系列与系统启动时环境建立与系统结束运行时数据保存</w:t>
       </w:r>
       <w:r>
         <w:rPr>
@@ -6738,21 +6692,7 @@
         <w:rPr>
           <w:rFonts w:hint="eastAsia"/>
         </w:rPr>
-        <w:t>总经费，</w:t>
-      </w:r>
-      <w:proofErr w:type="gramStart"/>
-      <w:r>
-        <w:rPr>
-          <w:rFonts w:hint="eastAsia"/>
-        </w:rPr>
-        <w:t>按科研</w:t>
-      </w:r>
-      <w:proofErr w:type="gramEnd"/>
-      <w:r>
-        <w:rPr>
-          <w:rFonts w:hint="eastAsia"/>
-        </w:rPr>
-        <w:t>项目总数降序排序后输出统计信息。</w:t>
+        <w:t>总经费，按科研项目总数降序排序后输出统计信息。</w:t>
       </w:r>
     </w:p>
     <w:p>
@@ -6998,11 +6938,9 @@
         </w:rPr>
         <w:t>院系基础数据将以</w:t>
       </w:r>
-      <w:proofErr w:type="spellStart"/>
       <w:r>
         <w:t>DepartData</w:t>
       </w:r>
-      <w:proofErr w:type="spellEnd"/>
       <w:r>
         <w:rPr>
           <w:rFonts w:hint="eastAsia"/>
@@ -7116,7 +7054,6 @@
                 <w:szCs w:val="21"/>
               </w:rPr>
             </w:pPr>
-            <w:proofErr w:type="spellStart"/>
             <w:r>
               <w:rPr>
                 <w:rFonts w:hint="eastAsia"/>
@@ -7125,7 +7062,6 @@
               </w:rPr>
               <w:t>DepartData</w:t>
             </w:r>
-            <w:proofErr w:type="spellEnd"/>
           </w:p>
         </w:tc>
       </w:tr>
@@ -7816,16 +7752,7 @@
                 <w:sz w:val="21"/>
                 <w:szCs w:val="21"/>
               </w:rPr>
-              <w:t>院</w:t>
-            </w:r>
-            <w:proofErr w:type="gramStart"/>
-            <w:r>
-              <w:rPr>
-                <w:rFonts w:hint="eastAsia"/>
-                <w:sz w:val="21"/>
-                <w:szCs w:val="21"/>
-              </w:rPr>
-              <w:t>系</w:t>
+              <w:t>院系</w:t>
             </w:r>
             <w:r>
               <w:rPr>
@@ -7835,7 +7762,6 @@
               </w:rPr>
               <w:t>数据域</w:t>
             </w:r>
-            <w:proofErr w:type="gramEnd"/>
           </w:p>
         </w:tc>
         <w:tc>
@@ -7872,7 +7798,6 @@
                 <w:szCs w:val="21"/>
               </w:rPr>
             </w:pPr>
-            <w:proofErr w:type="spellStart"/>
             <w:r>
               <w:rPr>
                 <w:rFonts w:hint="eastAsia"/>
@@ -7881,7 +7806,6 @@
               </w:rPr>
               <w:t>DepartData</w:t>
             </w:r>
-            <w:proofErr w:type="spellEnd"/>
             <w:r>
               <w:rPr>
                 <w:sz w:val="21"/>
@@ -8024,7 +7948,6 @@
                 <w:szCs w:val="21"/>
               </w:rPr>
             </w:pPr>
-            <w:proofErr w:type="spellStart"/>
             <w:r>
               <w:rPr>
                 <w:sz w:val="21"/>
@@ -8032,7 +7955,6 @@
               </w:rPr>
               <w:t>child_team_head</w:t>
             </w:r>
-            <w:proofErr w:type="spellEnd"/>
           </w:p>
         </w:tc>
         <w:tc>
@@ -8104,7 +8026,6 @@
                 <w:szCs w:val="21"/>
               </w:rPr>
             </w:pPr>
-            <w:proofErr w:type="spellStart"/>
             <w:r>
               <w:rPr>
                 <w:rFonts w:hint="eastAsia"/>
@@ -8113,7 +8034,6 @@
               </w:rPr>
               <w:t>child_team_tail</w:t>
             </w:r>
-            <w:proofErr w:type="spellEnd"/>
           </w:p>
         </w:tc>
         <w:tc>
@@ -8169,33 +8089,17 @@
         </w:rPr>
         <w:t>搜索用：</w:t>
       </w:r>
-      <w:proofErr w:type="spellStart"/>
       <w:r>
         <w:rPr>
           <w:rFonts w:hint="eastAsia"/>
         </w:rPr>
         <w:t>DepartWrapper</w:t>
       </w:r>
-      <w:proofErr w:type="spellEnd"/>
-      <w:r>
-        <w:rPr>
-          <w:rFonts w:hint="eastAsia"/>
-        </w:rPr>
-        <w:t>结构体用于返回只</w:t>
-      </w:r>
-      <w:proofErr w:type="gramStart"/>
-      <w:r>
-        <w:rPr>
-          <w:rFonts w:hint="eastAsia"/>
-        </w:rPr>
-        <w:t>含符合</w:t>
-      </w:r>
-      <w:proofErr w:type="gramEnd"/>
-      <w:r>
-        <w:rPr>
-          <w:rFonts w:hint="eastAsia"/>
-        </w:rPr>
-        <w:t>搜索条件</w:t>
+      <w:r>
+        <w:rPr>
+          <w:rFonts w:hint="eastAsia"/>
+        </w:rPr>
+        <w:t>结构体用于返回只含符合搜索条件</w:t>
       </w:r>
       <w:r>
         <w:rPr>
@@ -8299,7 +8203,6 @@
                 <w:szCs w:val="21"/>
               </w:rPr>
             </w:pPr>
-            <w:proofErr w:type="spellStart"/>
             <w:r>
               <w:rPr>
                 <w:rFonts w:hint="eastAsia"/>
@@ -8308,7 +8211,6 @@
               </w:rPr>
               <w:t>DepartWrapper</w:t>
             </w:r>
-            <w:proofErr w:type="spellEnd"/>
           </w:p>
         </w:tc>
       </w:tr>
@@ -8551,7 +8453,6 @@
                 <w:szCs w:val="21"/>
               </w:rPr>
             </w:pPr>
-            <w:proofErr w:type="spellStart"/>
             <w:r>
               <w:rPr>
                 <w:rFonts w:hint="eastAsia"/>
@@ -8560,7 +8461,6 @@
               </w:rPr>
               <w:t>DepartWrapper</w:t>
             </w:r>
-            <w:proofErr w:type="spellEnd"/>
             <w:r>
               <w:rPr>
                 <w:sz w:val="21"/>
@@ -8604,14 +8504,12 @@
         </w:rPr>
         <w:t>统计用：</w:t>
       </w:r>
-      <w:proofErr w:type="spellStart"/>
       <w:r>
         <w:rPr>
           <w:rFonts w:hint="eastAsia"/>
         </w:rPr>
         <w:t>DepartStatWrapper</w:t>
       </w:r>
-      <w:proofErr w:type="spellEnd"/>
       <w:r>
         <w:rPr>
           <w:rFonts w:hint="eastAsia"/>
@@ -8694,14 +8592,12 @@
                 <w:szCs w:val="21"/>
               </w:rPr>
             </w:pPr>
-            <w:proofErr w:type="spellStart"/>
             <w:r>
               <w:rPr>
                 <w:szCs w:val="21"/>
               </w:rPr>
               <w:t>DepartStatData</w:t>
             </w:r>
-            <w:proofErr w:type="spellEnd"/>
           </w:p>
         </w:tc>
       </w:tr>
@@ -8820,7 +8716,6 @@
                 <w:szCs w:val="21"/>
               </w:rPr>
             </w:pPr>
-            <w:proofErr w:type="spellStart"/>
             <w:r>
               <w:rPr>
                 <w:rFonts w:hint="eastAsia"/>
@@ -8829,7 +8724,6 @@
               </w:rPr>
               <w:t>student_num</w:t>
             </w:r>
-            <w:proofErr w:type="spellEnd"/>
           </w:p>
         </w:tc>
         <w:tc>
@@ -8844,7 +8738,6 @@
                 <w:szCs w:val="21"/>
               </w:rPr>
             </w:pPr>
-            <w:proofErr w:type="spellStart"/>
             <w:r>
               <w:rPr>
                 <w:rFonts w:hint="eastAsia"/>
@@ -8853,7 +8746,6 @@
               </w:rPr>
               <w:t>int</w:t>
             </w:r>
-            <w:proofErr w:type="spellEnd"/>
           </w:p>
         </w:tc>
       </w:tr>
@@ -8895,7 +8787,6 @@
                 <w:szCs w:val="21"/>
               </w:rPr>
             </w:pPr>
-            <w:proofErr w:type="spellStart"/>
             <w:r>
               <w:rPr>
                 <w:rFonts w:hint="eastAsia"/>
@@ -8904,7 +8795,6 @@
               </w:rPr>
               <w:t>teacher_num</w:t>
             </w:r>
-            <w:proofErr w:type="spellEnd"/>
           </w:p>
         </w:tc>
         <w:tc>
@@ -8919,7 +8809,6 @@
                 <w:szCs w:val="21"/>
               </w:rPr>
             </w:pPr>
-            <w:proofErr w:type="spellStart"/>
             <w:r>
               <w:rPr>
                 <w:rFonts w:hint="eastAsia"/>
@@ -8928,7 +8817,6 @@
               </w:rPr>
               <w:t>int</w:t>
             </w:r>
-            <w:proofErr w:type="spellEnd"/>
           </w:p>
         </w:tc>
       </w:tr>
@@ -8970,7 +8858,6 @@
                 <w:szCs w:val="21"/>
               </w:rPr>
             </w:pPr>
-            <w:proofErr w:type="spellStart"/>
             <w:r>
               <w:rPr>
                 <w:rFonts w:hint="eastAsia"/>
@@ -8979,7 +8866,6 @@
               </w:rPr>
               <w:t>project_total</w:t>
             </w:r>
-            <w:proofErr w:type="spellEnd"/>
           </w:p>
         </w:tc>
         <w:tc>
@@ -8994,7 +8880,6 @@
                 <w:szCs w:val="21"/>
               </w:rPr>
             </w:pPr>
-            <w:proofErr w:type="spellStart"/>
             <w:r>
               <w:rPr>
                 <w:rFonts w:hint="eastAsia"/>
@@ -9003,7 +8888,6 @@
               </w:rPr>
               <w:t>int</w:t>
             </w:r>
-            <w:proofErr w:type="spellEnd"/>
           </w:p>
         </w:tc>
       </w:tr>
@@ -9075,7 +8959,6 @@
                 <w:szCs w:val="21"/>
               </w:rPr>
             </w:pPr>
-            <w:proofErr w:type="spellStart"/>
             <w:r>
               <w:rPr>
                 <w:rFonts w:hint="eastAsia"/>
@@ -9084,7 +8967,6 @@
               </w:rPr>
               <w:t>int</w:t>
             </w:r>
-            <w:proofErr w:type="spellEnd"/>
           </w:p>
         </w:tc>
       </w:tr>
@@ -9156,7 +9038,6 @@
                 <w:szCs w:val="21"/>
               </w:rPr>
             </w:pPr>
-            <w:proofErr w:type="spellStart"/>
             <w:r>
               <w:rPr>
                 <w:rFonts w:hint="eastAsia"/>
@@ -9165,7 +9046,6 @@
               </w:rPr>
               <w:t>int</w:t>
             </w:r>
-            <w:proofErr w:type="spellEnd"/>
           </w:p>
         </w:tc>
       </w:tr>
@@ -9333,7 +9213,6 @@
                 <w:szCs w:val="21"/>
               </w:rPr>
             </w:pPr>
-            <w:proofErr w:type="spellStart"/>
             <w:r>
               <w:rPr>
                 <w:rFonts w:hint="eastAsia"/>
@@ -9342,7 +9221,6 @@
               </w:rPr>
               <w:t>DepartStatWrapper</w:t>
             </w:r>
-            <w:proofErr w:type="spellEnd"/>
           </w:p>
         </w:tc>
       </w:tr>
@@ -9577,7 +9455,6 @@
                 <w:szCs w:val="21"/>
               </w:rPr>
             </w:pPr>
-            <w:proofErr w:type="spellStart"/>
             <w:r>
               <w:rPr>
                 <w:sz w:val="21"/>
@@ -9585,7 +9462,6 @@
               </w:rPr>
               <w:t>DepartStatData</w:t>
             </w:r>
-            <w:proofErr w:type="spellEnd"/>
           </w:p>
         </w:tc>
       </w:tr>
@@ -9657,7 +9533,6 @@
                 <w:szCs w:val="21"/>
               </w:rPr>
             </w:pPr>
-            <w:proofErr w:type="spellStart"/>
             <w:r>
               <w:rPr>
                 <w:rFonts w:hint="eastAsia"/>
@@ -9666,7 +9541,6 @@
               </w:rPr>
               <w:t>DepartStatWrapper</w:t>
             </w:r>
-            <w:proofErr w:type="spellEnd"/>
             <w:r>
               <w:rPr>
                 <w:sz w:val="21"/>
@@ -9732,14 +9606,12 @@
         </w:rPr>
         <w:t>团队基础数据信息如下表所示。团队基础数据将以</w:t>
       </w:r>
-      <w:proofErr w:type="spellStart"/>
       <w:r>
         <w:rPr>
           <w:rFonts w:hint="eastAsia"/>
         </w:rPr>
         <w:t>TeamData</w:t>
       </w:r>
-      <w:proofErr w:type="spellEnd"/>
       <w:r>
         <w:rPr>
           <w:rFonts w:hint="eastAsia"/>
@@ -9839,7 +9711,6 @@
                 <w:szCs w:val="21"/>
               </w:rPr>
             </w:pPr>
-            <w:proofErr w:type="spellStart"/>
             <w:r>
               <w:rPr>
                 <w:rFonts w:hint="eastAsia"/>
@@ -9848,7 +9719,6 @@
               </w:rPr>
               <w:t>TeamData</w:t>
             </w:r>
-            <w:proofErr w:type="spellEnd"/>
           </w:p>
         </w:tc>
       </w:tr>
@@ -10115,7 +9985,6 @@
                 <w:szCs w:val="21"/>
               </w:rPr>
             </w:pPr>
-            <w:proofErr w:type="spellStart"/>
             <w:r>
               <w:rPr>
                 <w:sz w:val="21"/>
@@ -10123,7 +9992,6 @@
               </w:rPr>
               <w:t>teacher_num</w:t>
             </w:r>
-            <w:proofErr w:type="spellEnd"/>
           </w:p>
         </w:tc>
         <w:tc>
@@ -10138,7 +10006,6 @@
                 <w:szCs w:val="21"/>
               </w:rPr>
             </w:pPr>
-            <w:proofErr w:type="spellStart"/>
             <w:r>
               <w:rPr>
                 <w:rFonts w:hint="eastAsia"/>
@@ -10147,7 +10014,6 @@
               </w:rPr>
               <w:t>int</w:t>
             </w:r>
-            <w:proofErr w:type="spellEnd"/>
           </w:p>
         </w:tc>
       </w:tr>
@@ -10189,7 +10055,6 @@
                 <w:szCs w:val="21"/>
               </w:rPr>
             </w:pPr>
-            <w:proofErr w:type="spellStart"/>
             <w:r>
               <w:rPr>
                 <w:rFonts w:hint="eastAsia"/>
@@ -10205,7 +10070,6 @@
               </w:rPr>
               <w:t>_num</w:t>
             </w:r>
-            <w:proofErr w:type="spellEnd"/>
           </w:p>
         </w:tc>
         <w:tc>
@@ -10220,7 +10084,6 @@
                 <w:szCs w:val="21"/>
               </w:rPr>
             </w:pPr>
-            <w:proofErr w:type="spellStart"/>
             <w:r>
               <w:rPr>
                 <w:rFonts w:hint="eastAsia"/>
@@ -10229,7 +10092,6 @@
               </w:rPr>
               <w:t>int</w:t>
             </w:r>
-            <w:proofErr w:type="spellEnd"/>
           </w:p>
         </w:tc>
       </w:tr>
@@ -10630,7 +10492,6 @@
                 <w:szCs w:val="21"/>
               </w:rPr>
             </w:pPr>
-            <w:proofErr w:type="spellStart"/>
             <w:r>
               <w:rPr>
                 <w:rFonts w:hint="eastAsia"/>
@@ -10639,7 +10500,6 @@
               </w:rPr>
               <w:t>TeamData</w:t>
             </w:r>
-            <w:proofErr w:type="spellEnd"/>
             <w:r>
               <w:rPr>
                 <w:sz w:val="21"/>
@@ -10782,7 +10642,6 @@
                 <w:szCs w:val="21"/>
               </w:rPr>
             </w:pPr>
-            <w:proofErr w:type="spellStart"/>
             <w:r>
               <w:rPr>
                 <w:rFonts w:hint="eastAsia"/>
@@ -10798,7 +10657,6 @@
               </w:rPr>
               <w:t>_head</w:t>
             </w:r>
-            <w:proofErr w:type="spellEnd"/>
           </w:p>
         </w:tc>
         <w:tc>
@@ -10870,7 +10728,6 @@
                 <w:szCs w:val="21"/>
               </w:rPr>
             </w:pPr>
-            <w:proofErr w:type="spellStart"/>
             <w:r>
               <w:rPr>
                 <w:rFonts w:hint="eastAsia"/>
@@ -10879,7 +10736,6 @@
               </w:rPr>
               <w:t>child_project_tail</w:t>
             </w:r>
-            <w:proofErr w:type="spellEnd"/>
           </w:p>
         </w:tc>
         <w:tc>
@@ -10951,7 +10807,6 @@
                 <w:szCs w:val="21"/>
               </w:rPr>
             </w:pPr>
-            <w:proofErr w:type="spellStart"/>
             <w:r>
               <w:rPr>
                 <w:rFonts w:hint="eastAsia"/>
@@ -10960,7 +10815,6 @@
               </w:rPr>
               <w:t>parent_depart</w:t>
             </w:r>
-            <w:proofErr w:type="spellEnd"/>
           </w:p>
         </w:tc>
         <w:tc>
@@ -11009,30 +10863,14 @@
         <w:lastRenderedPageBreak/>
         <w:t>搜索用：</w:t>
       </w:r>
-      <w:proofErr w:type="spellStart"/>
       <w:r>
         <w:t>TeamWrapper</w:t>
       </w:r>
-      <w:proofErr w:type="spellEnd"/>
-      <w:r>
-        <w:rPr>
-          <w:rFonts w:hint="eastAsia"/>
-        </w:rPr>
-        <w:t>结构体用于返回只</w:t>
-      </w:r>
-      <w:proofErr w:type="gramStart"/>
-      <w:r>
-        <w:rPr>
-          <w:rFonts w:hint="eastAsia"/>
-        </w:rPr>
-        <w:t>含符合</w:t>
-      </w:r>
-      <w:proofErr w:type="gramEnd"/>
-      <w:r>
-        <w:rPr>
-          <w:rFonts w:hint="eastAsia"/>
-        </w:rPr>
-        <w:t>搜索条件团队的链表。</w:t>
+      <w:r>
+        <w:rPr>
+          <w:rFonts w:hint="eastAsia"/>
+        </w:rPr>
+        <w:t>结构体用于返回只含符合搜索条件团队的链表。</w:t>
       </w:r>
     </w:p>
     <w:p>
@@ -11109,7 +10947,6 @@
                 <w:szCs w:val="21"/>
               </w:rPr>
             </w:pPr>
-            <w:proofErr w:type="spellStart"/>
             <w:r>
               <w:rPr>
                 <w:rFonts w:hint="eastAsia"/>
@@ -11125,7 +10962,6 @@
               </w:rPr>
               <w:t>eamWrapper</w:t>
             </w:r>
-            <w:proofErr w:type="spellEnd"/>
           </w:p>
         </w:tc>
       </w:tr>
@@ -11353,23 +11189,13 @@
                 <w:szCs w:val="21"/>
               </w:rPr>
             </w:pPr>
-            <w:proofErr w:type="spellStart"/>
-            <w:r>
-              <w:rPr>
-                <w:rFonts w:hint="eastAsia"/>
-                <w:sz w:val="21"/>
-                <w:szCs w:val="21"/>
-              </w:rPr>
-              <w:t>TeamWrapper</w:t>
-            </w:r>
-            <w:proofErr w:type="spellEnd"/>
-            <w:r>
-              <w:rPr>
-                <w:rFonts w:hint="eastAsia"/>
-                <w:sz w:val="21"/>
-                <w:szCs w:val="21"/>
-              </w:rPr>
-              <w:t xml:space="preserve"> *</w:t>
+            <w:r>
+              <w:rPr>
+                <w:rFonts w:hint="eastAsia"/>
+                <w:sz w:val="21"/>
+                <w:szCs w:val="21"/>
+              </w:rPr>
+              <w:t>TeamWrapper *</w:t>
             </w:r>
           </w:p>
         </w:tc>
@@ -11389,14 +11215,12 @@
         </w:rPr>
         <w:t>统计用：</w:t>
       </w:r>
-      <w:proofErr w:type="spellStart"/>
       <w:r>
         <w:rPr>
           <w:rFonts w:hint="eastAsia"/>
         </w:rPr>
         <w:t>TeamStatWrapper</w:t>
       </w:r>
-      <w:proofErr w:type="spellEnd"/>
       <w:r>
         <w:rPr>
           <w:rFonts w:hint="eastAsia"/>
@@ -11481,7 +11305,6 @@
                 <w:szCs w:val="21"/>
               </w:rPr>
             </w:pPr>
-            <w:proofErr w:type="spellStart"/>
             <w:r>
               <w:rPr>
                 <w:rFonts w:hint="eastAsia"/>
@@ -11490,7 +11313,6 @@
               </w:rPr>
               <w:t>TeamStatData</w:t>
             </w:r>
-            <w:proofErr w:type="spellEnd"/>
           </w:p>
         </w:tc>
       </w:tr>
@@ -11609,7 +11431,6 @@
                 <w:szCs w:val="21"/>
               </w:rPr>
             </w:pPr>
-            <w:proofErr w:type="spellStart"/>
             <w:r>
               <w:rPr>
                 <w:sz w:val="21"/>
@@ -11617,7 +11438,6 @@
               </w:rPr>
               <w:t>project_total</w:t>
             </w:r>
-            <w:proofErr w:type="spellEnd"/>
           </w:p>
         </w:tc>
         <w:tc>
@@ -11632,7 +11452,6 @@
                 <w:szCs w:val="21"/>
               </w:rPr>
             </w:pPr>
-            <w:proofErr w:type="spellStart"/>
             <w:r>
               <w:rPr>
                 <w:rFonts w:hint="eastAsia"/>
@@ -11641,7 +11460,6 @@
               </w:rPr>
               <w:t>int</w:t>
             </w:r>
-            <w:proofErr w:type="spellEnd"/>
           </w:p>
         </w:tc>
       </w:tr>
@@ -11683,7 +11501,6 @@
                 <w:szCs w:val="21"/>
               </w:rPr>
             </w:pPr>
-            <w:proofErr w:type="spellStart"/>
             <w:r>
               <w:rPr>
                 <w:rFonts w:hint="eastAsia"/>
@@ -11692,7 +11509,6 @@
               </w:rPr>
               <w:t>project_NSFC</w:t>
             </w:r>
-            <w:proofErr w:type="spellEnd"/>
           </w:p>
         </w:tc>
         <w:tc>
@@ -11707,7 +11523,6 @@
                 <w:szCs w:val="21"/>
               </w:rPr>
             </w:pPr>
-            <w:proofErr w:type="spellStart"/>
             <w:r>
               <w:rPr>
                 <w:sz w:val="21"/>
@@ -11715,7 +11530,6 @@
               </w:rPr>
               <w:t>int</w:t>
             </w:r>
-            <w:proofErr w:type="spellEnd"/>
           </w:p>
         </w:tc>
       </w:tr>
@@ -11880,7 +11694,6 @@
                 <w:szCs w:val="21"/>
               </w:rPr>
             </w:pPr>
-            <w:proofErr w:type="spellStart"/>
             <w:r>
               <w:rPr>
                 <w:rFonts w:hint="eastAsia"/>
@@ -11889,7 +11702,6 @@
               </w:rPr>
               <w:t>TeamStatWrapper</w:t>
             </w:r>
-            <w:proofErr w:type="spellEnd"/>
           </w:p>
         </w:tc>
       </w:tr>
@@ -12109,7 +11921,6 @@
                 <w:szCs w:val="21"/>
               </w:rPr>
             </w:pPr>
-            <w:proofErr w:type="spellStart"/>
             <w:r>
               <w:rPr>
                 <w:rFonts w:hint="eastAsia"/>
@@ -12118,7 +11929,6 @@
               </w:rPr>
               <w:t>TeamStatData</w:t>
             </w:r>
-            <w:proofErr w:type="spellEnd"/>
           </w:p>
         </w:tc>
       </w:tr>
@@ -12190,7 +12000,6 @@
                 <w:szCs w:val="21"/>
               </w:rPr>
             </w:pPr>
-            <w:proofErr w:type="spellStart"/>
             <w:r>
               <w:rPr>
                 <w:rFonts w:hint="eastAsia"/>
@@ -12199,7 +12008,6 @@
               </w:rPr>
               <w:t>TeamStatWrapper</w:t>
             </w:r>
-            <w:proofErr w:type="spellEnd"/>
           </w:p>
         </w:tc>
       </w:tr>
@@ -12244,11 +12052,9 @@
         </w:rPr>
         <w:t>项目基础数据信息如下标所示。项目基础数据将以</w:t>
       </w:r>
-      <w:proofErr w:type="spellStart"/>
       <w:r>
         <w:t>ProjectData</w:t>
       </w:r>
-      <w:proofErr w:type="spellEnd"/>
       <w:r>
         <w:rPr>
           <w:rFonts w:hint="eastAsia"/>
@@ -12351,7 +12157,6 @@
                 <w:szCs w:val="21"/>
               </w:rPr>
             </w:pPr>
-            <w:proofErr w:type="spellStart"/>
             <w:r>
               <w:rPr>
                 <w:rFonts w:hint="eastAsia"/>
@@ -12360,7 +12165,6 @@
               </w:rPr>
               <w:t>ProjectData</w:t>
             </w:r>
-            <w:proofErr w:type="spellEnd"/>
           </w:p>
         </w:tc>
       </w:tr>
@@ -12621,7 +12425,6 @@
                 <w:szCs w:val="21"/>
               </w:rPr>
             </w:pPr>
-            <w:proofErr w:type="spellStart"/>
             <w:r>
               <w:rPr>
                 <w:rFonts w:hint="eastAsia"/>
@@ -12630,7 +12433,6 @@
               </w:rPr>
               <w:t>start_date</w:t>
             </w:r>
-            <w:proofErr w:type="spellEnd"/>
           </w:p>
         </w:tc>
         <w:tc>
@@ -12902,9 +12704,6 @@
     <w:p>
       <w:pPr>
         <w:pStyle w:val="CExperimentReport"/>
-        <w:rPr>
-          <w:rFonts w:hint="eastAsia"/>
-        </w:rPr>
       </w:pPr>
     </w:p>
     <w:p>
@@ -12954,7 +12753,6 @@
             <w:pPr>
               <w:pStyle w:val="CExperimentReport-TableContent"/>
               <w:rPr>
-                <w:rFonts w:hint="eastAsia"/>
                 <w:b/>
                 <w:sz w:val="21"/>
                 <w:szCs w:val="21"/>
@@ -12979,7 +12777,6 @@
             <w:pPr>
               <w:pStyle w:val="CExperimentReport-TableContent"/>
               <w:rPr>
-                <w:rFonts w:hint="eastAsia"/>
                 <w:b/>
                 <w:sz w:val="21"/>
                 <w:szCs w:val="21"/>
@@ -13009,7 +12806,6 @@
             <w:pPr>
               <w:pStyle w:val="CExperimentReport-TableContent"/>
               <w:rPr>
-                <w:rFonts w:hint="eastAsia"/>
                 <w:sz w:val="21"/>
                 <w:szCs w:val="21"/>
               </w:rPr>
@@ -13032,7 +12828,6 @@
             <w:pPr>
               <w:pStyle w:val="CExperimentReport-TableContent"/>
               <w:rPr>
-                <w:rFonts w:hint="eastAsia"/>
                 <w:sz w:val="21"/>
                 <w:szCs w:val="21"/>
               </w:rPr>
@@ -13068,7 +12863,6 @@
             <w:pPr>
               <w:pStyle w:val="CExperimentReport-TableContent"/>
               <w:rPr>
-                <w:rFonts w:hint="eastAsia"/>
                 <w:sz w:val="21"/>
                 <w:szCs w:val="21"/>
               </w:rPr>
@@ -13091,7 +12885,6 @@
             <w:pPr>
               <w:pStyle w:val="CExperimentReport-TableContent"/>
               <w:rPr>
-                <w:rFonts w:hint="eastAsia"/>
                 <w:sz w:val="21"/>
                 <w:szCs w:val="21"/>
               </w:rPr>
@@ -13119,7 +12912,6 @@
             <w:pPr>
               <w:pStyle w:val="CExperimentReport-TableContent"/>
               <w:rPr>
-                <w:rFonts w:hint="eastAsia"/>
                 <w:sz w:val="21"/>
                 <w:szCs w:val="21"/>
               </w:rPr>
@@ -13142,7 +12934,6 @@
             <w:pPr>
               <w:pStyle w:val="CExperimentReport-TableContent"/>
               <w:rPr>
-                <w:rFonts w:hint="eastAsia"/>
                 <w:sz w:val="21"/>
                 <w:szCs w:val="21"/>
               </w:rPr>
@@ -13178,7 +12969,6 @@
             <w:pPr>
               <w:pStyle w:val="CExperimentReport-TableContent"/>
               <w:rPr>
-                <w:rFonts w:hint="eastAsia"/>
                 <w:sz w:val="21"/>
                 <w:szCs w:val="21"/>
               </w:rPr>
@@ -13201,7 +12991,6 @@
             <w:pPr>
               <w:pStyle w:val="CExperimentReport-TableContent"/>
               <w:rPr>
-                <w:rFonts w:hint="eastAsia"/>
                 <w:sz w:val="21"/>
                 <w:szCs w:val="21"/>
               </w:rPr>
@@ -13229,7 +13018,6 @@
             <w:pPr>
               <w:pStyle w:val="CExperimentReport-TableContent"/>
               <w:rPr>
-                <w:rFonts w:hint="eastAsia"/>
                 <w:sz w:val="21"/>
                 <w:szCs w:val="21"/>
               </w:rPr>
@@ -13252,7 +13040,6 @@
             <w:pPr>
               <w:pStyle w:val="CExperimentReport-TableContent"/>
               <w:rPr>
-                <w:rFonts w:hint="eastAsia"/>
                 <w:sz w:val="21"/>
                 <w:szCs w:val="21"/>
               </w:rPr>
@@ -13543,23 +13330,13 @@
                 <w:szCs w:val="21"/>
               </w:rPr>
             </w:pPr>
-            <w:proofErr w:type="spellStart"/>
-            <w:r>
-              <w:rPr>
-                <w:rFonts w:hint="eastAsia"/>
-                <w:sz w:val="21"/>
-                <w:szCs w:val="21"/>
-              </w:rPr>
-              <w:t>ProjectData</w:t>
-            </w:r>
-            <w:proofErr w:type="spellEnd"/>
-            <w:r>
-              <w:rPr>
-                <w:rFonts w:hint="eastAsia"/>
-                <w:sz w:val="21"/>
-                <w:szCs w:val="21"/>
-              </w:rPr>
-              <w:t xml:space="preserve"> *</w:t>
+            <w:r>
+              <w:rPr>
+                <w:rFonts w:hint="eastAsia"/>
+                <w:sz w:val="21"/>
+                <w:szCs w:val="21"/>
+              </w:rPr>
+              <w:t>ProjectData *</w:t>
             </w:r>
           </w:p>
         </w:tc>
@@ -13689,7 +13466,6 @@
                 <w:szCs w:val="21"/>
               </w:rPr>
             </w:pPr>
-            <w:proofErr w:type="spellStart"/>
             <w:r>
               <w:rPr>
                 <w:rFonts w:hint="eastAsia"/>
@@ -13698,7 +13474,6 @@
               </w:rPr>
               <w:t>parent_team</w:t>
             </w:r>
-            <w:proofErr w:type="spellEnd"/>
           </w:p>
         </w:tc>
         <w:tc>
@@ -13739,33 +13514,17 @@
         </w:rPr>
         <w:t>搜索用：</w:t>
       </w:r>
-      <w:proofErr w:type="spellStart"/>
       <w:r>
         <w:rPr>
           <w:rFonts w:hint="eastAsia"/>
         </w:rPr>
         <w:t>ProjectWrapper</w:t>
       </w:r>
-      <w:proofErr w:type="spellEnd"/>
-      <w:r>
-        <w:rPr>
-          <w:rFonts w:hint="eastAsia"/>
-        </w:rPr>
-        <w:t>结构体用处返回只</w:t>
-      </w:r>
-      <w:proofErr w:type="gramStart"/>
-      <w:r>
-        <w:rPr>
-          <w:rFonts w:hint="eastAsia"/>
-        </w:rPr>
-        <w:t>含符合</w:t>
-      </w:r>
-      <w:proofErr w:type="gramEnd"/>
-      <w:r>
-        <w:rPr>
-          <w:rFonts w:hint="eastAsia"/>
-        </w:rPr>
-        <w:t>搜索条件项目的链表。</w:t>
+      <w:r>
+        <w:rPr>
+          <w:rFonts w:hint="eastAsia"/>
+        </w:rPr>
+        <w:t>结构体用处返回只含符合搜索条件项目的链表。</w:t>
       </w:r>
     </w:p>
     <w:p>
@@ -13842,7 +13601,6 @@
                 <w:szCs w:val="21"/>
               </w:rPr>
             </w:pPr>
-            <w:proofErr w:type="spellStart"/>
             <w:r>
               <w:rPr>
                 <w:rFonts w:hint="eastAsia"/>
@@ -13858,7 +13616,6 @@
               </w:rPr>
               <w:t>tWrapper</w:t>
             </w:r>
-            <w:proofErr w:type="spellEnd"/>
           </w:p>
         </w:tc>
       </w:tr>
@@ -14086,7 +13843,6 @@
                 <w:szCs w:val="21"/>
               </w:rPr>
             </w:pPr>
-            <w:proofErr w:type="spellStart"/>
             <w:r>
               <w:rPr>
                 <w:rFonts w:hint="eastAsia"/>
@@ -14095,7 +13851,6 @@
               </w:rPr>
               <w:t>ProjectWrapper</w:t>
             </w:r>
-            <w:proofErr w:type="spellEnd"/>
           </w:p>
         </w:tc>
       </w:tr>
@@ -14266,9 +14021,6 @@
     <w:p>
       <w:pPr>
         <w:pStyle w:val="CExperimentReport"/>
-        <w:rPr>
-          <w:rFonts w:hint="eastAsia"/>
-        </w:rPr>
       </w:pPr>
     </w:p>
     <w:p>
@@ -14503,7 +14255,6 @@
                 <w:szCs w:val="21"/>
               </w:rPr>
             </w:pPr>
-            <w:proofErr w:type="spellStart"/>
             <w:r>
               <w:rPr>
                 <w:rFonts w:hint="eastAsia"/>
@@ -14512,7 +14263,6 @@
               </w:rPr>
               <w:t>int</w:t>
             </w:r>
-            <w:proofErr w:type="spellEnd"/>
           </w:p>
         </w:tc>
       </w:tr>
@@ -14554,7 +14304,6 @@
                 <w:szCs w:val="21"/>
               </w:rPr>
             </w:pPr>
-            <w:proofErr w:type="spellStart"/>
             <w:r>
               <w:rPr>
                 <w:rFonts w:hint="eastAsia"/>
@@ -14563,7 +14312,6 @@
               </w:rPr>
               <w:t>val</w:t>
             </w:r>
-            <w:proofErr w:type="spellEnd"/>
           </w:p>
         </w:tc>
         <w:tc>
@@ -14663,7 +14411,6 @@
             <w:pPr>
               <w:pStyle w:val="CExperimentReport-TableContent"/>
               <w:rPr>
-                <w:rFonts w:hint="eastAsia"/>
                 <w:b/>
                 <w:sz w:val="21"/>
                 <w:szCs w:val="21"/>
@@ -14866,7 +14613,6 @@
                 <w:szCs w:val="21"/>
               </w:rPr>
             </w:pPr>
-            <w:proofErr w:type="gramStart"/>
             <w:r>
               <w:rPr>
                 <w:rFonts w:hint="eastAsia"/>
@@ -14875,7 +14621,6 @@
               </w:rPr>
               <w:t>置空</w:t>
             </w:r>
-            <w:proofErr w:type="gramEnd"/>
           </w:p>
         </w:tc>
       </w:tr>
@@ -14892,16 +14637,8 @@
         <w:rPr>
           <w:rFonts w:hint="eastAsia"/>
         </w:rPr>
-        <w:t>头节点</w:t>
-      </w:r>
-      <w:proofErr w:type="gramStart"/>
-      <w:r>
-        <w:rPr>
-          <w:rFonts w:hint="eastAsia"/>
-        </w:rPr>
-        <w:t>挂载点组数据结构</w:t>
-      </w:r>
-      <w:proofErr w:type="gramEnd"/>
+        <w:t>头节点挂载点组数据结构</w:t>
+      </w:r>
     </w:p>
     <w:p>
       <w:pPr>
@@ -14911,21 +14648,7 @@
         <w:rPr>
           <w:rFonts w:hint="eastAsia"/>
         </w:rPr>
-        <w:t>头节点</w:t>
-      </w:r>
-      <w:proofErr w:type="gramStart"/>
-      <w:r>
-        <w:rPr>
-          <w:rFonts w:hint="eastAsia"/>
-        </w:rPr>
-        <w:t>挂载点组的</w:t>
-      </w:r>
-      <w:proofErr w:type="gramEnd"/>
-      <w:r>
-        <w:rPr>
-          <w:rFonts w:hint="eastAsia"/>
-        </w:rPr>
-        <w:t>设置旨在方便管理院系链表、团队链表和项目链表的头节点。</w:t>
+        <w:t>头节点挂载点组的设置旨在方便管理院系链表、团队链表和项目链表的头节点。</w:t>
       </w:r>
       <w:r>
         <w:rPr>
@@ -14969,16 +14692,8 @@
         <w:rPr>
           <w:rFonts w:hint="eastAsia"/>
         </w:rPr>
-        <w:t>头节点</w:t>
-      </w:r>
-      <w:proofErr w:type="gramStart"/>
-      <w:r>
-        <w:rPr>
-          <w:rFonts w:hint="eastAsia"/>
-        </w:rPr>
-        <w:t>挂载点组结构体</w:t>
-      </w:r>
-      <w:proofErr w:type="gramEnd"/>
+        <w:t>头节点挂载点组结构体</w:t>
+      </w:r>
     </w:p>
     <w:tbl>
       <w:tblPr>
@@ -15004,7 +14719,6 @@
             <w:pPr>
               <w:pStyle w:val="CExperimentReport-TableContent"/>
               <w:rPr>
-                <w:rFonts w:hint="eastAsia"/>
                 <w:sz w:val="21"/>
                 <w:szCs w:val="21"/>
               </w:rPr>
@@ -15028,12 +14742,10 @@
             <w:pPr>
               <w:pStyle w:val="CExperimentReport-TableContent"/>
               <w:rPr>
-                <w:rFonts w:hint="eastAsia"/>
-                <w:sz w:val="21"/>
-                <w:szCs w:val="21"/>
-              </w:rPr>
-            </w:pPr>
-            <w:proofErr w:type="spellStart"/>
+                <w:sz w:val="21"/>
+                <w:szCs w:val="21"/>
+              </w:rPr>
+            </w:pPr>
             <w:r>
               <w:rPr>
                 <w:rFonts w:hint="eastAsia"/>
@@ -15042,7 +14754,6 @@
               </w:rPr>
               <w:t>MountPoint</w:t>
             </w:r>
-            <w:proofErr w:type="spellEnd"/>
           </w:p>
         </w:tc>
       </w:tr>
@@ -15058,7 +14769,6 @@
             <w:pPr>
               <w:pStyle w:val="CExperimentReport-TableContent"/>
               <w:rPr>
-                <w:rFonts w:hint="eastAsia"/>
                 <w:b/>
                 <w:sz w:val="21"/>
                 <w:szCs w:val="21"/>
@@ -15083,7 +14793,6 @@
             <w:pPr>
               <w:pStyle w:val="CExperimentReport-TableContent"/>
               <w:rPr>
-                <w:rFonts w:hint="eastAsia"/>
                 <w:b/>
                 <w:sz w:val="21"/>
                 <w:szCs w:val="21"/>
@@ -15108,7 +14817,6 @@
             <w:pPr>
               <w:pStyle w:val="CExperimentReport-TableContent"/>
               <w:rPr>
-                <w:rFonts w:hint="eastAsia"/>
                 <w:b/>
                 <w:sz w:val="21"/>
                 <w:szCs w:val="21"/>
@@ -15138,7 +14846,6 @@
             <w:pPr>
               <w:pStyle w:val="CExperimentReport-TableContent"/>
               <w:rPr>
-                <w:rFonts w:hint="eastAsia"/>
                 <w:sz w:val="21"/>
                 <w:szCs w:val="21"/>
               </w:rPr>
@@ -15161,12 +14868,10 @@
             <w:pPr>
               <w:pStyle w:val="CExperimentReport-TableContent"/>
               <w:rPr>
-                <w:rFonts w:hint="eastAsia"/>
-                <w:sz w:val="21"/>
-                <w:szCs w:val="21"/>
-              </w:rPr>
-            </w:pPr>
-            <w:proofErr w:type="spellStart"/>
+                <w:sz w:val="21"/>
+                <w:szCs w:val="21"/>
+              </w:rPr>
+            </w:pPr>
             <w:r>
               <w:rPr>
                 <w:rFonts w:hint="eastAsia"/>
@@ -15175,7 +14880,6 @@
               </w:rPr>
               <w:t>depart_head</w:t>
             </w:r>
-            <w:proofErr w:type="spellEnd"/>
           </w:p>
         </w:tc>
         <w:tc>
@@ -15186,7 +14890,6 @@
             <w:pPr>
               <w:pStyle w:val="CExperimentReport-TableContent"/>
               <w:rPr>
-                <w:rFonts w:hint="eastAsia"/>
                 <w:sz w:val="21"/>
                 <w:szCs w:val="21"/>
               </w:rPr>
@@ -15214,7 +14917,6 @@
             <w:pPr>
               <w:pStyle w:val="CExperimentReport-TableContent"/>
               <w:rPr>
-                <w:rFonts w:hint="eastAsia"/>
                 <w:sz w:val="21"/>
                 <w:szCs w:val="21"/>
               </w:rPr>
@@ -15237,12 +14939,10 @@
             <w:pPr>
               <w:pStyle w:val="CExperimentReport-TableContent"/>
               <w:rPr>
-                <w:rFonts w:hint="eastAsia"/>
-                <w:sz w:val="21"/>
-                <w:szCs w:val="21"/>
-              </w:rPr>
-            </w:pPr>
-            <w:proofErr w:type="spellStart"/>
+                <w:sz w:val="21"/>
+                <w:szCs w:val="21"/>
+              </w:rPr>
+            </w:pPr>
             <w:r>
               <w:rPr>
                 <w:rFonts w:hint="eastAsia"/>
@@ -15251,7 +14951,6 @@
               </w:rPr>
               <w:t>team_head</w:t>
             </w:r>
-            <w:proofErr w:type="spellEnd"/>
           </w:p>
         </w:tc>
         <w:tc>
@@ -15262,7 +14961,6 @@
             <w:pPr>
               <w:pStyle w:val="CExperimentReport-TableContent"/>
               <w:rPr>
-                <w:rFonts w:hint="eastAsia"/>
                 <w:sz w:val="21"/>
                 <w:szCs w:val="21"/>
               </w:rPr>
@@ -15290,7 +14988,6 @@
             <w:pPr>
               <w:pStyle w:val="CExperimentReport-TableContent"/>
               <w:rPr>
-                <w:rFonts w:hint="eastAsia"/>
                 <w:sz w:val="21"/>
                 <w:szCs w:val="21"/>
               </w:rPr>
@@ -15313,12 +15010,10 @@
             <w:pPr>
               <w:pStyle w:val="CExperimentReport-TableContent"/>
               <w:rPr>
-                <w:rFonts w:hint="eastAsia"/>
-                <w:sz w:val="21"/>
-                <w:szCs w:val="21"/>
-              </w:rPr>
-            </w:pPr>
-            <w:proofErr w:type="spellStart"/>
+                <w:sz w:val="21"/>
+                <w:szCs w:val="21"/>
+              </w:rPr>
+            </w:pPr>
             <w:r>
               <w:rPr>
                 <w:rFonts w:hint="eastAsia"/>
@@ -15327,7 +15022,6 @@
               </w:rPr>
               <w:t>project_head</w:t>
             </w:r>
-            <w:proofErr w:type="spellEnd"/>
           </w:p>
         </w:tc>
         <w:tc>
@@ -15338,7 +15032,6 @@
             <w:pPr>
               <w:pStyle w:val="CExperimentReport-TableContent"/>
               <w:rPr>
-                <w:rFonts w:hint="eastAsia"/>
                 <w:sz w:val="21"/>
                 <w:szCs w:val="21"/>
               </w:rPr>
@@ -15443,7 +15136,6 @@
             <w:pPr>
               <w:pStyle w:val="CExperimentReport-TableContent"/>
               <w:rPr>
-                <w:rFonts w:hint="eastAsia"/>
                 <w:sz w:val="21"/>
                 <w:szCs w:val="21"/>
               </w:rPr>
@@ -15466,7 +15158,6 @@
             <w:pPr>
               <w:pStyle w:val="CExperimentReport-TableContent"/>
               <w:rPr>
-                <w:rFonts w:hint="eastAsia"/>
                 <w:sz w:val="21"/>
                 <w:szCs w:val="21"/>
               </w:rPr>
@@ -15489,7 +15180,6 @@
             <w:pPr>
               <w:pStyle w:val="CExperimentReport-TableContent"/>
               <w:rPr>
-                <w:rFonts w:hint="eastAsia"/>
                 <w:sz w:val="21"/>
                 <w:szCs w:val="21"/>
               </w:rPr>
@@ -15509,7 +15199,6 @@
             <w:pPr>
               <w:pStyle w:val="CExperimentReport-TableContent"/>
               <w:rPr>
-                <w:rFonts w:hint="eastAsia"/>
                 <w:b/>
                 <w:sz w:val="21"/>
                 <w:szCs w:val="21"/>
@@ -15534,7 +15223,6 @@
             <w:pPr>
               <w:pStyle w:val="CExperimentReport-TableContent"/>
               <w:rPr>
-                <w:rFonts w:hint="eastAsia"/>
                 <w:b/>
                 <w:sz w:val="21"/>
                 <w:szCs w:val="21"/>
@@ -15559,7 +15247,6 @@
             <w:pPr>
               <w:pStyle w:val="CExperimentReport-TableContent"/>
               <w:rPr>
-                <w:rFonts w:hint="eastAsia"/>
                 <w:b/>
                 <w:sz w:val="21"/>
                 <w:szCs w:val="21"/>
@@ -15589,7 +15276,6 @@
             <w:pPr>
               <w:pStyle w:val="CExperimentReport-TableContent"/>
               <w:rPr>
-                <w:rFonts w:hint="eastAsia"/>
                 <w:sz w:val="21"/>
                 <w:szCs w:val="21"/>
               </w:rPr>
@@ -15612,7 +15298,6 @@
             <w:pPr>
               <w:pStyle w:val="CExperimentReport-TableContent"/>
               <w:rPr>
-                <w:rFonts w:hint="eastAsia"/>
                 <w:sz w:val="21"/>
                 <w:szCs w:val="21"/>
               </w:rPr>
@@ -15635,7 +15320,6 @@
             <w:pPr>
               <w:pStyle w:val="CExperimentReport-TableContent"/>
               <w:rPr>
-                <w:rFonts w:hint="eastAsia"/>
                 <w:sz w:val="21"/>
                 <w:szCs w:val="21"/>
               </w:rPr>
@@ -15670,7 +15354,6 @@
             <w:pPr>
               <w:pStyle w:val="CExperimentReport-TableContent"/>
               <w:rPr>
-                <w:rFonts w:hint="eastAsia"/>
                 <w:sz w:val="21"/>
                 <w:szCs w:val="21"/>
               </w:rPr>
@@ -15693,7 +15376,6 @@
             <w:pPr>
               <w:pStyle w:val="CExperimentReport-TableContent"/>
               <w:rPr>
-                <w:rFonts w:hint="eastAsia"/>
                 <w:sz w:val="21"/>
                 <w:szCs w:val="21"/>
               </w:rPr>
@@ -15716,12 +15398,10 @@
             <w:pPr>
               <w:pStyle w:val="CExperimentReport-TableContent"/>
               <w:rPr>
-                <w:rFonts w:hint="eastAsia"/>
-                <w:sz w:val="21"/>
-                <w:szCs w:val="21"/>
-              </w:rPr>
-            </w:pPr>
-            <w:proofErr w:type="spellStart"/>
+                <w:sz w:val="21"/>
+                <w:szCs w:val="21"/>
+              </w:rPr>
+            </w:pPr>
             <w:r>
               <w:rPr>
                 <w:rFonts w:hint="eastAsia"/>
@@ -15730,7 +15410,6 @@
               </w:rPr>
               <w:t>int</w:t>
             </w:r>
-            <w:proofErr w:type="spellEnd"/>
           </w:p>
         </w:tc>
       </w:tr>
@@ -15809,9 +15488,6 @@
     <w:p>
       <w:pPr>
         <w:pStyle w:val="CExperimentReport"/>
-        <w:rPr>
-          <w:rFonts w:hint="eastAsia"/>
-        </w:rPr>
       </w:pPr>
     </w:p>
     <w:p>
@@ -16083,27 +15759,13 @@
         <w:rPr>
           <w:rFonts w:hint="eastAsia"/>
         </w:rPr>
-        <w:t>同时也要正确构建</w:t>
-      </w:r>
-      <w:proofErr w:type="gramStart"/>
-      <w:r>
-        <w:rPr>
-          <w:rFonts w:hint="eastAsia"/>
-        </w:rPr>
-        <w:t>起</w:t>
-      </w:r>
-      <w:r>
-        <w:rPr>
-          <w:rFonts w:hint="eastAsia"/>
-        </w:rPr>
-        <w:t>数据</w:t>
-      </w:r>
-      <w:proofErr w:type="gramEnd"/>
-      <w:r>
-        <w:rPr>
-          <w:rFonts w:hint="eastAsia"/>
-        </w:rPr>
-        <w:t>之间的层级结构</w:t>
+        <w:t>同时也要正确构建起</w:t>
+      </w:r>
+      <w:r>
+        <w:rPr>
+          <w:rFonts w:hint="eastAsia"/>
+        </w:rPr>
+        <w:t>数据之间的层级结构</w:t>
       </w:r>
       <w:r>
         <w:rPr>
@@ -16171,9 +15833,6 @@
     <w:p>
       <w:pPr>
         <w:pStyle w:val="CExperimentReport-ImageTitle"/>
-        <w:rPr>
-          <w:rFonts w:hint="eastAsia"/>
-        </w:rPr>
       </w:pPr>
       <w:r>
         <w:rPr>
@@ -16236,9 +15895,6 @@
     <w:p>
       <w:pPr>
         <w:pStyle w:val="CExperimentReport"/>
-        <w:rPr>
-          <w:rFonts w:hint="eastAsia"/>
-        </w:rPr>
       </w:pPr>
       <w:r>
         <w:rPr>
@@ -16247,14 +15903,12 @@
         </w:rPr>
         <w:t>注：</w:t>
       </w:r>
-      <w:proofErr w:type="spellStart"/>
       <w:r>
         <w:rPr>
           <w:rFonts w:hint="eastAsia"/>
         </w:rPr>
         <w:t>loadData</w:t>
       </w:r>
-      <w:proofErr w:type="spellEnd"/>
       <w:r>
         <w:t>()</w:t>
       </w:r>
@@ -16264,13 +15918,8 @@
         </w:rPr>
         <w:t>函数中关于用链表链接数据的部分均由另定义的函数（</w:t>
       </w:r>
-      <w:proofErr w:type="spellStart"/>
-      <w:r>
-        <w:t>appendDepart</w:t>
-      </w:r>
-      <w:proofErr w:type="spellEnd"/>
-      <w:r>
-        <w:t>()</w:t>
+      <w:r>
+        <w:t>appendDepart()</w:t>
       </w:r>
       <w:r>
         <w:rPr>
@@ -16278,13 +15927,8 @@
         </w:rPr>
         <w:t>、</w:t>
       </w:r>
-      <w:proofErr w:type="spellStart"/>
-      <w:r>
-        <w:t>appendTeam</w:t>
-      </w:r>
-      <w:proofErr w:type="spellEnd"/>
-      <w:r>
-        <w:t>()</w:t>
+      <w:r>
+        <w:t>appendTeam()</w:t>
       </w:r>
       <w:r>
         <w:rPr>
@@ -16292,19 +15936,11 @@
         </w:rPr>
         <w:t>和</w:t>
       </w:r>
-      <w:proofErr w:type="spellStart"/>
-      <w:r>
-        <w:rPr>
-          <w:rFonts w:hint="eastAsia"/>
-        </w:rPr>
-        <w:t>appendProject</w:t>
-      </w:r>
-      <w:proofErr w:type="spellEnd"/>
-      <w:r>
-        <w:rPr>
-          <w:rFonts w:hint="eastAsia"/>
-        </w:rPr>
-        <w:t>()</w:t>
+      <w:r>
+        <w:rPr>
+          <w:rFonts w:hint="eastAsia"/>
+        </w:rPr>
+        <w:t>appendProject()</w:t>
       </w:r>
       <w:r>
         <w:rPr>
@@ -16373,9 +16009,6 @@
     <w:p>
       <w:pPr>
         <w:pStyle w:val="CExperimentReport-ImageTitle"/>
-        <w:rPr>
-          <w:rFonts w:hint="eastAsia"/>
-        </w:rPr>
       </w:pPr>
       <w:r>
         <w:rPr>
@@ -16383,8 +16016,8 @@
         </w:rPr>
         <w:drawing>
           <wp:inline distT="0" distB="0" distL="0" distR="0" wp14:anchorId="5B38698C">
-            <wp:extent cx="4215367" cy="6115050"/>
-            <wp:effectExtent l="0" t="0" r="0" b="0"/>
+            <wp:extent cx="5038725" cy="7309461"/>
+            <wp:effectExtent l="0" t="0" r="0" b="6350"/>
             <wp:docPr id="6" name="图片 6"/>
             <wp:cNvGraphicFramePr>
               <a:graphicFrameLocks xmlns:a="http://schemas.openxmlformats.org/drawingml/2006/main" noChangeAspect="1"/>
@@ -16414,7 +16047,7 @@
                   <pic:spPr bwMode="auto">
                     <a:xfrm>
                       <a:off x="0" y="0"/>
-                      <a:ext cx="4238958" cy="6149273"/>
+                      <a:ext cx="5080109" cy="7369495"/>
                     </a:xfrm>
                     <a:prstGeom prst="rect">
                       <a:avLst/>
@@ -16452,18 +16085,6 @@
           <w:rFonts w:hint="eastAsia"/>
         </w:rPr>
         <w:t>用户导航逻辑示意图</w:t>
-      </w:r>
-    </w:p>
-    <w:p>
-      <w:pPr>
-        <w:widowControl/>
-        <w:jc w:val="left"/>
-        <w:rPr>
-          <w:rFonts w:eastAsia="黑体"/>
-        </w:rPr>
-      </w:pPr>
-      <w:r>
-        <w:br w:type="page"/>
       </w:r>
     </w:p>
     <w:p>
@@ -16593,9 +16214,6 @@
     <w:p>
       <w:pPr>
         <w:pStyle w:val="CExperimentReport"/>
-        <w:rPr>
-          <w:rFonts w:hint="eastAsia"/>
-        </w:rPr>
       </w:pPr>
       <w:r>
         <w:rPr>
@@ -16610,33 +16228,17 @@
         </w:rPr>
         <w:t>向数据文件写数据用“</w:t>
       </w:r>
-      <w:proofErr w:type="spellStart"/>
       <w:r>
         <w:rPr>
           <w:rFonts w:hint="eastAsia"/>
         </w:rPr>
         <w:t>wb</w:t>
       </w:r>
-      <w:proofErr w:type="spellEnd"/>
-      <w:r>
-        <w:rPr>
-          <w:rFonts w:hint="eastAsia"/>
-        </w:rPr>
-        <w:t>”模式，因此</w:t>
-      </w:r>
-      <w:proofErr w:type="gramStart"/>
-      <w:r>
-        <w:rPr>
-          <w:rFonts w:hint="eastAsia"/>
-        </w:rPr>
-        <w:t>此</w:t>
-      </w:r>
-      <w:proofErr w:type="gramEnd"/>
-      <w:r>
-        <w:rPr>
-          <w:rFonts w:hint="eastAsia"/>
-        </w:rPr>
-        <w:t>操作将覆盖之前的记录或者新建数据文件。</w:t>
+      <w:r>
+        <w:rPr>
+          <w:rFonts w:hint="eastAsia"/>
+        </w:rPr>
+        <w:t>”模式，因此此操作将覆盖之前的记录或者新建数据文件。</w:t>
       </w:r>
     </w:p>
     <w:p>
@@ -16651,14 +16253,28 @@
         <w:rPr>
           <w:rFonts w:hint="eastAsia"/>
         </w:rPr>
-        <w:t>退出系统：退出系统部分主要负责释放程序运行中所有申请的内存空间，该部分可以集成到用户导航</w:t>
-      </w:r>
-      <w:r>
-        <w:rPr>
-          <w:rFonts w:hint="eastAsia"/>
-        </w:rPr>
-        <w:t>的流程中以</w:t>
-      </w:r>
+        <w:t>退出系统：退出系统部分主要负责释放程序运行中所有申请的内存空间，该</w:t>
+      </w:r>
+      <w:r>
+        <w:rPr>
+          <w:rFonts w:hint="eastAsia"/>
+        </w:rPr>
+        <w:t>部分</w:t>
+      </w:r>
+      <w:r>
+        <w:rPr>
+          <w:rFonts w:hint="eastAsia"/>
+        </w:rPr>
+        <w:t>集成到用户导航</w:t>
+      </w:r>
+      <w:r>
+        <w:rPr>
+          <w:rFonts w:hint="eastAsia"/>
+        </w:rPr>
+        <w:t>的流程中</w:t>
+      </w:r>
+      <w:bookmarkStart w:id="12" w:name="_GoBack"/>
+      <w:bookmarkEnd w:id="12"/>
       <w:r>
         <w:rPr>
           <w:rFonts w:hint="eastAsia"/>
@@ -16850,9 +16466,6 @@
     <w:p>
       <w:pPr>
         <w:pStyle w:val="CExperimentReport-ImageTitle"/>
-        <w:rPr>
-          <w:rFonts w:hint="eastAsia"/>
-        </w:rPr>
       </w:pPr>
       <w:r>
         <w:rPr>
@@ -17020,7 +16633,7 @@
         </w:rPr>
         <w:drawing>
           <wp:inline distT="0" distB="0" distL="0" distR="0" wp14:anchorId="19C617A9">
-            <wp:extent cx="2783169" cy="5429250"/>
+            <wp:extent cx="3038475" cy="5927287"/>
             <wp:effectExtent l="0" t="0" r="0" b="0"/>
             <wp:docPr id="25" name="图片 25"/>
             <wp:cNvGraphicFramePr>
@@ -17051,7 +16664,7 @@
                   <pic:spPr bwMode="auto">
                     <a:xfrm>
                       <a:off x="0" y="0"/>
-                      <a:ext cx="2789064" cy="5440750"/>
+                      <a:ext cx="3051781" cy="5953244"/>
                     </a:xfrm>
                     <a:prstGeom prst="rect">
                       <a:avLst/>
@@ -17090,6 +16703,18 @@
     </w:p>
     <w:p>
       <w:pPr>
+        <w:widowControl/>
+        <w:jc w:val="left"/>
+        <w:rPr>
+          <w:rFonts w:eastAsia="黑体"/>
+        </w:rPr>
+      </w:pPr>
+      <w:r>
+        <w:br w:type="page"/>
+      </w:r>
+    </w:p>
+    <w:p>
+      <w:pPr>
         <w:pStyle w:val="CExperimentReport-Subtitle"/>
         <w:numPr>
           <w:ilvl w:val="0"/>
@@ -17100,15 +16725,13 @@
         <w:rPr>
           <w:rFonts w:hint="eastAsia"/>
         </w:rPr>
+        <w:lastRenderedPageBreak/>
         <w:t>数据查询</w:t>
       </w:r>
     </w:p>
     <w:p>
       <w:pPr>
         <w:pStyle w:val="CExperimentReport"/>
-        <w:rPr>
-          <w:rFonts w:hint="eastAsia"/>
-        </w:rPr>
       </w:pPr>
       <w:r>
         <w:rPr>
@@ -17152,8 +16775,504 @@
         </w:rPr>
         <w:t>教师人数查找团队的详细流程。</w:t>
       </w:r>
-      <w:bookmarkStart w:id="12" w:name="_GoBack"/>
-      <w:bookmarkEnd w:id="12"/>
+    </w:p>
+    <w:p>
+      <w:pPr>
+        <w:pStyle w:val="CExperimentReport-ImageTitle"/>
+        <w:rPr>
+          <w:rFonts w:hint="eastAsia"/>
+        </w:rPr>
+      </w:pPr>
+      <w:r>
+        <w:rPr>
+          <w:noProof/>
+        </w:rPr>
+        <w:drawing>
+          <wp:inline distT="0" distB="0" distL="0" distR="0" wp14:anchorId="7FD71013">
+            <wp:extent cx="2095500" cy="5128824"/>
+            <wp:effectExtent l="0" t="0" r="0" b="0"/>
+            <wp:docPr id="4" name="图片 4"/>
+            <wp:cNvGraphicFramePr>
+              <a:graphicFrameLocks xmlns:a="http://schemas.openxmlformats.org/drawingml/2006/main" noChangeAspect="1"/>
+            </wp:cNvGraphicFramePr>
+            <a:graphic xmlns:a="http://schemas.openxmlformats.org/drawingml/2006/main">
+              <a:graphicData uri="http://schemas.openxmlformats.org/drawingml/2006/picture">
+                <pic:pic xmlns:pic="http://schemas.openxmlformats.org/drawingml/2006/picture">
+                  <pic:nvPicPr>
+                    <pic:cNvPr id="0" name="Picture 3"/>
+                    <pic:cNvPicPr>
+                      <a:picLocks noChangeAspect="1" noChangeArrowheads="1"/>
+                    </pic:cNvPicPr>
+                  </pic:nvPicPr>
+                  <pic:blipFill>
+                    <a:blip r:embed="rId21">
+                      <a:extLst>
+                        <a:ext uri="{28A0092B-C50C-407E-A947-70E740481C1C}">
+                          <a14:useLocalDpi xmlns:a14="http://schemas.microsoft.com/office/drawing/2010/main" val="0"/>
+                        </a:ext>
+                      </a:extLst>
+                    </a:blip>
+                    <a:srcRect/>
+                    <a:stretch>
+                      <a:fillRect/>
+                    </a:stretch>
+                  </pic:blipFill>
+                  <pic:spPr bwMode="auto">
+                    <a:xfrm>
+                      <a:off x="0" y="0"/>
+                      <a:ext cx="2106714" cy="5156270"/>
+                    </a:xfrm>
+                    <a:prstGeom prst="rect">
+                      <a:avLst/>
+                    </a:prstGeom>
+                    <a:noFill/>
+                  </pic:spPr>
+                </pic:pic>
+              </a:graphicData>
+            </a:graphic>
+          </wp:inline>
+        </w:drawing>
+      </w:r>
+    </w:p>
+    <w:p>
+      <w:pPr>
+        <w:pStyle w:val="CExperimentReport-ImageTitle"/>
+      </w:pPr>
+      <w:r>
+        <w:rPr>
+          <w:rFonts w:hint="eastAsia"/>
+        </w:rPr>
+        <w:t>图</w:t>
+      </w:r>
+      <w:r>
+        <w:rPr>
+          <w:rFonts w:hint="eastAsia"/>
+        </w:rPr>
+        <w:t>4.3</w:t>
+      </w:r>
+      <w:r>
+        <w:t xml:space="preserve"> </w:t>
+      </w:r>
+      <w:r>
+        <w:rPr>
+          <w:rFonts w:hint="eastAsia"/>
+        </w:rPr>
+        <w:t>按教师人数查找团队流程图</w:t>
+      </w:r>
+    </w:p>
+    <w:p>
+      <w:pPr>
+        <w:pStyle w:val="CExperimentReport"/>
+      </w:pPr>
+      <w:r>
+        <w:rPr>
+          <w:rFonts w:hint="eastAsia"/>
+          <w:b/>
+        </w:rPr>
+        <w:t>注：</w:t>
+      </w:r>
+      <w:r>
+        <w:rPr>
+          <w:rFonts w:hint="eastAsia"/>
+        </w:rPr>
+        <w:t>这里</w:t>
+      </w:r>
+      <w:r>
+        <w:rPr>
+          <w:rFonts w:hint="eastAsia"/>
+        </w:rPr>
+        <w:t>由于查询</w:t>
+      </w:r>
+      <w:r>
+        <w:rPr>
+          <w:rFonts w:hint="eastAsia"/>
+        </w:rPr>
+        <w:t>方向比较多（大于、小于、等于等等），故设定了一个判断函数</w:t>
+      </w:r>
+      <w:r>
+        <w:rPr>
+          <w:rFonts w:hint="eastAsia"/>
+        </w:rPr>
+        <w:t>judger</w:t>
+      </w:r>
+      <w:r>
+        <w:t>()</w:t>
+      </w:r>
+      <w:r>
+        <w:rPr>
+          <w:rFonts w:hint="eastAsia"/>
+        </w:rPr>
+        <w:t>以减少代码量</w:t>
+      </w:r>
+      <w:r>
+        <w:rPr>
+          <w:rFonts w:hint="eastAsia"/>
+        </w:rPr>
+        <w:t>，其本质为预置好的</w:t>
+      </w:r>
+      <w:r>
+        <w:rPr>
+          <w:rFonts w:hint="eastAsia"/>
+        </w:rPr>
+        <w:t>5</w:t>
+      </w:r>
+      <w:r>
+        <w:rPr>
+          <w:rFonts w:hint="eastAsia"/>
+        </w:rPr>
+        <w:t>个判断函数中一个的拷贝</w:t>
+      </w:r>
+      <w:r>
+        <w:rPr>
+          <w:rFonts w:hint="eastAsia"/>
+        </w:rPr>
+        <w:t>。其他数据查询函数由于查询方向单一，不需要设定判断函数这一过程。</w:t>
+      </w:r>
+    </w:p>
+    <w:p>
+      <w:pPr>
+        <w:widowControl/>
+        <w:jc w:val="left"/>
+      </w:pPr>
+      <w:r>
+        <w:br w:type="page"/>
+      </w:r>
+    </w:p>
+    <w:p>
+      <w:pPr>
+        <w:pStyle w:val="CExperimentReport-Subtitle"/>
+        <w:numPr>
+          <w:ilvl w:val="0"/>
+          <w:numId w:val="19"/>
+        </w:numPr>
+      </w:pPr>
+      <w:r>
+        <w:rPr>
+          <w:rFonts w:hint="eastAsia"/>
+        </w:rPr>
+        <w:lastRenderedPageBreak/>
+        <w:t>数据统计</w:t>
+      </w:r>
+    </w:p>
+    <w:p>
+      <w:pPr>
+        <w:pStyle w:val="CExperimentReport"/>
+      </w:pPr>
+      <w:r>
+        <w:rPr>
+          <w:rFonts w:hint="eastAsia"/>
+        </w:rPr>
+        <w:t>数据统计实现方式</w:t>
+      </w:r>
+      <w:r>
+        <w:rPr>
+          <w:rFonts w:hint="eastAsia"/>
+        </w:rPr>
+        <w:t>在数据查询的基础上，</w:t>
+      </w:r>
+      <w:r>
+        <w:rPr>
+          <w:rFonts w:hint="eastAsia"/>
+        </w:rPr>
+        <w:t>多出了向包装结构体写入统计数据</w:t>
+      </w:r>
+      <w:r>
+        <w:rPr>
+          <w:rFonts w:hint="eastAsia"/>
+        </w:rPr>
+        <w:t>和对搜索结果链表进行排序</w:t>
+      </w:r>
+      <w:r>
+        <w:rPr>
+          <w:rFonts w:hint="eastAsia"/>
+        </w:rPr>
+        <w:t>的过程</w:t>
+      </w:r>
+      <w:r>
+        <w:rPr>
+          <w:rFonts w:hint="eastAsia"/>
+        </w:rPr>
+        <w:t>。</w:t>
+      </w:r>
+      <w:r>
+        <w:rPr>
+          <w:rFonts w:hint="eastAsia"/>
+        </w:rPr>
+        <w:t>这里只给出统计院系项目平均经费功能的详细流程。</w:t>
+      </w:r>
+    </w:p>
+    <w:p>
+      <w:pPr>
+        <w:pStyle w:val="CExperimentReport"/>
+        <w:numPr>
+          <w:ilvl w:val="0"/>
+          <w:numId w:val="14"/>
+        </w:numPr>
+      </w:pPr>
+      <w:r>
+        <w:rPr>
+          <w:rFonts w:hint="eastAsia"/>
+        </w:rPr>
+        <w:t>第一步：统计所有院系的相关信息</w:t>
+      </w:r>
+      <w:r>
+        <w:rPr>
+          <w:rFonts w:hint="eastAsia"/>
+        </w:rPr>
+        <w:t>，</w:t>
+      </w:r>
+      <w:r>
+        <w:rPr>
+          <w:rFonts w:hint="eastAsia"/>
+        </w:rPr>
+        <w:t>包括</w:t>
+      </w:r>
+      <w:r>
+        <w:rPr>
+          <w:rFonts w:hint="eastAsia"/>
+        </w:rPr>
+        <w:t>项目总数与科研总经费。</w:t>
+      </w:r>
+    </w:p>
+    <w:p>
+      <w:pPr>
+        <w:pStyle w:val="CExperimentReport-ImageTitle"/>
+      </w:pPr>
+      <w:r>
+        <w:rPr>
+          <w:noProof/>
+        </w:rPr>
+        <w:drawing>
+          <wp:inline distT="0" distB="0" distL="0" distR="0" wp14:anchorId="1489B7E1">
+            <wp:extent cx="4419600" cy="5138982"/>
+            <wp:effectExtent l="0" t="0" r="0" b="5080"/>
+            <wp:docPr id="5" name="图片 5"/>
+            <wp:cNvGraphicFramePr>
+              <a:graphicFrameLocks xmlns:a="http://schemas.openxmlformats.org/drawingml/2006/main" noChangeAspect="1"/>
+            </wp:cNvGraphicFramePr>
+            <a:graphic xmlns:a="http://schemas.openxmlformats.org/drawingml/2006/main">
+              <a:graphicData uri="http://schemas.openxmlformats.org/drawingml/2006/picture">
+                <pic:pic xmlns:pic="http://schemas.openxmlformats.org/drawingml/2006/picture">
+                  <pic:nvPicPr>
+                    <pic:cNvPr id="0" name="Picture 4"/>
+                    <pic:cNvPicPr>
+                      <a:picLocks noChangeAspect="1" noChangeArrowheads="1"/>
+                    </pic:cNvPicPr>
+                  </pic:nvPicPr>
+                  <pic:blipFill>
+                    <a:blip r:embed="rId22">
+                      <a:extLst>
+                        <a:ext uri="{28A0092B-C50C-407E-A947-70E740481C1C}">
+                          <a14:useLocalDpi xmlns:a14="http://schemas.microsoft.com/office/drawing/2010/main" val="0"/>
+                        </a:ext>
+                      </a:extLst>
+                    </a:blip>
+                    <a:srcRect/>
+                    <a:stretch>
+                      <a:fillRect/>
+                    </a:stretch>
+                  </pic:blipFill>
+                  <pic:spPr bwMode="auto">
+                    <a:xfrm>
+                      <a:off x="0" y="0"/>
+                      <a:ext cx="4433699" cy="5155376"/>
+                    </a:xfrm>
+                    <a:prstGeom prst="rect">
+                      <a:avLst/>
+                    </a:prstGeom>
+                    <a:noFill/>
+                  </pic:spPr>
+                </pic:pic>
+              </a:graphicData>
+            </a:graphic>
+          </wp:inline>
+        </w:drawing>
+      </w:r>
+    </w:p>
+    <w:p>
+      <w:pPr>
+        <w:pStyle w:val="CExperimentReport-ImageTitle"/>
+      </w:pPr>
+      <w:r>
+        <w:rPr>
+          <w:rFonts w:hint="eastAsia"/>
+        </w:rPr>
+        <w:t>图</w:t>
+      </w:r>
+      <w:r>
+        <w:rPr>
+          <w:rFonts w:hint="eastAsia"/>
+        </w:rPr>
+        <w:t>4.4.1</w:t>
+      </w:r>
+      <w:r>
+        <w:t xml:space="preserve"> </w:t>
+      </w:r>
+      <w:r>
+        <w:rPr>
+          <w:rFonts w:hint="eastAsia"/>
+        </w:rPr>
+        <w:t>建立所有院系统计信息表流程图</w:t>
+      </w:r>
+    </w:p>
+    <w:p>
+      <w:pPr>
+        <w:pStyle w:val="CExperimentReport"/>
+      </w:pPr>
+      <w:r>
+        <w:rPr>
+          <w:rFonts w:hint="eastAsia"/>
+          <w:b/>
+        </w:rPr>
+        <w:t>注：</w:t>
+      </w:r>
+      <w:r>
+        <w:rPr>
+          <w:rFonts w:hint="eastAsia"/>
+        </w:rPr>
+        <w:t>若只是统计项目总数和科研经费，则可以不需要遍历团队</w:t>
+      </w:r>
+      <w:r>
+        <w:rPr>
+          <w:rFonts w:hint="eastAsia"/>
+        </w:rPr>
+        <w:t>链表</w:t>
+      </w:r>
+      <w:r>
+        <w:rPr>
+          <w:rFonts w:hint="eastAsia"/>
+        </w:rPr>
+        <w:t>，直接遍历项目</w:t>
+      </w:r>
+      <w:r>
+        <w:rPr>
+          <w:rFonts w:hint="eastAsia"/>
+        </w:rPr>
+        <w:t>链表</w:t>
+      </w:r>
+      <w:r>
+        <w:rPr>
+          <w:rFonts w:hint="eastAsia"/>
+        </w:rPr>
+        <w:t>即可。但是考虑到其他统计功能</w:t>
+      </w:r>
+      <w:r>
+        <w:rPr>
+          <w:rFonts w:hint="eastAsia"/>
+        </w:rPr>
+        <w:t>可能</w:t>
+      </w:r>
+      <w:r>
+        <w:rPr>
+          <w:rFonts w:hint="eastAsia"/>
+        </w:rPr>
+        <w:t>需要用到有关团队的统计信息，为了减少</w:t>
+      </w:r>
+      <w:r>
+        <w:rPr>
+          <w:rFonts w:hint="eastAsia"/>
+        </w:rPr>
+        <w:t>可能的</w:t>
+      </w:r>
+      <w:r>
+        <w:rPr>
+          <w:rFonts w:hint="eastAsia"/>
+        </w:rPr>
+        <w:t>代码量，</w:t>
+      </w:r>
+      <w:r>
+        <w:rPr>
+          <w:rFonts w:hint="eastAsia"/>
+        </w:rPr>
+        <w:t>在编写函数的时候</w:t>
+      </w:r>
+      <w:r>
+        <w:rPr>
+          <w:rFonts w:hint="eastAsia"/>
+        </w:rPr>
+        <w:t>还是遍历了团队链表。</w:t>
+      </w:r>
+    </w:p>
+    <w:p>
+      <w:pPr>
+        <w:pStyle w:val="CExperimentReport"/>
+        <w:numPr>
+          <w:ilvl w:val="0"/>
+          <w:numId w:val="14"/>
+        </w:numPr>
+      </w:pPr>
+      <w:r>
+        <w:rPr>
+          <w:rFonts w:hint="eastAsia"/>
+        </w:rPr>
+        <w:t>第二步：</w:t>
+      </w:r>
+      <w:r>
+        <w:rPr>
+          <w:rFonts w:hint="eastAsia"/>
+        </w:rPr>
+        <w:t>对上一步中得到的院系统计结果链按科研总经费与项目总数的比值降序排序。</w:t>
+      </w:r>
+      <w:r>
+        <w:rPr>
+          <w:rFonts w:hint="eastAsia"/>
+        </w:rPr>
+        <w:t>这里采用冒泡排序</w:t>
+      </w:r>
+      <w:r>
+        <w:rPr>
+          <w:rFonts w:hint="eastAsia"/>
+        </w:rPr>
+        <w:t>，交换节点的时候交换院系统计节点</w:t>
+      </w:r>
+      <w:r>
+        <w:rPr>
+          <w:rFonts w:hint="eastAsia"/>
+        </w:rPr>
+        <w:t>指向的院系与相应的统计信息（</w:t>
+      </w:r>
+      <w:r>
+        <w:rPr>
+          <w:rFonts w:hint="eastAsia"/>
+        </w:rPr>
+        <w:t>depart</w:t>
+      </w:r>
+      <w:r>
+        <w:rPr>
+          <w:rFonts w:hint="eastAsia"/>
+        </w:rPr>
+        <w:t>指针</w:t>
+      </w:r>
+      <w:r>
+        <w:rPr>
+          <w:rFonts w:hint="eastAsia"/>
+        </w:rPr>
+        <w:t>与</w:t>
+      </w:r>
+      <w:r>
+        <w:rPr>
+          <w:rFonts w:hint="eastAsia"/>
+        </w:rPr>
+        <w:t>stat</w:t>
+      </w:r>
+      <w:r>
+        <w:rPr>
+          <w:rFonts w:hint="eastAsia"/>
+        </w:rPr>
+        <w:t>数据</w:t>
+      </w:r>
+      <w:r>
+        <w:rPr>
+          <w:rFonts w:hint="eastAsia"/>
+        </w:rPr>
+        <w:t>项</w:t>
+      </w:r>
+      <w:r>
+        <w:rPr>
+          <w:rFonts w:hint="eastAsia"/>
+        </w:rPr>
+        <w:t>）</w:t>
+      </w:r>
     </w:p>
     <w:p>
       <w:pPr>
@@ -17298,7 +17417,7 @@
       </w:pPr>
     </w:p>
     <w:sectPr>
-      <w:headerReference w:type="default" r:id="rId21"/>
+      <w:headerReference w:type="default" r:id="rId23"/>
       <w:pgSz w:w="11906" w:h="16838"/>
       <w:pgMar w:top="1440" w:right="1800" w:bottom="1440" w:left="1800" w:header="851" w:footer="992" w:gutter="0"/>
       <w:cols w:space="425"/>
@@ -19012,7 +19131,7 @@
   <w:abstractNum w:abstractNumId="17" w15:restartNumberingAfterBreak="0">
     <w:nsid w:val="5FE77D3F"/>
     <w:multiLevelType w:val="hybridMultilevel"/>
-    <w:tmpl w:val="6240C956"/>
+    <w:tmpl w:val="61EE4C86"/>
     <w:lvl w:ilvl="0" w:tplc="04090001">
       <w:start w:val="1"/>
       <w:numFmt w:val="bullet"/>
@@ -20113,7 +20232,6 @@
   <w:style w:type="character" w:default="1" w:styleId="a0">
     <w:name w:val="Default Paragraph Font"/>
     <w:uiPriority w:val="1"/>
-    <w:semiHidden/>
     <w:unhideWhenUsed/>
   </w:style>
   <w:style w:type="table" w:default="1" w:styleId="a1">
@@ -20985,7 +21103,7 @@
 </file>
 
 <file path=customXml/itemProps1.xml><?xml version="1.0" encoding="utf-8"?>
-<ds:datastoreItem xmlns:ds="http://schemas.openxmlformats.org/officeDocument/2006/customXml" ds:itemID="{4FB2EA8C-B2EF-4779-824C-31FD8A3C016F}">
+<ds:datastoreItem xmlns:ds="http://schemas.openxmlformats.org/officeDocument/2006/customXml" ds:itemID="{6504FBE1-423B-41D2-83E8-C639D66DA5E1}">
   <ds:schemaRefs>
     <ds:schemaRef ds:uri="http://schemas.openxmlformats.org/officeDocument/2006/bibliography"/>
   </ds:schemaRefs>

</xml_diff>

<commit_message>
report - small fix
</commit_message>
<xml_diff>
--- a/Experiment_Report/U201610136 朱晓光 C语言课程设计报告.docx
+++ b/Experiment_Report/U201610136 朱晓光 C语言课程设计报告.docx
@@ -7,7 +7,7 @@
         <w:spacing w:line="360" w:lineRule="auto"/>
         <w:jc w:val="center"/>
         <w:rPr>
-          <w:rFonts w:asciiTheme="minorHAnsi" w:eastAsia="隶书" w:hAnsiTheme="minorHAnsi" w:hint="eastAsia"/>
+          <w:rFonts w:asciiTheme="minorHAnsi" w:eastAsia="隶书" w:hAnsiTheme="minorHAnsi"/>
           <w:b/>
           <w:bCs/>
           <w:sz w:val="40"/>
@@ -886,7 +886,7 @@
           <w:sz w:val="28"/>
           <w:szCs w:val="32"/>
         </w:rPr>
-        <w:t>甘草</w:t>
+        <w:t>甘早</w:t>
       </w:r>
       <w:proofErr w:type="gramStart"/>
       <w:r>
@@ -1033,6 +1033,8 @@
         </w:rPr>
       </w:sdtEndPr>
       <w:sdtContent>
+        <w:bookmarkStart w:id="0" w:name="_GoBack" w:displacedByCustomXml="prev"/>
+        <w:bookmarkEnd w:id="0" w:displacedByCustomXml="prev"/>
         <w:p>
           <w:pPr>
             <w:pStyle w:val="TOC"/>
@@ -1066,7 +1068,7 @@
           <w:r>
             <w:fldChar w:fldCharType="separate"/>
           </w:r>
-          <w:hyperlink w:anchor="_Toc491176304" w:history="1">
+          <w:hyperlink w:anchor="_Toc491349434" w:history="1">
             <w:r>
               <w:rPr>
                 <w:rStyle w:val="af1"/>
@@ -1104,7 +1106,7 @@
               <w:rPr>
                 <w:webHidden/>
               </w:rPr>
-              <w:instrText xml:space="preserve"> PAGEREF _Toc491176304 \h </w:instrText>
+              <w:instrText xml:space="preserve"> PAGEREF _Toc491349434 \h </w:instrText>
             </w:r>
             <w:r>
               <w:rPr>
@@ -1145,7 +1147,7 @@
               <w:szCs w:val="22"/>
             </w:rPr>
           </w:pPr>
-          <w:hyperlink w:anchor="_Toc491176305" w:history="1">
+          <w:hyperlink w:anchor="_Toc491349435" w:history="1">
             <w:r>
               <w:rPr>
                 <w:rStyle w:val="af1"/>
@@ -1188,7 +1190,7 @@
                 <w:noProof/>
                 <w:webHidden/>
               </w:rPr>
-              <w:instrText xml:space="preserve"> PAGEREF _Toc491176305 \h </w:instrText>
+              <w:instrText xml:space="preserve"> PAGEREF _Toc491349435 \h </w:instrText>
             </w:r>
             <w:r>
               <w:rPr>
@@ -1233,7 +1235,7 @@
               <w:szCs w:val="22"/>
             </w:rPr>
           </w:pPr>
-          <w:hyperlink w:anchor="_Toc491176306" w:history="1">
+          <w:hyperlink w:anchor="_Toc491349436" w:history="1">
             <w:r>
               <w:rPr>
                 <w:rStyle w:val="af1"/>
@@ -1276,7 +1278,7 @@
                 <w:noProof/>
                 <w:webHidden/>
               </w:rPr>
-              <w:instrText xml:space="preserve"> PAGEREF _Toc491176306 \h </w:instrText>
+              <w:instrText xml:space="preserve"> PAGEREF _Toc491349436 \h </w:instrText>
             </w:r>
             <w:r>
               <w:rPr>
@@ -1321,7 +1323,7 @@
               <w:szCs w:val="22"/>
             </w:rPr>
           </w:pPr>
-          <w:hyperlink w:anchor="_Toc491176307" w:history="1">
+          <w:hyperlink w:anchor="_Toc491349437" w:history="1">
             <w:r>
               <w:rPr>
                 <w:rStyle w:val="af1"/>
@@ -1364,7 +1366,7 @@
                 <w:noProof/>
                 <w:webHidden/>
               </w:rPr>
-              <w:instrText xml:space="preserve"> PAGEREF _Toc491176307 \h </w:instrText>
+              <w:instrText xml:space="preserve"> PAGEREF _Toc491349437 \h </w:instrText>
             </w:r>
             <w:r>
               <w:rPr>
@@ -1409,7 +1411,7 @@
               <w:szCs w:val="22"/>
             </w:rPr>
           </w:pPr>
-          <w:hyperlink w:anchor="_Toc491176308" w:history="1">
+          <w:hyperlink w:anchor="_Toc491349438" w:history="1">
             <w:r>
               <w:rPr>
                 <w:rStyle w:val="af1"/>
@@ -1452,7 +1454,7 @@
                 <w:noProof/>
                 <w:webHidden/>
               </w:rPr>
-              <w:instrText xml:space="preserve"> PAGEREF _Toc491176308 \h </w:instrText>
+              <w:instrText xml:space="preserve"> PAGEREF _Toc491349438 \h </w:instrText>
             </w:r>
             <w:r>
               <w:rPr>
@@ -1496,7 +1498,7 @@
               <w:szCs w:val="22"/>
             </w:rPr>
           </w:pPr>
-          <w:hyperlink w:anchor="_Toc491176309" w:history="1">
+          <w:hyperlink w:anchor="_Toc491349439" w:history="1">
             <w:r>
               <w:rPr>
                 <w:rStyle w:val="af1"/>
@@ -1534,7 +1536,7 @@
               <w:rPr>
                 <w:webHidden/>
               </w:rPr>
-              <w:instrText xml:space="preserve"> PAGEREF _Toc491176309 \h </w:instrText>
+              <w:instrText xml:space="preserve"> PAGEREF _Toc491349439 \h </w:instrText>
             </w:r>
             <w:r>
               <w:rPr>
@@ -1575,7 +1577,7 @@
               <w:szCs w:val="22"/>
             </w:rPr>
           </w:pPr>
-          <w:hyperlink w:anchor="_Toc491176310" w:history="1">
+          <w:hyperlink w:anchor="_Toc491349440" w:history="1">
             <w:r>
               <w:rPr>
                 <w:rStyle w:val="af1"/>
@@ -1618,7 +1620,7 @@
                 <w:noProof/>
                 <w:webHidden/>
               </w:rPr>
-              <w:instrText xml:space="preserve"> PAGEREF _Toc491176310 \h </w:instrText>
+              <w:instrText xml:space="preserve"> PAGEREF _Toc491349440 \h </w:instrText>
             </w:r>
             <w:r>
               <w:rPr>
@@ -1663,7 +1665,7 @@
               <w:szCs w:val="22"/>
             </w:rPr>
           </w:pPr>
-          <w:hyperlink w:anchor="_Toc491176311" w:history="1">
+          <w:hyperlink w:anchor="_Toc491349441" w:history="1">
             <w:r>
               <w:rPr>
                 <w:rStyle w:val="af1"/>
@@ -1706,7 +1708,7 @@
                 <w:noProof/>
                 <w:webHidden/>
               </w:rPr>
-              <w:instrText xml:space="preserve"> PAGEREF _Toc491176311 \h </w:instrText>
+              <w:instrText xml:space="preserve"> PAGEREF _Toc491349441 \h </w:instrText>
             </w:r>
             <w:r>
               <w:rPr>
@@ -1751,7 +1753,7 @@
               <w:szCs w:val="22"/>
             </w:rPr>
           </w:pPr>
-          <w:hyperlink w:anchor="_Toc491176312" w:history="1">
+          <w:hyperlink w:anchor="_Toc491349442" w:history="1">
             <w:r>
               <w:rPr>
                 <w:rStyle w:val="af1"/>
@@ -1794,7 +1796,7 @@
                 <w:noProof/>
                 <w:webHidden/>
               </w:rPr>
-              <w:instrText xml:space="preserve"> PAGEREF _Toc491176312 \h </w:instrText>
+              <w:instrText xml:space="preserve"> PAGEREF _Toc491349442 \h </w:instrText>
             </w:r>
             <w:r>
               <w:rPr>
@@ -1839,7 +1841,7 @@
               <w:szCs w:val="22"/>
             </w:rPr>
           </w:pPr>
-          <w:hyperlink w:anchor="_Toc491176313" w:history="1">
+          <w:hyperlink w:anchor="_Toc491349443" w:history="1">
             <w:r>
               <w:rPr>
                 <w:rStyle w:val="af1"/>
@@ -1882,7 +1884,7 @@
                 <w:noProof/>
                 <w:webHidden/>
               </w:rPr>
-              <w:instrText xml:space="preserve"> PAGEREF _Toc491176313 \h </w:instrText>
+              <w:instrText xml:space="preserve"> PAGEREF _Toc491349443 \h </w:instrText>
             </w:r>
             <w:r>
               <w:rPr>
@@ -1926,7 +1928,7 @@
               <w:szCs w:val="22"/>
             </w:rPr>
           </w:pPr>
-          <w:hyperlink w:anchor="_Toc491176314" w:history="1">
+          <w:hyperlink w:anchor="_Toc491349444" w:history="1">
             <w:r>
               <w:rPr>
                 <w:rStyle w:val="af1"/>
@@ -1964,7 +1966,7 @@
               <w:rPr>
                 <w:webHidden/>
               </w:rPr>
-              <w:instrText xml:space="preserve"> PAGEREF _Toc491176314 \h </w:instrText>
+              <w:instrText xml:space="preserve"> PAGEREF _Toc491349444 \h </w:instrText>
             </w:r>
             <w:r>
               <w:rPr>
@@ -2005,7 +2007,7 @@
               <w:szCs w:val="22"/>
             </w:rPr>
           </w:pPr>
-          <w:hyperlink w:anchor="_Toc491176315" w:history="1">
+          <w:hyperlink w:anchor="_Toc491349445" w:history="1">
             <w:r>
               <w:rPr>
                 <w:rStyle w:val="af1"/>
@@ -2048,7 +2050,7 @@
                 <w:noProof/>
                 <w:webHidden/>
               </w:rPr>
-              <w:instrText xml:space="preserve"> PAGEREF _Toc491176315 \h </w:instrText>
+              <w:instrText xml:space="preserve"> PAGEREF _Toc491349445 \h </w:instrText>
             </w:r>
             <w:r>
               <w:rPr>
@@ -2093,7 +2095,7 @@
               <w:szCs w:val="22"/>
             </w:rPr>
           </w:pPr>
-          <w:hyperlink w:anchor="_Toc491176316" w:history="1">
+          <w:hyperlink w:anchor="_Toc491349446" w:history="1">
             <w:r>
               <w:rPr>
                 <w:rStyle w:val="af1"/>
@@ -2143,7 +2145,7 @@
                 <w:noProof/>
                 <w:webHidden/>
               </w:rPr>
-              <w:instrText xml:space="preserve"> PAGEREF _Toc491176316 \h </w:instrText>
+              <w:instrText xml:space="preserve"> PAGEREF _Toc491349446 \h </w:instrText>
             </w:r>
             <w:r>
               <w:rPr>
@@ -2188,7 +2190,7 @@
               <w:szCs w:val="22"/>
             </w:rPr>
           </w:pPr>
-          <w:hyperlink w:anchor="_Toc491176317" w:history="1">
+          <w:hyperlink w:anchor="_Toc491349447" w:history="1">
             <w:r>
               <w:rPr>
                 <w:rStyle w:val="af1"/>
@@ -2238,7 +2240,7 @@
                 <w:noProof/>
                 <w:webHidden/>
               </w:rPr>
-              <w:instrText xml:space="preserve"> PAGEREF _Toc491176317 \h </w:instrText>
+              <w:instrText xml:space="preserve"> PAGEREF _Toc491349447 \h </w:instrText>
             </w:r>
             <w:r>
               <w:rPr>
@@ -2283,7 +2285,7 @@
               <w:szCs w:val="22"/>
             </w:rPr>
           </w:pPr>
-          <w:hyperlink w:anchor="_Toc491176318" w:history="1">
+          <w:hyperlink w:anchor="_Toc491349448" w:history="1">
             <w:r>
               <w:rPr>
                 <w:rStyle w:val="af1"/>
@@ -2326,7 +2328,7 @@
                 <w:noProof/>
                 <w:webHidden/>
               </w:rPr>
-              <w:instrText xml:space="preserve"> PAGEREF _Toc491176318 \h </w:instrText>
+              <w:instrText xml:space="preserve"> PAGEREF _Toc491349448 \h </w:instrText>
             </w:r>
             <w:r>
               <w:rPr>
@@ -2371,7 +2373,7 @@
               <w:szCs w:val="22"/>
             </w:rPr>
           </w:pPr>
-          <w:hyperlink w:anchor="_Toc491176319" w:history="1">
+          <w:hyperlink w:anchor="_Toc491349449" w:history="1">
             <w:r>
               <w:rPr>
                 <w:rStyle w:val="af1"/>
@@ -2421,7 +2423,7 @@
                 <w:noProof/>
                 <w:webHidden/>
               </w:rPr>
-              <w:instrText xml:space="preserve"> PAGEREF _Toc491176319 \h </w:instrText>
+              <w:instrText xml:space="preserve"> PAGEREF _Toc491349449 \h </w:instrText>
             </w:r>
             <w:r>
               <w:rPr>
@@ -2466,7 +2468,7 @@
               <w:szCs w:val="22"/>
             </w:rPr>
           </w:pPr>
-          <w:hyperlink w:anchor="_Toc491176320" w:history="1">
+          <w:hyperlink w:anchor="_Toc491349450" w:history="1">
             <w:r>
               <w:rPr>
                 <w:rStyle w:val="af1"/>
@@ -2516,7 +2518,7 @@
                 <w:noProof/>
                 <w:webHidden/>
               </w:rPr>
-              <w:instrText xml:space="preserve"> PAGEREF _Toc491176320 \h </w:instrText>
+              <w:instrText xml:space="preserve"> PAGEREF _Toc491349450 \h </w:instrText>
             </w:r>
             <w:r>
               <w:rPr>
@@ -2561,7 +2563,7 @@
               <w:szCs w:val="22"/>
             </w:rPr>
           </w:pPr>
-          <w:hyperlink w:anchor="_Toc491176321" w:history="1">
+          <w:hyperlink w:anchor="_Toc491349451" w:history="1">
             <w:r>
               <w:rPr>
                 <w:rStyle w:val="af1"/>
@@ -2604,7 +2606,7 @@
                 <w:noProof/>
                 <w:webHidden/>
               </w:rPr>
-              <w:instrText xml:space="preserve"> PAGEREF _Toc491176321 \h </w:instrText>
+              <w:instrText xml:space="preserve"> PAGEREF _Toc491349451 \h </w:instrText>
             </w:r>
             <w:r>
               <w:rPr>
@@ -2649,7 +2651,7 @@
               <w:szCs w:val="22"/>
             </w:rPr>
           </w:pPr>
-          <w:hyperlink w:anchor="_Toc491176322" w:history="1">
+          <w:hyperlink w:anchor="_Toc491349452" w:history="1">
             <w:r>
               <w:rPr>
                 <w:rStyle w:val="af1"/>
@@ -2699,7 +2701,7 @@
                 <w:noProof/>
                 <w:webHidden/>
               </w:rPr>
-              <w:instrText xml:space="preserve"> PAGEREF _Toc491176322 \h </w:instrText>
+              <w:instrText xml:space="preserve"> PAGEREF _Toc491349452 \h </w:instrText>
             </w:r>
             <w:r>
               <w:rPr>
@@ -2744,7 +2746,7 @@
               <w:szCs w:val="22"/>
             </w:rPr>
           </w:pPr>
-          <w:hyperlink w:anchor="_Toc491176323" w:history="1">
+          <w:hyperlink w:anchor="_Toc491349453" w:history="1">
             <w:r>
               <w:rPr>
                 <w:rStyle w:val="af1"/>
@@ -2794,7 +2796,7 @@
                 <w:noProof/>
                 <w:webHidden/>
               </w:rPr>
-              <w:instrText xml:space="preserve"> PAGEREF _Toc491176323 \h </w:instrText>
+              <w:instrText xml:space="preserve"> PAGEREF _Toc491349453 \h </w:instrText>
             </w:r>
             <w:r>
               <w:rPr>
@@ -2839,7 +2841,7 @@
               <w:szCs w:val="22"/>
             </w:rPr>
           </w:pPr>
-          <w:hyperlink w:anchor="_Toc491176324" w:history="1">
+          <w:hyperlink w:anchor="_Toc491349454" w:history="1">
             <w:r>
               <w:rPr>
                 <w:rStyle w:val="af1"/>
@@ -2882,7 +2884,7 @@
                 <w:noProof/>
                 <w:webHidden/>
               </w:rPr>
-              <w:instrText xml:space="preserve"> PAGEREF _Toc491176324 \h </w:instrText>
+              <w:instrText xml:space="preserve"> PAGEREF _Toc491349454 \h </w:instrText>
             </w:r>
             <w:r>
               <w:rPr>
@@ -2927,7 +2929,7 @@
               <w:szCs w:val="22"/>
             </w:rPr>
           </w:pPr>
-          <w:hyperlink w:anchor="_Toc491176325" w:history="1">
+          <w:hyperlink w:anchor="_Toc491349455" w:history="1">
             <w:r>
               <w:rPr>
                 <w:rStyle w:val="af1"/>
@@ -2970,7 +2972,7 @@
                 <w:noProof/>
                 <w:webHidden/>
               </w:rPr>
-              <w:instrText xml:space="preserve"> PAGEREF _Toc491176325 \h </w:instrText>
+              <w:instrText xml:space="preserve"> PAGEREF _Toc491349455 \h </w:instrText>
             </w:r>
             <w:r>
               <w:rPr>
@@ -3015,7 +3017,7 @@
               <w:szCs w:val="22"/>
             </w:rPr>
           </w:pPr>
-          <w:hyperlink w:anchor="_Toc491176326" w:history="1">
+          <w:hyperlink w:anchor="_Toc491349456" w:history="1">
             <w:r>
               <w:rPr>
                 <w:rStyle w:val="af1"/>
@@ -3058,7 +3060,7 @@
                 <w:noProof/>
                 <w:webHidden/>
               </w:rPr>
-              <w:instrText xml:space="preserve"> PAGEREF _Toc491176326 \h </w:instrText>
+              <w:instrText xml:space="preserve"> PAGEREF _Toc491349456 \h </w:instrText>
             </w:r>
             <w:r>
               <w:rPr>
@@ -3102,7 +3104,7 @@
               <w:szCs w:val="22"/>
             </w:rPr>
           </w:pPr>
-          <w:hyperlink w:anchor="_Toc491176327" w:history="1">
+          <w:hyperlink w:anchor="_Toc491349457" w:history="1">
             <w:r>
               <w:rPr>
                 <w:rStyle w:val="af1"/>
@@ -3140,7 +3142,7 @@
               <w:rPr>
                 <w:webHidden/>
               </w:rPr>
-              <w:instrText xml:space="preserve"> PAGEREF _Toc491176327 \h </w:instrText>
+              <w:instrText xml:space="preserve"> PAGEREF _Toc491349457 \h </w:instrText>
             </w:r>
             <w:r>
               <w:rPr>
@@ -3181,7 +3183,7 @@
               <w:szCs w:val="22"/>
             </w:rPr>
           </w:pPr>
-          <w:hyperlink w:anchor="_Toc491176328" w:history="1">
+          <w:hyperlink w:anchor="_Toc491349458" w:history="1">
             <w:r>
               <w:rPr>
                 <w:rStyle w:val="af1"/>
@@ -3224,7 +3226,7 @@
                 <w:noProof/>
                 <w:webHidden/>
               </w:rPr>
-              <w:instrText xml:space="preserve"> PAGEREF _Toc491176328 \h </w:instrText>
+              <w:instrText xml:space="preserve"> PAGEREF _Toc491349458 \h </w:instrText>
             </w:r>
             <w:r>
               <w:rPr>
@@ -3269,7 +3271,7 @@
               <w:szCs w:val="22"/>
             </w:rPr>
           </w:pPr>
-          <w:hyperlink w:anchor="_Toc491176329" w:history="1">
+          <w:hyperlink w:anchor="_Toc491349459" w:history="1">
             <w:r>
               <w:rPr>
                 <w:rStyle w:val="af1"/>
@@ -3319,7 +3321,7 @@
                 <w:noProof/>
                 <w:webHidden/>
               </w:rPr>
-              <w:instrText xml:space="preserve"> PAGEREF _Toc491176329 \h </w:instrText>
+              <w:instrText xml:space="preserve"> PAGEREF _Toc491349459 \h </w:instrText>
             </w:r>
             <w:r>
               <w:rPr>
@@ -3364,7 +3366,7 @@
               <w:szCs w:val="22"/>
             </w:rPr>
           </w:pPr>
-          <w:hyperlink w:anchor="_Toc491176330" w:history="1">
+          <w:hyperlink w:anchor="_Toc491349460" w:history="1">
             <w:r>
               <w:rPr>
                 <w:rStyle w:val="af1"/>
@@ -3414,7 +3416,7 @@
                 <w:noProof/>
                 <w:webHidden/>
               </w:rPr>
-              <w:instrText xml:space="preserve"> PAGEREF _Toc491176330 \h </w:instrText>
+              <w:instrText xml:space="preserve"> PAGEREF _Toc491349460 \h </w:instrText>
             </w:r>
             <w:r>
               <w:rPr>
@@ -3459,7 +3461,7 @@
               <w:szCs w:val="22"/>
             </w:rPr>
           </w:pPr>
-          <w:hyperlink w:anchor="_Toc491176331" w:history="1">
+          <w:hyperlink w:anchor="_Toc491349461" w:history="1">
             <w:r>
               <w:rPr>
                 <w:rStyle w:val="af1"/>
@@ -3509,7 +3511,7 @@
                 <w:noProof/>
                 <w:webHidden/>
               </w:rPr>
-              <w:instrText xml:space="preserve"> PAGEREF _Toc491176331 \h </w:instrText>
+              <w:instrText xml:space="preserve"> PAGEREF _Toc491349461 \h </w:instrText>
             </w:r>
             <w:r>
               <w:rPr>
@@ -3554,7 +3556,7 @@
               <w:szCs w:val="22"/>
             </w:rPr>
           </w:pPr>
-          <w:hyperlink w:anchor="_Toc491176332" w:history="1">
+          <w:hyperlink w:anchor="_Toc491349462" w:history="1">
             <w:r>
               <w:rPr>
                 <w:rStyle w:val="af1"/>
@@ -3597,7 +3599,7 @@
                 <w:noProof/>
                 <w:webHidden/>
               </w:rPr>
-              <w:instrText xml:space="preserve"> PAGEREF _Toc491176332 \h </w:instrText>
+              <w:instrText xml:space="preserve"> PAGEREF _Toc491349462 \h </w:instrText>
             </w:r>
             <w:r>
               <w:rPr>
@@ -3642,7 +3644,7 @@
               <w:szCs w:val="22"/>
             </w:rPr>
           </w:pPr>
-          <w:hyperlink w:anchor="_Toc491176333" w:history="1">
+          <w:hyperlink w:anchor="_Toc491349463" w:history="1">
             <w:r>
               <w:rPr>
                 <w:rStyle w:val="af1"/>
@@ -3734,7 +3736,7 @@
                 <w:noProof/>
                 <w:webHidden/>
               </w:rPr>
-              <w:instrText xml:space="preserve"> PAGEREF _Toc491176333 \h </w:instrText>
+              <w:instrText xml:space="preserve"> PAGEREF _Toc491349463 \h </w:instrText>
             </w:r>
             <w:r>
               <w:rPr>
@@ -3779,7 +3781,7 @@
               <w:szCs w:val="22"/>
             </w:rPr>
           </w:pPr>
-          <w:hyperlink w:anchor="_Toc491176334" w:history="1">
+          <w:hyperlink w:anchor="_Toc491349464" w:history="1">
             <w:r>
               <w:rPr>
                 <w:rStyle w:val="af1"/>
@@ -3829,7 +3831,7 @@
                 <w:noProof/>
                 <w:webHidden/>
               </w:rPr>
-              <w:instrText xml:space="preserve"> PAGEREF _Toc491176334 \h </w:instrText>
+              <w:instrText xml:space="preserve"> PAGEREF _Toc491349464 \h </w:instrText>
             </w:r>
             <w:r>
               <w:rPr>
@@ -3874,7 +3876,7 @@
               <w:szCs w:val="22"/>
             </w:rPr>
           </w:pPr>
-          <w:hyperlink w:anchor="_Toc491176335" w:history="1">
+          <w:hyperlink w:anchor="_Toc491349465" w:history="1">
             <w:r>
               <w:rPr>
                 <w:rStyle w:val="af1"/>
@@ -3917,7 +3919,7 @@
                 <w:noProof/>
                 <w:webHidden/>
               </w:rPr>
-              <w:instrText xml:space="preserve"> PAGEREF _Toc491176335 \h </w:instrText>
+              <w:instrText xml:space="preserve"> PAGEREF _Toc491349465 \h </w:instrText>
             </w:r>
             <w:r>
               <w:rPr>
@@ -3962,7 +3964,7 @@
               <w:szCs w:val="22"/>
             </w:rPr>
           </w:pPr>
-          <w:hyperlink w:anchor="_Toc491176336" w:history="1">
+          <w:hyperlink w:anchor="_Toc491349466" w:history="1">
             <w:r>
               <w:rPr>
                 <w:rStyle w:val="af1"/>
@@ -4005,7 +4007,7 @@
                 <w:noProof/>
                 <w:webHidden/>
               </w:rPr>
-              <w:instrText xml:space="preserve"> PAGEREF _Toc491176336 \h </w:instrText>
+              <w:instrText xml:space="preserve"> PAGEREF _Toc491349466 \h </w:instrText>
             </w:r>
             <w:r>
               <w:rPr>
@@ -4049,7 +4051,7 @@
               <w:szCs w:val="22"/>
             </w:rPr>
           </w:pPr>
-          <w:hyperlink w:anchor="_Toc491176337" w:history="1">
+          <w:hyperlink w:anchor="_Toc491349467" w:history="1">
             <w:r>
               <w:rPr>
                 <w:rStyle w:val="af1"/>
@@ -4087,7 +4089,7 @@
               <w:rPr>
                 <w:webHidden/>
               </w:rPr>
-              <w:instrText xml:space="preserve"> PAGEREF _Toc491176337 \h </w:instrText>
+              <w:instrText xml:space="preserve"> PAGEREF _Toc491349467 \h </w:instrText>
             </w:r>
             <w:r>
               <w:rPr>
@@ -4128,7 +4130,7 @@
               <w:szCs w:val="22"/>
             </w:rPr>
           </w:pPr>
-          <w:hyperlink w:anchor="_Toc491176338" w:history="1">
+          <w:hyperlink w:anchor="_Toc491349468" w:history="1">
             <w:r>
               <w:rPr>
                 <w:rStyle w:val="af1"/>
@@ -4171,7 +4173,7 @@
                 <w:noProof/>
                 <w:webHidden/>
               </w:rPr>
-              <w:instrText xml:space="preserve"> PAGEREF _Toc491176338 \h </w:instrText>
+              <w:instrText xml:space="preserve"> PAGEREF _Toc491349468 \h </w:instrText>
             </w:r>
             <w:r>
               <w:rPr>
@@ -4216,7 +4218,7 @@
               <w:szCs w:val="22"/>
             </w:rPr>
           </w:pPr>
-          <w:hyperlink w:anchor="_Toc491176339" w:history="1">
+          <w:hyperlink w:anchor="_Toc491349469" w:history="1">
             <w:r>
               <w:rPr>
                 <w:rStyle w:val="af1"/>
@@ -4259,7 +4261,7 @@
                 <w:noProof/>
                 <w:webHidden/>
               </w:rPr>
-              <w:instrText xml:space="preserve"> PAGEREF _Toc491176339 \h </w:instrText>
+              <w:instrText xml:space="preserve"> PAGEREF _Toc491349469 \h </w:instrText>
             </w:r>
             <w:r>
               <w:rPr>
@@ -4303,7 +4305,7 @@
               <w:szCs w:val="22"/>
             </w:rPr>
           </w:pPr>
-          <w:hyperlink w:anchor="_Toc491176340" w:history="1">
+          <w:hyperlink w:anchor="_Toc491349470" w:history="1">
             <w:r>
               <w:rPr>
                 <w:rStyle w:val="af1"/>
@@ -4341,7 +4343,7 @@
               <w:rPr>
                 <w:webHidden/>
               </w:rPr>
-              <w:instrText xml:space="preserve"> PAGEREF _Toc491176340 \h </w:instrText>
+              <w:instrText xml:space="preserve"> PAGEREF _Toc491349470 \h </w:instrText>
             </w:r>
             <w:r>
               <w:rPr>
@@ -4382,7 +4384,7 @@
               <w:szCs w:val="22"/>
             </w:rPr>
           </w:pPr>
-          <w:hyperlink w:anchor="_Toc491176341" w:history="1">
+          <w:hyperlink w:anchor="_Toc491349471" w:history="1">
             <w:r>
               <w:rPr>
                 <w:rStyle w:val="af1"/>
@@ -4425,7 +4427,7 @@
                 <w:noProof/>
                 <w:webHidden/>
               </w:rPr>
-              <w:instrText xml:space="preserve"> PAGEREF _Toc491176341 \h </w:instrText>
+              <w:instrText xml:space="preserve"> PAGEREF _Toc491349471 \h </w:instrText>
             </w:r>
             <w:r>
               <w:rPr>
@@ -4470,7 +4472,7 @@
               <w:szCs w:val="22"/>
             </w:rPr>
           </w:pPr>
-          <w:hyperlink w:anchor="_Toc491176342" w:history="1">
+          <w:hyperlink w:anchor="_Toc491349472" w:history="1">
             <w:r>
               <w:rPr>
                 <w:rStyle w:val="af1"/>
@@ -4520,7 +4522,7 @@
                 <w:noProof/>
                 <w:webHidden/>
               </w:rPr>
-              <w:instrText xml:space="preserve"> PAGEREF _Toc491176342 \h </w:instrText>
+              <w:instrText xml:space="preserve"> PAGEREF _Toc491349472 \h </w:instrText>
             </w:r>
             <w:r>
               <w:rPr>
@@ -4565,7 +4567,7 @@
               <w:szCs w:val="22"/>
             </w:rPr>
           </w:pPr>
-          <w:hyperlink w:anchor="_Toc491176343" w:history="1">
+          <w:hyperlink w:anchor="_Toc491349473" w:history="1">
             <w:r>
               <w:rPr>
                 <w:rStyle w:val="af1"/>
@@ -4615,7 +4617,7 @@
                 <w:noProof/>
                 <w:webHidden/>
               </w:rPr>
-              <w:instrText xml:space="preserve"> PAGEREF _Toc491176343 \h </w:instrText>
+              <w:instrText xml:space="preserve"> PAGEREF _Toc491349473 \h </w:instrText>
             </w:r>
             <w:r>
               <w:rPr>
@@ -4660,7 +4662,7 @@
               <w:szCs w:val="22"/>
             </w:rPr>
           </w:pPr>
-          <w:hyperlink w:anchor="_Toc491176344" w:history="1">
+          <w:hyperlink w:anchor="_Toc491349474" w:history="1">
             <w:r>
               <w:rPr>
                 <w:rStyle w:val="af1"/>
@@ -4710,7 +4712,7 @@
                 <w:noProof/>
                 <w:webHidden/>
               </w:rPr>
-              <w:instrText xml:space="preserve"> PAGEREF _Toc491176344 \h </w:instrText>
+              <w:instrText xml:space="preserve"> PAGEREF _Toc491349474 \h </w:instrText>
             </w:r>
             <w:r>
               <w:rPr>
@@ -4755,7 +4757,7 @@
               <w:szCs w:val="22"/>
             </w:rPr>
           </w:pPr>
-          <w:hyperlink w:anchor="_Toc491176345" w:history="1">
+          <w:hyperlink w:anchor="_Toc491349475" w:history="1">
             <w:r>
               <w:rPr>
                 <w:rStyle w:val="af1"/>
@@ -4798,7 +4800,7 @@
                 <w:noProof/>
                 <w:webHidden/>
               </w:rPr>
-              <w:instrText xml:space="preserve"> PAGEREF _Toc491176345 \h </w:instrText>
+              <w:instrText xml:space="preserve"> PAGEREF _Toc491349475 \h </w:instrText>
             </w:r>
             <w:r>
               <w:rPr>
@@ -4843,7 +4845,7 @@
               <w:szCs w:val="22"/>
             </w:rPr>
           </w:pPr>
-          <w:hyperlink w:anchor="_Toc491176346" w:history="1">
+          <w:hyperlink w:anchor="_Toc491349476" w:history="1">
             <w:r>
               <w:rPr>
                 <w:rStyle w:val="af1"/>
@@ -4893,7 +4895,7 @@
                 <w:noProof/>
                 <w:webHidden/>
               </w:rPr>
-              <w:instrText xml:space="preserve"> PAGEREF _Toc491176346 \h </w:instrText>
+              <w:instrText xml:space="preserve"> PAGEREF _Toc491349476 \h </w:instrText>
             </w:r>
             <w:r>
               <w:rPr>
@@ -4938,7 +4940,7 @@
               <w:szCs w:val="22"/>
             </w:rPr>
           </w:pPr>
-          <w:hyperlink w:anchor="_Toc491176347" w:history="1">
+          <w:hyperlink w:anchor="_Toc491349477" w:history="1">
             <w:r>
               <w:rPr>
                 <w:rStyle w:val="af1"/>
@@ -4988,7 +4990,7 @@
                 <w:noProof/>
                 <w:webHidden/>
               </w:rPr>
-              <w:instrText xml:space="preserve"> PAGEREF _Toc491176347 \h </w:instrText>
+              <w:instrText xml:space="preserve"> PAGEREF _Toc491349477 \h </w:instrText>
             </w:r>
             <w:r>
               <w:rPr>
@@ -5033,7 +5035,7 @@
               <w:szCs w:val="22"/>
             </w:rPr>
           </w:pPr>
-          <w:hyperlink w:anchor="_Toc491176348" w:history="1">
+          <w:hyperlink w:anchor="_Toc491349478" w:history="1">
             <w:r>
               <w:rPr>
                 <w:rStyle w:val="af1"/>
@@ -5083,7 +5085,7 @@
                 <w:noProof/>
                 <w:webHidden/>
               </w:rPr>
-              <w:instrText xml:space="preserve"> PAGEREF _Toc491176348 \h </w:instrText>
+              <w:instrText xml:space="preserve"> PAGEREF _Toc491349478 \h </w:instrText>
             </w:r>
             <w:r>
               <w:rPr>
@@ -5128,7 +5130,7 @@
               <w:szCs w:val="22"/>
             </w:rPr>
           </w:pPr>
-          <w:hyperlink w:anchor="_Toc491176349" w:history="1">
+          <w:hyperlink w:anchor="_Toc491349479" w:history="1">
             <w:r>
               <w:rPr>
                 <w:rStyle w:val="af1"/>
@@ -5171,7 +5173,7 @@
                 <w:noProof/>
                 <w:webHidden/>
               </w:rPr>
-              <w:instrText xml:space="preserve"> PAGEREF _Toc491176349 \h </w:instrText>
+              <w:instrText xml:space="preserve"> PAGEREF _Toc491349479 \h </w:instrText>
             </w:r>
             <w:r>
               <w:rPr>
@@ -5216,7 +5218,7 @@
               <w:szCs w:val="22"/>
             </w:rPr>
           </w:pPr>
-          <w:hyperlink w:anchor="_Toc491176350" w:history="1">
+          <w:hyperlink w:anchor="_Toc491349480" w:history="1">
             <w:r>
               <w:rPr>
                 <w:rStyle w:val="af1"/>
@@ -5266,7 +5268,7 @@
                 <w:noProof/>
                 <w:webHidden/>
               </w:rPr>
-              <w:instrText xml:space="preserve"> PAGEREF _Toc491176350 \h </w:instrText>
+              <w:instrText xml:space="preserve"> PAGEREF _Toc491349480 \h </w:instrText>
             </w:r>
             <w:r>
               <w:rPr>
@@ -5310,7 +5312,7 @@
               <w:szCs w:val="22"/>
             </w:rPr>
           </w:pPr>
-          <w:hyperlink w:anchor="_Toc491176351" w:history="1">
+          <w:hyperlink w:anchor="_Toc491349481" w:history="1">
             <w:r>
               <w:rPr>
                 <w:rStyle w:val="af1"/>
@@ -5348,7 +5350,7 @@
               <w:rPr>
                 <w:webHidden/>
               </w:rPr>
-              <w:instrText xml:space="preserve"> PAGEREF _Toc491176351 \h </w:instrText>
+              <w:instrText xml:space="preserve"> PAGEREF _Toc491349481 \h </w:instrText>
             </w:r>
             <w:r>
               <w:rPr>
@@ -5388,7 +5390,7 @@
               <w:szCs w:val="22"/>
             </w:rPr>
           </w:pPr>
-          <w:hyperlink w:anchor="_Toc491176352" w:history="1">
+          <w:hyperlink w:anchor="_Toc491349482" w:history="1">
             <w:r>
               <w:rPr>
                 <w:rStyle w:val="af1"/>
@@ -5426,7 +5428,7 @@
               <w:rPr>
                 <w:webHidden/>
               </w:rPr>
-              <w:instrText xml:space="preserve"> PAGEREF _Toc491176352 \h </w:instrText>
+              <w:instrText xml:space="preserve"> PAGEREF _Toc491349482 \h </w:instrText>
             </w:r>
             <w:r>
               <w:rPr>
@@ -5466,7 +5468,7 @@
               <w:szCs w:val="22"/>
             </w:rPr>
           </w:pPr>
-          <w:hyperlink w:anchor="_Toc491176353" w:history="1">
+          <w:hyperlink w:anchor="_Toc491349483" w:history="1">
             <w:r>
               <w:rPr>
                 <w:rStyle w:val="af1"/>
@@ -5504,7 +5506,7 @@
               <w:rPr>
                 <w:webHidden/>
               </w:rPr>
-              <w:instrText xml:space="preserve"> PAGEREF _Toc491176353 \h </w:instrText>
+              <w:instrText xml:space="preserve"> PAGEREF _Toc491349483 \h </w:instrText>
             </w:r>
             <w:r>
               <w:rPr>
@@ -5545,7 +5547,7 @@
               <w:szCs w:val="22"/>
             </w:rPr>
           </w:pPr>
-          <w:hyperlink w:anchor="_Toc491176354" w:history="1">
+          <w:hyperlink w:anchor="_Toc491349484" w:history="1">
             <w:r>
               <w:rPr>
                 <w:rStyle w:val="af1"/>
@@ -5588,7 +5590,7 @@
                 <w:noProof/>
                 <w:webHidden/>
               </w:rPr>
-              <w:instrText xml:space="preserve"> PAGEREF _Toc491176354 \h </w:instrText>
+              <w:instrText xml:space="preserve"> PAGEREF _Toc491349484 \h </w:instrText>
             </w:r>
             <w:r>
               <w:rPr>
@@ -5632,7 +5634,7 @@
               <w:szCs w:val="22"/>
             </w:rPr>
           </w:pPr>
-          <w:hyperlink w:anchor="_Toc491176355" w:history="1">
+          <w:hyperlink w:anchor="_Toc491349485" w:history="1">
             <w:r>
               <w:rPr>
                 <w:rStyle w:val="af1"/>
@@ -5659,7 +5661,7 @@
                 <w:noProof/>
                 <w:webHidden/>
               </w:rPr>
-              <w:instrText xml:space="preserve"> PAGEREF _Toc491176355 \h </w:instrText>
+              <w:instrText xml:space="preserve"> PAGEREF _Toc491349485 \h </w:instrText>
             </w:r>
             <w:r>
               <w:rPr>
@@ -5703,7 +5705,7 @@
               <w:szCs w:val="22"/>
             </w:rPr>
           </w:pPr>
-          <w:hyperlink w:anchor="_Toc491176356" w:history="1">
+          <w:hyperlink w:anchor="_Toc491349486" w:history="1">
             <w:r>
               <w:rPr>
                 <w:rStyle w:val="af1"/>
@@ -5730,7 +5732,7 @@
                 <w:noProof/>
                 <w:webHidden/>
               </w:rPr>
-              <w:instrText xml:space="preserve"> PAGEREF _Toc491176356 \h </w:instrText>
+              <w:instrText xml:space="preserve"> PAGEREF _Toc491349486 \h </w:instrText>
             </w:r>
             <w:r>
               <w:rPr>
@@ -5774,7 +5776,7 @@
               <w:szCs w:val="22"/>
             </w:rPr>
           </w:pPr>
-          <w:hyperlink w:anchor="_Toc491176357" w:history="1">
+          <w:hyperlink w:anchor="_Toc491349487" w:history="1">
             <w:r>
               <w:rPr>
                 <w:rStyle w:val="af1"/>
@@ -5801,7 +5803,7 @@
                 <w:noProof/>
                 <w:webHidden/>
               </w:rPr>
-              <w:instrText xml:space="preserve"> PAGEREF _Toc491176357 \h </w:instrText>
+              <w:instrText xml:space="preserve"> PAGEREF _Toc491349487 \h </w:instrText>
             </w:r>
             <w:r>
               <w:rPr>
@@ -5845,7 +5847,7 @@
               <w:szCs w:val="22"/>
             </w:rPr>
           </w:pPr>
-          <w:hyperlink w:anchor="_Toc491176358" w:history="1">
+          <w:hyperlink w:anchor="_Toc491349488" w:history="1">
             <w:r>
               <w:rPr>
                 <w:rStyle w:val="af1"/>
@@ -5872,7 +5874,7 @@
                 <w:noProof/>
                 <w:webHidden/>
               </w:rPr>
-              <w:instrText xml:space="preserve"> PAGEREF _Toc491176358 \h </w:instrText>
+              <w:instrText xml:space="preserve"> PAGEREF _Toc491349488 \h </w:instrText>
             </w:r>
             <w:r>
               <w:rPr>
@@ -5916,7 +5918,7 @@
               <w:szCs w:val="22"/>
             </w:rPr>
           </w:pPr>
-          <w:hyperlink w:anchor="_Toc491176359" w:history="1">
+          <w:hyperlink w:anchor="_Toc491349489" w:history="1">
             <w:r>
               <w:rPr>
                 <w:rStyle w:val="af1"/>
@@ -5943,7 +5945,7 @@
                 <w:noProof/>
                 <w:webHidden/>
               </w:rPr>
-              <w:instrText xml:space="preserve"> PAGEREF _Toc491176359 \h </w:instrText>
+              <w:instrText xml:space="preserve"> PAGEREF _Toc491349489 \h </w:instrText>
             </w:r>
             <w:r>
               <w:rPr>
@@ -5987,7 +5989,7 @@
               <w:szCs w:val="22"/>
             </w:rPr>
           </w:pPr>
-          <w:hyperlink w:anchor="_Toc491176360" w:history="1">
+          <w:hyperlink w:anchor="_Toc491349490" w:history="1">
             <w:r>
               <w:rPr>
                 <w:rStyle w:val="af1"/>
@@ -6014,7 +6016,7 @@
                 <w:noProof/>
                 <w:webHidden/>
               </w:rPr>
-              <w:instrText xml:space="preserve"> PAGEREF _Toc491176360 \h </w:instrText>
+              <w:instrText xml:space="preserve"> PAGEREF _Toc491349490 \h </w:instrText>
             </w:r>
             <w:r>
               <w:rPr>
@@ -6058,7 +6060,7 @@
               <w:szCs w:val="22"/>
             </w:rPr>
           </w:pPr>
-          <w:hyperlink w:anchor="_Toc491176361" w:history="1">
+          <w:hyperlink w:anchor="_Toc491349491" w:history="1">
             <w:r>
               <w:rPr>
                 <w:rStyle w:val="af1"/>
@@ -6085,7 +6087,7 @@
                 <w:noProof/>
                 <w:webHidden/>
               </w:rPr>
-              <w:instrText xml:space="preserve"> PAGEREF _Toc491176361 \h </w:instrText>
+              <w:instrText xml:space="preserve"> PAGEREF _Toc491349491 \h </w:instrText>
             </w:r>
             <w:r>
               <w:rPr>
@@ -6129,7 +6131,7 @@
               <w:szCs w:val="22"/>
             </w:rPr>
           </w:pPr>
-          <w:hyperlink w:anchor="_Toc491176362" w:history="1">
+          <w:hyperlink w:anchor="_Toc491349492" w:history="1">
             <w:r>
               <w:rPr>
                 <w:rStyle w:val="af1"/>
@@ -6156,7 +6158,7 @@
                 <w:noProof/>
                 <w:webHidden/>
               </w:rPr>
-              <w:instrText xml:space="preserve"> PAGEREF _Toc491176362 \h </w:instrText>
+              <w:instrText xml:space="preserve"> PAGEREF _Toc491349492 \h </w:instrText>
             </w:r>
             <w:r>
               <w:rPr>
@@ -6200,7 +6202,7 @@
               <w:szCs w:val="22"/>
             </w:rPr>
           </w:pPr>
-          <w:hyperlink w:anchor="_Toc491176363" w:history="1">
+          <w:hyperlink w:anchor="_Toc491349493" w:history="1">
             <w:r>
               <w:rPr>
                 <w:rStyle w:val="af1"/>
@@ -6227,7 +6229,7 @@
                 <w:noProof/>
                 <w:webHidden/>
               </w:rPr>
-              <w:instrText xml:space="preserve"> PAGEREF _Toc491176363 \h </w:instrText>
+              <w:instrText xml:space="preserve"> PAGEREF _Toc491349493 \h </w:instrText>
             </w:r>
             <w:r>
               <w:rPr>
@@ -6271,7 +6273,7 @@
               <w:szCs w:val="22"/>
             </w:rPr>
           </w:pPr>
-          <w:hyperlink w:anchor="_Toc491176364" w:history="1">
+          <w:hyperlink w:anchor="_Toc491349494" w:history="1">
             <w:r>
               <w:rPr>
                 <w:rStyle w:val="af1"/>
@@ -6298,7 +6300,7 @@
                 <w:noProof/>
                 <w:webHidden/>
               </w:rPr>
-              <w:instrText xml:space="preserve"> PAGEREF _Toc491176364 \h </w:instrText>
+              <w:instrText xml:space="preserve"> PAGEREF _Toc491349494 \h </w:instrText>
             </w:r>
             <w:r>
               <w:rPr>
@@ -6342,7 +6344,7 @@
               <w:szCs w:val="22"/>
             </w:rPr>
           </w:pPr>
-          <w:hyperlink w:anchor="_Toc491176365" w:history="1">
+          <w:hyperlink w:anchor="_Toc491349495" w:history="1">
             <w:r>
               <w:rPr>
                 <w:rStyle w:val="af1"/>
@@ -6369,7 +6371,7 @@
                 <w:noProof/>
                 <w:webHidden/>
               </w:rPr>
-              <w:instrText xml:space="preserve"> PAGEREF _Toc491176365 \h </w:instrText>
+              <w:instrText xml:space="preserve"> PAGEREF _Toc491349495 \h </w:instrText>
             </w:r>
             <w:r>
               <w:rPr>
@@ -6413,7 +6415,7 @@
               <w:szCs w:val="22"/>
             </w:rPr>
           </w:pPr>
-          <w:hyperlink w:anchor="_Toc491176366" w:history="1">
+          <w:hyperlink w:anchor="_Toc491349496" w:history="1">
             <w:r>
               <w:rPr>
                 <w:rStyle w:val="af1"/>
@@ -6440,7 +6442,7 @@
                 <w:noProof/>
                 <w:webHidden/>
               </w:rPr>
-              <w:instrText xml:space="preserve"> PAGEREF _Toc491176366 \h </w:instrText>
+              <w:instrText xml:space="preserve"> PAGEREF _Toc491349496 \h </w:instrText>
             </w:r>
             <w:r>
               <w:rPr>
@@ -6484,7 +6486,7 @@
               <w:szCs w:val="22"/>
             </w:rPr>
           </w:pPr>
-          <w:hyperlink w:anchor="_Toc491176367" w:history="1">
+          <w:hyperlink w:anchor="_Toc491349497" w:history="1">
             <w:r>
               <w:rPr>
                 <w:rStyle w:val="af1"/>
@@ -6511,7 +6513,7 @@
                 <w:noProof/>
                 <w:webHidden/>
               </w:rPr>
-              <w:instrText xml:space="preserve"> PAGEREF _Toc491176367 \h </w:instrText>
+              <w:instrText xml:space="preserve"> PAGEREF _Toc491349497 \h </w:instrText>
             </w:r>
             <w:r>
               <w:rPr>
@@ -6555,7 +6557,7 @@
               <w:szCs w:val="22"/>
             </w:rPr>
           </w:pPr>
-          <w:hyperlink w:anchor="_Toc491176368" w:history="1">
+          <w:hyperlink w:anchor="_Toc491349498" w:history="1">
             <w:r>
               <w:rPr>
                 <w:rStyle w:val="af1"/>
@@ -6582,7 +6584,7 @@
                 <w:noProof/>
                 <w:webHidden/>
               </w:rPr>
-              <w:instrText xml:space="preserve"> PAGEREF _Toc491176368 \h </w:instrText>
+              <w:instrText xml:space="preserve"> PAGEREF _Toc491349498 \h </w:instrText>
             </w:r>
             <w:r>
               <w:rPr>
@@ -6719,7 +6721,7 @@
           <w:numId w:val="1"/>
         </w:numPr>
       </w:pPr>
-      <w:bookmarkStart w:id="0" w:name="_Toc491176304"/>
+      <w:bookmarkStart w:id="1" w:name="_Toc491349434"/>
       <w:r>
         <w:rPr>
           <w:rFonts w:hint="eastAsia"/>
@@ -6727,7 +6729,7 @@
         <w:lastRenderedPageBreak/>
         <w:t>系统需求分析</w:t>
       </w:r>
-      <w:bookmarkEnd w:id="0"/>
+      <w:bookmarkEnd w:id="1"/>
     </w:p>
     <w:p>
       <w:pPr>
@@ -6795,14 +6797,14 @@
           <w:numId w:val="3"/>
         </w:numPr>
       </w:pPr>
-      <w:bookmarkStart w:id="1" w:name="_Toc491176305"/>
+      <w:bookmarkStart w:id="2" w:name="_Toc491349435"/>
       <w:r>
         <w:rPr>
           <w:rFonts w:hint="eastAsia"/>
         </w:rPr>
         <w:t>基本信息的录入、修改和删除功能</w:t>
       </w:r>
-      <w:bookmarkEnd w:id="1"/>
+      <w:bookmarkEnd w:id="2"/>
     </w:p>
     <w:p>
       <w:pPr>
@@ -6921,14 +6923,14 @@
           <w:numId w:val="3"/>
         </w:numPr>
       </w:pPr>
-      <w:bookmarkStart w:id="2" w:name="_Toc491176306"/>
+      <w:bookmarkStart w:id="3" w:name="_Toc491349436"/>
       <w:r>
         <w:rPr>
           <w:rFonts w:hint="eastAsia"/>
         </w:rPr>
         <w:t>基本信息的查询功能</w:t>
       </w:r>
-      <w:bookmarkEnd w:id="2"/>
+      <w:bookmarkEnd w:id="3"/>
     </w:p>
     <w:p>
       <w:pPr>
@@ -7085,7 +7087,7 @@
           <w:numId w:val="3"/>
         </w:numPr>
       </w:pPr>
-      <w:bookmarkStart w:id="3" w:name="_Toc491176307"/>
+      <w:bookmarkStart w:id="4" w:name="_Toc491349437"/>
       <w:r>
         <w:rPr>
           <w:rFonts w:hint="eastAsia"/>
@@ -7093,7 +7095,7 @@
         <w:lastRenderedPageBreak/>
         <w:t>数据统计功能</w:t>
       </w:r>
-      <w:bookmarkEnd w:id="3"/>
+      <w:bookmarkEnd w:id="4"/>
     </w:p>
     <w:p>
       <w:pPr>
@@ -9825,7 +9827,7 @@
           <w:numId w:val="3"/>
         </w:numPr>
       </w:pPr>
-      <w:bookmarkStart w:id="4" w:name="_Toc491176308"/>
+      <w:bookmarkStart w:id="5" w:name="_Toc491349438"/>
       <w:r>
         <w:rPr>
           <w:rFonts w:hint="eastAsia"/>
@@ -9838,7 +9840,7 @@
         </w:rPr>
         <w:t>存储功能</w:t>
       </w:r>
-      <w:bookmarkEnd w:id="4"/>
+      <w:bookmarkEnd w:id="5"/>
     </w:p>
     <w:p>
       <w:pPr>
@@ -9928,7 +9930,7 @@
           <w:numId w:val="1"/>
         </w:numPr>
       </w:pPr>
-      <w:bookmarkStart w:id="5" w:name="_Toc491176309"/>
+      <w:bookmarkStart w:id="6" w:name="_Toc491349439"/>
       <w:r>
         <w:rPr>
           <w:rFonts w:hint="eastAsia"/>
@@ -9936,7 +9938,7 @@
         <w:lastRenderedPageBreak/>
         <w:t>总体设计</w:t>
       </w:r>
-      <w:bookmarkEnd w:id="5"/>
+      <w:bookmarkEnd w:id="6"/>
     </w:p>
     <w:p>
       <w:pPr>
@@ -10100,7 +10102,7 @@
           <w:numId w:val="9"/>
         </w:numPr>
       </w:pPr>
-      <w:bookmarkStart w:id="6" w:name="_Toc491176310"/>
+      <w:bookmarkStart w:id="7" w:name="_Toc491349440"/>
       <w:r>
         <w:rPr>
           <w:rFonts w:hint="eastAsia"/>
@@ -10113,7 +10115,7 @@
         </w:rPr>
         <w:t>文件读写</w:t>
       </w:r>
-      <w:bookmarkEnd w:id="6"/>
+      <w:bookmarkEnd w:id="7"/>
     </w:p>
     <w:p>
       <w:pPr>
@@ -10406,7 +10408,7 @@
           <w:numId w:val="9"/>
         </w:numPr>
       </w:pPr>
-      <w:bookmarkStart w:id="7" w:name="_Toc491176311"/>
+      <w:bookmarkStart w:id="8" w:name="_Toc491349441"/>
       <w:r>
         <w:rPr>
           <w:rFonts w:hint="eastAsia"/>
@@ -10414,7 +10416,7 @@
         <w:lastRenderedPageBreak/>
         <w:t>数据维护</w:t>
       </w:r>
-      <w:bookmarkEnd w:id="7"/>
+      <w:bookmarkEnd w:id="8"/>
     </w:p>
     <w:p>
       <w:pPr>
@@ -10569,14 +10571,14 @@
           <w:numId w:val="9"/>
         </w:numPr>
       </w:pPr>
-      <w:bookmarkStart w:id="8" w:name="_Toc491176312"/>
+      <w:bookmarkStart w:id="9" w:name="_Toc491349442"/>
       <w:r>
         <w:rPr>
           <w:rFonts w:hint="eastAsia"/>
         </w:rPr>
         <w:t>数据查询</w:t>
       </w:r>
-      <w:bookmarkEnd w:id="8"/>
+      <w:bookmarkEnd w:id="9"/>
     </w:p>
     <w:p>
       <w:pPr>
@@ -10821,7 +10823,7 @@
           <w:numId w:val="9"/>
         </w:numPr>
       </w:pPr>
-      <w:bookmarkStart w:id="9" w:name="_Toc491176313"/>
+      <w:bookmarkStart w:id="10" w:name="_Toc491349443"/>
       <w:r>
         <w:rPr>
           <w:rFonts w:hint="eastAsia"/>
@@ -10829,7 +10831,7 @@
         <w:lastRenderedPageBreak/>
         <w:t>数据统计</w:t>
       </w:r>
-      <w:bookmarkEnd w:id="9"/>
+      <w:bookmarkEnd w:id="10"/>
     </w:p>
     <w:p>
       <w:pPr>
@@ -11169,7 +11171,7 @@
           <w:numId w:val="1"/>
         </w:numPr>
       </w:pPr>
-      <w:bookmarkStart w:id="10" w:name="_Toc491176314"/>
+      <w:bookmarkStart w:id="11" w:name="_Toc491349444"/>
       <w:r>
         <w:rPr>
           <w:rFonts w:hint="eastAsia"/>
@@ -11177,7 +11179,7 @@
         <w:lastRenderedPageBreak/>
         <w:t>数据结构设计</w:t>
       </w:r>
-      <w:bookmarkEnd w:id="10"/>
+      <w:bookmarkEnd w:id="11"/>
     </w:p>
     <w:p>
       <w:pPr>
@@ -11246,14 +11248,14 @@
           <w:numId w:val="13"/>
         </w:numPr>
       </w:pPr>
-      <w:bookmarkStart w:id="11" w:name="_Toc491176315"/>
+      <w:bookmarkStart w:id="12" w:name="_Toc491349445"/>
       <w:r>
         <w:rPr>
           <w:rFonts w:hint="eastAsia"/>
         </w:rPr>
         <w:t>院系数据结构</w:t>
       </w:r>
-      <w:bookmarkEnd w:id="11"/>
+      <w:bookmarkEnd w:id="12"/>
     </w:p>
     <w:p>
       <w:pPr>
@@ -11263,14 +11265,14 @@
           <w:numId w:val="13"/>
         </w:numPr>
       </w:pPr>
-      <w:bookmarkStart w:id="12" w:name="_Toc491176316"/>
+      <w:bookmarkStart w:id="13" w:name="_Toc491349446"/>
       <w:r>
         <w:rPr>
           <w:rFonts w:hint="eastAsia"/>
         </w:rPr>
         <w:t>数据文件存储结构</w:t>
       </w:r>
-      <w:bookmarkEnd w:id="12"/>
+      <w:bookmarkEnd w:id="13"/>
     </w:p>
     <w:p>
       <w:pPr>
@@ -11837,14 +11839,14 @@
           <w:numId w:val="13"/>
         </w:numPr>
       </w:pPr>
-      <w:bookmarkStart w:id="13" w:name="_Toc491176317"/>
+      <w:bookmarkStart w:id="14" w:name="_Toc491349447"/>
       <w:r>
         <w:rPr>
           <w:rFonts w:hint="eastAsia"/>
         </w:rPr>
         <w:t>内存中存储结构</w:t>
       </w:r>
-      <w:bookmarkEnd w:id="13"/>
+      <w:bookmarkEnd w:id="14"/>
     </w:p>
     <w:p>
       <w:pPr>
@@ -13998,14 +14000,14 @@
           <w:numId w:val="13"/>
         </w:numPr>
       </w:pPr>
-      <w:bookmarkStart w:id="14" w:name="_Toc491176318"/>
+      <w:bookmarkStart w:id="15" w:name="_Toc491349448"/>
       <w:r>
         <w:rPr>
           <w:rFonts w:hint="eastAsia"/>
         </w:rPr>
         <w:t>团队数据结构</w:t>
       </w:r>
-      <w:bookmarkEnd w:id="14"/>
+      <w:bookmarkEnd w:id="15"/>
     </w:p>
     <w:p>
       <w:pPr>
@@ -14015,7 +14017,7 @@
           <w:numId w:val="13"/>
         </w:numPr>
       </w:pPr>
-      <w:bookmarkStart w:id="15" w:name="_Toc491176319"/>
+      <w:bookmarkStart w:id="16" w:name="_Toc491349449"/>
       <w:r>
         <w:rPr>
           <w:rFonts w:hint="eastAsia"/>
@@ -14028,7 +14030,7 @@
         </w:rPr>
         <w:t>结构</w:t>
       </w:r>
-      <w:bookmarkEnd w:id="15"/>
+      <w:bookmarkEnd w:id="16"/>
     </w:p>
     <w:p>
       <w:pPr>
@@ -14620,14 +14622,14 @@
           <w:numId w:val="13"/>
         </w:numPr>
       </w:pPr>
-      <w:bookmarkStart w:id="16" w:name="_Toc491176320"/>
+      <w:bookmarkStart w:id="17" w:name="_Toc491349450"/>
       <w:r>
         <w:rPr>
           <w:rFonts w:hint="eastAsia"/>
         </w:rPr>
         <w:t>内存中存储结构</w:t>
       </w:r>
-      <w:bookmarkEnd w:id="16"/>
+      <w:bookmarkEnd w:id="17"/>
     </w:p>
     <w:p>
       <w:pPr>
@@ -16522,14 +16524,14 @@
           <w:numId w:val="13"/>
         </w:numPr>
       </w:pPr>
-      <w:bookmarkStart w:id="17" w:name="_Toc491176321"/>
+      <w:bookmarkStart w:id="18" w:name="_Toc491349451"/>
       <w:r>
         <w:rPr>
           <w:rFonts w:hint="eastAsia"/>
         </w:rPr>
         <w:t>项目数据结构</w:t>
       </w:r>
-      <w:bookmarkEnd w:id="17"/>
+      <w:bookmarkEnd w:id="18"/>
     </w:p>
     <w:p>
       <w:pPr>
@@ -16539,14 +16541,14 @@
           <w:numId w:val="13"/>
         </w:numPr>
       </w:pPr>
-      <w:bookmarkStart w:id="18" w:name="_Toc491176322"/>
+      <w:bookmarkStart w:id="19" w:name="_Toc491349452"/>
       <w:r>
         <w:rPr>
           <w:rFonts w:hint="eastAsia"/>
         </w:rPr>
         <w:t>数据文件存储结构</w:t>
       </w:r>
-      <w:bookmarkEnd w:id="18"/>
+      <w:bookmarkEnd w:id="19"/>
     </w:p>
     <w:p>
       <w:pPr>
@@ -17576,14 +17578,14 @@
           <w:numId w:val="13"/>
         </w:numPr>
       </w:pPr>
-      <w:bookmarkStart w:id="19" w:name="_Toc491176323"/>
+      <w:bookmarkStart w:id="20" w:name="_Toc491349453"/>
       <w:r>
         <w:rPr>
           <w:rFonts w:hint="eastAsia"/>
         </w:rPr>
         <w:t>内存中存储结构</w:t>
       </w:r>
-      <w:bookmarkEnd w:id="19"/>
+      <w:bookmarkEnd w:id="20"/>
     </w:p>
     <w:p>
       <w:pPr>
@@ -18528,14 +18530,14 @@
           <w:numId w:val="13"/>
         </w:numPr>
       </w:pPr>
-      <w:bookmarkStart w:id="20" w:name="_Toc491176324"/>
+      <w:bookmarkStart w:id="21" w:name="_Toc491349454"/>
       <w:r>
         <w:rPr>
           <w:rFonts w:hint="eastAsia"/>
         </w:rPr>
         <w:t>用户指针数据结构</w:t>
       </w:r>
-      <w:bookmarkEnd w:id="20"/>
+      <w:bookmarkEnd w:id="21"/>
     </w:p>
     <w:p>
       <w:pPr>
@@ -19187,7 +19189,7 @@
           <w:numId w:val="13"/>
         </w:numPr>
       </w:pPr>
-      <w:bookmarkStart w:id="21" w:name="_Toc491176325"/>
+      <w:bookmarkStart w:id="22" w:name="_Toc491349455"/>
       <w:r>
         <w:rPr>
           <w:rFonts w:hint="eastAsia"/>
@@ -19201,7 +19203,7 @@
         </w:rPr>
         <w:t>挂载点组数据结构</w:t>
       </w:r>
-      <w:bookmarkEnd w:id="21"/>
+      <w:bookmarkEnd w:id="22"/>
       <w:proofErr w:type="gramEnd"/>
     </w:p>
     <w:p>
@@ -19650,14 +19652,14 @@
           <w:numId w:val="13"/>
         </w:numPr>
       </w:pPr>
-      <w:bookmarkStart w:id="22" w:name="_Toc491176326"/>
+      <w:bookmarkStart w:id="23" w:name="_Toc491349456"/>
       <w:r>
         <w:rPr>
           <w:rFonts w:hint="eastAsia"/>
         </w:rPr>
         <w:t>教师人数查找条件数据结构</w:t>
       </w:r>
-      <w:bookmarkEnd w:id="22"/>
+      <w:bookmarkEnd w:id="23"/>
     </w:p>
     <w:p>
       <w:pPr>
@@ -20105,7 +20107,7 @@
           <w:numId w:val="1"/>
         </w:numPr>
       </w:pPr>
-      <w:bookmarkStart w:id="23" w:name="_Toc491176327"/>
+      <w:bookmarkStart w:id="24" w:name="_Toc491349457"/>
       <w:r>
         <w:rPr>
           <w:rFonts w:hint="eastAsia"/>
@@ -20113,7 +20115,7 @@
         <w:lastRenderedPageBreak/>
         <w:t>详细设计</w:t>
       </w:r>
-      <w:bookmarkEnd w:id="23"/>
+      <w:bookmarkEnd w:id="24"/>
     </w:p>
     <w:p>
       <w:pPr>
@@ -20291,14 +20293,14 @@
           <w:numId w:val="19"/>
         </w:numPr>
       </w:pPr>
-      <w:bookmarkStart w:id="24" w:name="_Toc491176328"/>
+      <w:bookmarkStart w:id="25" w:name="_Toc491349458"/>
       <w:r>
         <w:rPr>
           <w:rFonts w:hint="eastAsia"/>
         </w:rPr>
         <w:t>用户导航与文件读写</w:t>
       </w:r>
-      <w:bookmarkEnd w:id="24"/>
+      <w:bookmarkEnd w:id="25"/>
     </w:p>
     <w:p>
       <w:pPr>
@@ -20308,14 +20310,14 @@
           <w:numId w:val="13"/>
         </w:numPr>
       </w:pPr>
-      <w:bookmarkStart w:id="25" w:name="_Toc491176329"/>
+      <w:bookmarkStart w:id="26" w:name="_Toc491349459"/>
       <w:r>
         <w:rPr>
           <w:rFonts w:hint="eastAsia"/>
         </w:rPr>
         <w:t>数据加载</w:t>
       </w:r>
-      <w:bookmarkEnd w:id="25"/>
+      <w:bookmarkEnd w:id="26"/>
     </w:p>
     <w:p>
       <w:pPr>
@@ -20599,7 +20601,7 @@
           <w:numId w:val="13"/>
         </w:numPr>
       </w:pPr>
-      <w:bookmarkStart w:id="26" w:name="_Toc491176330"/>
+      <w:bookmarkStart w:id="27" w:name="_Toc491349460"/>
       <w:r>
         <w:rPr>
           <w:rFonts w:hint="eastAsia"/>
@@ -20607,7 +20609,7 @@
         <w:lastRenderedPageBreak/>
         <w:t>用户导航</w:t>
       </w:r>
-      <w:bookmarkEnd w:id="26"/>
+      <w:bookmarkEnd w:id="27"/>
     </w:p>
     <w:p>
       <w:pPr>
@@ -20733,7 +20735,7 @@
           <w:numId w:val="13"/>
         </w:numPr>
       </w:pPr>
-      <w:bookmarkStart w:id="27" w:name="_Toc491176331"/>
+      <w:bookmarkStart w:id="28" w:name="_Toc491349461"/>
       <w:r>
         <w:rPr>
           <w:rFonts w:hint="eastAsia"/>
@@ -20741,7 +20743,7 @@
         <w:lastRenderedPageBreak/>
         <w:t>数据保存与退出系统</w:t>
       </w:r>
-      <w:bookmarkEnd w:id="27"/>
+      <w:bookmarkEnd w:id="28"/>
     </w:p>
     <w:p>
       <w:pPr>
@@ -20971,7 +20973,7 @@
           <w:numId w:val="19"/>
         </w:numPr>
       </w:pPr>
-      <w:bookmarkStart w:id="28" w:name="_Toc491176332"/>
+      <w:bookmarkStart w:id="29" w:name="_Toc491349462"/>
       <w:r>
         <w:rPr>
           <w:rFonts w:hint="eastAsia"/>
@@ -20979,7 +20981,7 @@
         <w:lastRenderedPageBreak/>
         <w:t>数据维护</w:t>
       </w:r>
-      <w:bookmarkEnd w:id="28"/>
+      <w:bookmarkEnd w:id="29"/>
     </w:p>
     <w:p>
       <w:pPr>
@@ -21000,7 +21002,7 @@
           <w:numId w:val="21"/>
         </w:numPr>
       </w:pPr>
-      <w:bookmarkStart w:id="29" w:name="_Toc491176333"/>
+      <w:bookmarkStart w:id="30" w:name="_Toc491349463"/>
       <w:r>
         <w:rPr>
           <w:rFonts w:hint="eastAsia"/>
@@ -21059,7 +21061,7 @@
         </w:rPr>
         <w:t>略</w:t>
       </w:r>
-      <w:bookmarkEnd w:id="29"/>
+      <w:bookmarkEnd w:id="30"/>
     </w:p>
     <w:p>
       <w:pPr>
@@ -21069,14 +21071,14 @@
           <w:numId w:val="21"/>
         </w:numPr>
       </w:pPr>
-      <w:bookmarkStart w:id="30" w:name="_Toc491176334"/>
+      <w:bookmarkStart w:id="31" w:name="_Toc491349464"/>
       <w:r>
         <w:rPr>
           <w:rFonts w:hint="eastAsia"/>
         </w:rPr>
         <w:t>团队信息维护</w:t>
       </w:r>
-      <w:bookmarkEnd w:id="30"/>
+      <w:bookmarkEnd w:id="31"/>
     </w:p>
     <w:p>
       <w:pPr>
@@ -21381,7 +21383,7 @@
           <w:numId w:val="19"/>
         </w:numPr>
       </w:pPr>
-      <w:bookmarkStart w:id="31" w:name="_Toc491176335"/>
+      <w:bookmarkStart w:id="32" w:name="_Toc491349465"/>
       <w:r>
         <w:rPr>
           <w:rFonts w:hint="eastAsia"/>
@@ -21389,7 +21391,7 @@
         <w:lastRenderedPageBreak/>
         <w:t>数据查询</w:t>
       </w:r>
-      <w:bookmarkEnd w:id="31"/>
+      <w:bookmarkEnd w:id="32"/>
     </w:p>
     <w:p>
       <w:pPr>
@@ -21605,7 +21607,7 @@
           <w:numId w:val="19"/>
         </w:numPr>
       </w:pPr>
-      <w:bookmarkStart w:id="32" w:name="_Toc491176336"/>
+      <w:bookmarkStart w:id="33" w:name="_Toc491349466"/>
       <w:r>
         <w:rPr>
           <w:rFonts w:hint="eastAsia"/>
@@ -21613,7 +21615,7 @@
         <w:lastRenderedPageBreak/>
         <w:t>数据统计</w:t>
       </w:r>
-      <w:bookmarkEnd w:id="32"/>
+      <w:bookmarkEnd w:id="33"/>
     </w:p>
     <w:p>
       <w:pPr>
@@ -21966,7 +21968,7 @@
           <w:numId w:val="1"/>
         </w:numPr>
       </w:pPr>
-      <w:bookmarkStart w:id="33" w:name="_Toc491176337"/>
+      <w:bookmarkStart w:id="34" w:name="_Toc491349467"/>
       <w:r>
         <w:rPr>
           <w:rFonts w:hint="eastAsia"/>
@@ -21974,7 +21976,7 @@
         <w:lastRenderedPageBreak/>
         <w:t>系统实现</w:t>
       </w:r>
-      <w:bookmarkEnd w:id="33"/>
+      <w:bookmarkEnd w:id="34"/>
     </w:p>
     <w:p>
       <w:pPr>
@@ -21995,14 +21997,14 @@
           <w:numId w:val="24"/>
         </w:numPr>
       </w:pPr>
-      <w:bookmarkStart w:id="34" w:name="_Toc491176338"/>
+      <w:bookmarkStart w:id="35" w:name="_Toc491349468"/>
       <w:r>
         <w:rPr>
           <w:rFonts w:hint="eastAsia"/>
         </w:rPr>
         <w:t>源程序文件结构</w:t>
       </w:r>
-      <w:bookmarkEnd w:id="34"/>
+      <w:bookmarkEnd w:id="35"/>
     </w:p>
     <w:p>
       <w:pPr>
@@ -22288,14 +22290,14 @@
           <w:numId w:val="24"/>
         </w:numPr>
       </w:pPr>
-      <w:bookmarkStart w:id="35" w:name="_Toc491176339"/>
+      <w:bookmarkStart w:id="36" w:name="_Toc491349469"/>
       <w:r>
         <w:rPr>
           <w:rFonts w:hint="eastAsia"/>
         </w:rPr>
         <w:t>源程序清单</w:t>
       </w:r>
-      <w:bookmarkEnd w:id="35"/>
+      <w:bookmarkEnd w:id="36"/>
     </w:p>
     <w:p>
       <w:pPr>
@@ -22337,7 +22339,7 @@
           <w:numId w:val="1"/>
         </w:numPr>
       </w:pPr>
-      <w:bookmarkStart w:id="36" w:name="_Toc491176340"/>
+      <w:bookmarkStart w:id="37" w:name="_Toc491349470"/>
       <w:r>
         <w:rPr>
           <w:rFonts w:hint="eastAsia"/>
@@ -22345,7 +22347,7 @@
         <w:lastRenderedPageBreak/>
         <w:t>运行测试与结果分析</w:t>
       </w:r>
-      <w:bookmarkEnd w:id="36"/>
+      <w:bookmarkEnd w:id="37"/>
     </w:p>
     <w:p>
       <w:pPr>
@@ -22355,14 +22357,14 @@
           <w:numId w:val="25"/>
         </w:numPr>
       </w:pPr>
-      <w:bookmarkStart w:id="37" w:name="_Toc491176341"/>
+      <w:bookmarkStart w:id="38" w:name="_Toc491349471"/>
       <w:r>
         <w:rPr>
           <w:rFonts w:hint="eastAsia"/>
         </w:rPr>
         <w:t>数据维护</w:t>
       </w:r>
-      <w:bookmarkEnd w:id="37"/>
+      <w:bookmarkEnd w:id="38"/>
     </w:p>
     <w:p>
       <w:pPr>
@@ -22372,14 +22374,14 @@
           <w:numId w:val="29"/>
         </w:numPr>
       </w:pPr>
-      <w:bookmarkStart w:id="38" w:name="_Toc491176342"/>
+      <w:bookmarkStart w:id="39" w:name="_Toc491349472"/>
       <w:r>
         <w:rPr>
           <w:rFonts w:hint="eastAsia"/>
         </w:rPr>
         <w:t>数据添加</w:t>
       </w:r>
-      <w:bookmarkEnd w:id="38"/>
+      <w:bookmarkEnd w:id="39"/>
     </w:p>
     <w:p>
       <w:pPr>
@@ -22625,14 +22627,14 @@
           <w:numId w:val="29"/>
         </w:numPr>
       </w:pPr>
-      <w:bookmarkStart w:id="39" w:name="_Toc491176343"/>
+      <w:bookmarkStart w:id="40" w:name="_Toc491349473"/>
       <w:r>
         <w:rPr>
           <w:rFonts w:hint="eastAsia"/>
         </w:rPr>
         <w:t>数据修改</w:t>
       </w:r>
-      <w:bookmarkEnd w:id="39"/>
+      <w:bookmarkEnd w:id="40"/>
     </w:p>
     <w:p>
       <w:pPr>
@@ -22782,14 +22784,14 @@
           <w:numId w:val="29"/>
         </w:numPr>
       </w:pPr>
-      <w:bookmarkStart w:id="40" w:name="_Toc491176344"/>
+      <w:bookmarkStart w:id="41" w:name="_Toc491349474"/>
       <w:r>
         <w:rPr>
           <w:rFonts w:hint="eastAsia"/>
         </w:rPr>
         <w:t>数据删除</w:t>
       </w:r>
-      <w:bookmarkEnd w:id="40"/>
+      <w:bookmarkEnd w:id="41"/>
     </w:p>
     <w:p>
       <w:pPr>
@@ -23025,14 +23027,14 @@
           <w:numId w:val="25"/>
         </w:numPr>
       </w:pPr>
-      <w:bookmarkStart w:id="41" w:name="_Toc491176345"/>
+      <w:bookmarkStart w:id="42" w:name="_Toc491349475"/>
       <w:r>
         <w:rPr>
           <w:rFonts w:hint="eastAsia"/>
         </w:rPr>
         <w:t>数据查询</w:t>
       </w:r>
-      <w:bookmarkEnd w:id="41"/>
+      <w:bookmarkEnd w:id="42"/>
     </w:p>
     <w:p>
       <w:pPr>
@@ -23077,14 +23079,14 @@
           <w:numId w:val="30"/>
         </w:numPr>
       </w:pPr>
-      <w:bookmarkStart w:id="42" w:name="_Toc491176346"/>
+      <w:bookmarkStart w:id="43" w:name="_Toc491349476"/>
       <w:r>
         <w:rPr>
           <w:rFonts w:hint="eastAsia"/>
         </w:rPr>
         <w:t>按名称的全部或部分查询院系</w:t>
       </w:r>
-      <w:bookmarkEnd w:id="42"/>
+      <w:bookmarkEnd w:id="43"/>
     </w:p>
     <w:p>
       <w:pPr>
@@ -23174,7 +23176,7 @@
           <w:numId w:val="30"/>
         </w:numPr>
       </w:pPr>
-      <w:bookmarkStart w:id="43" w:name="_Toc491176347"/>
+      <w:bookmarkStart w:id="44" w:name="_Toc491349477"/>
       <w:r>
         <w:rPr>
           <w:rFonts w:hint="eastAsia"/>
@@ -23182,7 +23184,7 @@
         <w:lastRenderedPageBreak/>
         <w:t>按教师人数查询团队</w:t>
       </w:r>
-      <w:bookmarkEnd w:id="43"/>
+      <w:bookmarkEnd w:id="44"/>
     </w:p>
     <w:p>
       <w:pPr>
@@ -23276,14 +23278,14 @@
           <w:numId w:val="30"/>
         </w:numPr>
       </w:pPr>
-      <w:bookmarkStart w:id="44" w:name="_Toc491176348"/>
+      <w:bookmarkStart w:id="45" w:name="_Toc491349478"/>
       <w:r>
         <w:rPr>
           <w:rFonts w:hint="eastAsia"/>
         </w:rPr>
         <w:t>按所属团队查询项目</w:t>
       </w:r>
-      <w:bookmarkEnd w:id="44"/>
+      <w:bookmarkEnd w:id="45"/>
     </w:p>
     <w:p>
       <w:pPr>
@@ -23435,7 +23437,7 @@
           <w:numId w:val="25"/>
         </w:numPr>
       </w:pPr>
-      <w:bookmarkStart w:id="45" w:name="_Toc491176349"/>
+      <w:bookmarkStart w:id="46" w:name="_Toc491349479"/>
       <w:r>
         <w:rPr>
           <w:rFonts w:hint="eastAsia"/>
@@ -23443,7 +23445,7 @@
         <w:lastRenderedPageBreak/>
         <w:t>数据统计</w:t>
       </w:r>
-      <w:bookmarkEnd w:id="45"/>
+      <w:bookmarkEnd w:id="46"/>
     </w:p>
     <w:p>
       <w:pPr>
@@ -23494,14 +23496,14 @@
           <w:numId w:val="31"/>
         </w:numPr>
       </w:pPr>
-      <w:bookmarkStart w:id="46" w:name="_Toc491176350"/>
+      <w:bookmarkStart w:id="47" w:name="_Toc491349480"/>
       <w:r>
         <w:rPr>
           <w:rFonts w:hint="eastAsia"/>
         </w:rPr>
         <w:t>院系人数统计</w:t>
       </w:r>
-      <w:bookmarkEnd w:id="46"/>
+      <w:bookmarkEnd w:id="47"/>
     </w:p>
     <w:p>
       <w:pPr>
@@ -23638,7 +23640,7 @@
           <w:numId w:val="1"/>
         </w:numPr>
       </w:pPr>
-      <w:bookmarkStart w:id="47" w:name="_Toc491176351"/>
+      <w:bookmarkStart w:id="48" w:name="_Toc491349481"/>
       <w:r>
         <w:rPr>
           <w:rFonts w:hint="eastAsia"/>
@@ -23646,7 +23648,7 @@
         <w:lastRenderedPageBreak/>
         <w:t>总结</w:t>
       </w:r>
-      <w:bookmarkEnd w:id="47"/>
+      <w:bookmarkEnd w:id="48"/>
     </w:p>
     <w:p>
       <w:pPr>
@@ -24734,9 +24736,6 @@
     <w:p>
       <w:pPr>
         <w:pStyle w:val="CExperimentReport"/>
-        <w:rPr>
-          <w:rFonts w:hint="eastAsia"/>
-        </w:rPr>
       </w:pPr>
       <w:r>
         <w:rPr>
@@ -24804,8 +24803,6 @@
         </w:rPr>
         <w:t>Win</w:t>
       </w:r>
-      <w:bookmarkStart w:id="48" w:name="_GoBack"/>
-      <w:bookmarkEnd w:id="48"/>
       <w:r>
         <w:rPr>
           <w:rFonts w:hint="eastAsia"/>
@@ -25171,7 +25168,7 @@
           <w:numId w:val="1"/>
         </w:numPr>
       </w:pPr>
-      <w:bookmarkStart w:id="49" w:name="_Toc491176352"/>
+      <w:bookmarkStart w:id="49" w:name="_Toc491349482"/>
       <w:r>
         <w:rPr>
           <w:rFonts w:hint="eastAsia"/>
@@ -25287,7 +25284,7 @@
           <w:numId w:val="1"/>
         </w:numPr>
       </w:pPr>
-      <w:bookmarkStart w:id="50" w:name="_Toc491176353"/>
+      <w:bookmarkStart w:id="50" w:name="_Toc491349483"/>
       <w:r>
         <w:rPr>
           <w:rFonts w:hint="eastAsia"/>
@@ -25305,7 +25302,7 @@
           <w:numId w:val="32"/>
         </w:numPr>
       </w:pPr>
-      <w:bookmarkStart w:id="51" w:name="_Toc491176354"/>
+      <w:bookmarkStart w:id="51" w:name="_Toc491349484"/>
       <w:r>
         <w:rPr>
           <w:rFonts w:hint="eastAsia"/>
@@ -25444,7 +25441,7 @@
       <w:pPr>
         <w:pStyle w:val="CExperimentReport-2ndSubtitle"/>
       </w:pPr>
-      <w:bookmarkStart w:id="52" w:name="_Toc491176355"/>
+      <w:bookmarkStart w:id="52" w:name="_Toc491349485"/>
       <w:proofErr w:type="gramStart"/>
       <w:r>
         <w:rPr>
@@ -25697,7 +25694,7 @@
       <w:pPr>
         <w:pStyle w:val="CExperimentReport-2ndSubtitle"/>
       </w:pPr>
-      <w:bookmarkStart w:id="53" w:name="_Toc491176356"/>
+      <w:bookmarkStart w:id="53" w:name="_Toc491349486"/>
       <w:proofErr w:type="gramStart"/>
       <w:r>
         <w:rPr>
@@ -34622,7 +34619,7 @@
       <w:pPr>
         <w:pStyle w:val="CExperimentReport-2ndSubtitle"/>
       </w:pPr>
-      <w:bookmarkStart w:id="54" w:name="_Toc491176357"/>
+      <w:bookmarkStart w:id="54" w:name="_Toc491349487"/>
       <w:r>
         <w:rPr>
           <w:rFonts w:hint="eastAsia"/>
@@ -35746,7 +35743,7 @@
       <w:pPr>
         <w:pStyle w:val="CExperimentReport-2ndSubtitle"/>
       </w:pPr>
-      <w:bookmarkStart w:id="55" w:name="_Toc491176358"/>
+      <w:bookmarkStart w:id="55" w:name="_Toc491349488"/>
       <w:r>
         <w:rPr>
           <w:rFonts w:hint="eastAsia"/>
@@ -37249,7 +37246,7 @@
       <w:pPr>
         <w:pStyle w:val="CExperimentReport-2ndSubtitle"/>
       </w:pPr>
-      <w:bookmarkStart w:id="56" w:name="_Toc491176359"/>
+      <w:bookmarkStart w:id="56" w:name="_Toc491349489"/>
       <w:r>
         <w:rPr>
           <w:rFonts w:hint="eastAsia"/>
@@ -39101,7 +39098,7 @@
       <w:pPr>
         <w:pStyle w:val="CExperimentReport-2ndSubtitle"/>
       </w:pPr>
-      <w:bookmarkStart w:id="57" w:name="_Toc491176360"/>
+      <w:bookmarkStart w:id="57" w:name="_Toc491349490"/>
       <w:r>
         <w:rPr>
           <w:rFonts w:hint="eastAsia"/>
@@ -40501,7 +40498,7 @@
       <w:pPr>
         <w:pStyle w:val="CExperimentReport-2ndSubtitle"/>
       </w:pPr>
-      <w:bookmarkStart w:id="58" w:name="_Toc491176361"/>
+      <w:bookmarkStart w:id="58" w:name="_Toc491349491"/>
       <w:r>
         <w:rPr>
           <w:rFonts w:hint="eastAsia"/>
@@ -46478,7 +46475,7 @@
       <w:pPr>
         <w:pStyle w:val="CExperimentReport-2ndSubtitle"/>
       </w:pPr>
-      <w:bookmarkStart w:id="59" w:name="_Toc491176362"/>
+      <w:bookmarkStart w:id="59" w:name="_Toc491349492"/>
       <w:r>
         <w:rPr>
           <w:rFonts w:hint="eastAsia"/>
@@ -47706,7 +47703,7 @@
       <w:pPr>
         <w:pStyle w:val="CExperimentReport-2ndSubtitle"/>
       </w:pPr>
-      <w:bookmarkStart w:id="60" w:name="_Toc491176363"/>
+      <w:bookmarkStart w:id="60" w:name="_Toc491349493"/>
       <w:r>
         <w:rPr>
           <w:rFonts w:hint="eastAsia"/>
@@ -54562,7 +54559,7 @@
       <w:pPr>
         <w:pStyle w:val="CExperimentReport-2ndSubtitle"/>
       </w:pPr>
-      <w:bookmarkStart w:id="61" w:name="_Toc491176364"/>
+      <w:bookmarkStart w:id="61" w:name="_Toc491349494"/>
       <w:r>
         <w:rPr>
           <w:rFonts w:hint="eastAsia"/>
@@ -55417,7 +55414,7 @@
       <w:pPr>
         <w:pStyle w:val="CExperimentReport-2ndSubtitle"/>
       </w:pPr>
-      <w:bookmarkStart w:id="62" w:name="_Toc491176365"/>
+      <w:bookmarkStart w:id="62" w:name="_Toc491349495"/>
       <w:r>
         <w:rPr>
           <w:rFonts w:hint="eastAsia"/>
@@ -59768,7 +59765,7 @@
       <w:pPr>
         <w:pStyle w:val="CExperimentReport-2ndSubtitle"/>
       </w:pPr>
-      <w:bookmarkStart w:id="63" w:name="_Toc491176366"/>
+      <w:bookmarkStart w:id="63" w:name="_Toc491349496"/>
       <w:r>
         <w:rPr>
           <w:rFonts w:hint="eastAsia"/>
@@ -60010,7 +60007,7 @@
       <w:pPr>
         <w:pStyle w:val="CExperimentReport-2ndSubtitle"/>
       </w:pPr>
-      <w:bookmarkStart w:id="64" w:name="_Toc491176367"/>
+      <w:bookmarkStart w:id="64" w:name="_Toc491349497"/>
       <w:r>
         <w:rPr>
           <w:rFonts w:hint="eastAsia"/>
@@ -63233,7 +63230,7 @@
       <w:pPr>
         <w:pStyle w:val="CExperimentReport-2ndSubtitle"/>
       </w:pPr>
-      <w:bookmarkStart w:id="65" w:name="_Toc491176368"/>
+      <w:bookmarkStart w:id="65" w:name="_Toc491349498"/>
       <w:r>
         <w:t>./</w:t>
       </w:r>
@@ -68039,7 +68036,7 @@
 </file>
 
 <file path=customXml/itemProps1.xml><?xml version="1.0" encoding="utf-8"?>
-<ds:datastoreItem xmlns:ds="http://schemas.openxmlformats.org/officeDocument/2006/customXml" ds:itemID="{5AB828DA-1E12-4185-9F3B-E739BF71C255}">
+<ds:datastoreItem xmlns:ds="http://schemas.openxmlformats.org/officeDocument/2006/customXml" ds:itemID="{AFD73495-7E78-4603-B5F8-6890F4DE8D69}">
   <ds:schemaRefs>
     <ds:schemaRef ds:uri="http://schemas.openxmlformats.org/officeDocument/2006/bibliography"/>
   </ds:schemaRefs>

</xml_diff>